<commit_message>
MS: update of the documentation
</commit_message>
<xml_diff>
--- a/Doc/Picmic_slow_control_software_user_guide.docx
+++ b/Doc/Picmic_slow_control_software_user_guide.docx
@@ -193,8 +193,76 @@
         <w:rPr>
           <w:lang w:val="en-US"/>
         </w:rPr>
-        <w:t>.</w:t>
-      </w:r>
+        <w:t>,</w:t>
+      </w:r>
+    </w:p>
+    <w:p>
+      <w:pPr>
+        <w:pStyle w:val="Paragraphedeliste"/>
+        <w:numPr>
+          <w:ilvl w:val="0"/>
+          <w:numId w:val="2"/>
+        </w:numPr>
+        <w:rPr>
+          <w:lang w:val="en-US"/>
+        </w:rPr>
+      </w:pPr>
+      <w:r>
+        <w:rPr>
+          <w:lang w:val="en-US"/>
+        </w:rPr>
+        <w:t xml:space="preserve">ABREU AGUILAR </w:t>
+      </w:r>
+      <w:proofErr w:type="spellStart"/>
+      <w:r>
+        <w:rPr>
+          <w:lang w:val="en-US"/>
+        </w:rPr>
+        <w:t>Henso</w:t>
+      </w:r>
+      <w:proofErr w:type="spellEnd"/>
+      <w:r>
+        <w:rPr>
+          <w:lang w:val="en-US"/>
+        </w:rPr>
+        <w:t xml:space="preserve"> Javier</w:t>
+      </w:r>
+      <w:r>
+        <w:rPr>
+          <w:lang w:val="en-US"/>
+        </w:rPr>
+        <w:t xml:space="preserve"> for the </w:t>
+      </w:r>
+      <w:proofErr w:type="spellStart"/>
+      <w:r>
+        <w:rPr>
+          <w:lang w:val="en-US"/>
+        </w:rPr>
+        <w:t>Discri</w:t>
+      </w:r>
+      <w:proofErr w:type="spellEnd"/>
+      <w:r>
+        <w:rPr>
+          <w:lang w:val="en-US"/>
+        </w:rPr>
+        <w:t xml:space="preserve"> </w:t>
+      </w:r>
+      <w:proofErr w:type="spellStart"/>
+      <w:r>
+        <w:rPr>
+          <w:lang w:val="en-US"/>
+        </w:rPr>
+        <w:t>caracterisation</w:t>
+      </w:r>
+      <w:proofErr w:type="spellEnd"/>
+    </w:p>
+    <w:p>
+      <w:pPr>
+        <w:pStyle w:val="Paragraphedeliste"/>
+        <w:rPr>
+          <w:lang w:val="en-US"/>
+        </w:rPr>
+      </w:pPr>
     </w:p>
     <w:p>
       <w:pPr>
@@ -248,6 +316,46 @@
         </w:rPr>
         <w:t xml:space="preserve"> Specht</w:t>
       </w:r>
+      <w:r>
+        <w:rPr>
+          <w:lang w:val="en-US"/>
+        </w:rPr>
+        <w:t xml:space="preserve">, </w:t>
+      </w:r>
+    </w:p>
+    <w:p>
+      <w:pPr>
+        <w:pStyle w:val="Paragraphedeliste"/>
+        <w:numPr>
+          <w:ilvl w:val="0"/>
+          <w:numId w:val="7"/>
+        </w:numPr>
+        <w:rPr>
+          <w:lang w:val="en-US"/>
+        </w:rPr>
+      </w:pPr>
+      <w:bookmarkStart w:id="0" w:name="_GoBack"/>
+      <w:bookmarkEnd w:id="0"/>
+      <w:r>
+        <w:rPr>
+          <w:lang w:val="en-US"/>
+        </w:rPr>
+        <w:t xml:space="preserve">ABREU AGUILAR </w:t>
+      </w:r>
+      <w:proofErr w:type="spellStart"/>
+      <w:r>
+        <w:rPr>
+          <w:lang w:val="en-US"/>
+        </w:rPr>
+        <w:t>Henso</w:t>
+      </w:r>
+      <w:proofErr w:type="spellEnd"/>
+      <w:r>
+        <w:rPr>
+          <w:lang w:val="en-US"/>
+        </w:rPr>
+        <w:t xml:space="preserve"> Javier</w:t>
+      </w:r>
     </w:p>
     <w:p>
       <w:pPr>
@@ -351,7 +459,7 @@
         <w:rPr>
           <w:lang w:val="en-US"/>
         </w:rPr>
-        <w:t xml:space="preserve"> the 0.5.7</w:t>
+        <w:t xml:space="preserve"> the 0.5.10</w:t>
       </w:r>
       <w:r>
         <w:rPr>
@@ -1673,7 +1781,7 @@
           <w:noProof/>
         </w:rPr>
         <w:drawing>
-          <wp:anchor distT="0" distB="0" distL="114300" distR="114300" simplePos="0" relativeHeight="251602432" behindDoc="0" locked="0" layoutInCell="1" allowOverlap="1">
+          <wp:anchor distT="0" distB="0" distL="114300" distR="114300" simplePos="0" relativeHeight="251639808" behindDoc="0" locked="0" layoutInCell="1" allowOverlap="1">
             <wp:simplePos x="0" y="0"/>
             <wp:positionH relativeFrom="column">
               <wp:posOffset>1328737</wp:posOffset>
@@ -1770,7 +1878,7 @@
         <mc:AlternateContent>
           <mc:Choice Requires="wps">
             <w:drawing>
-              <wp:anchor distT="0" distB="0" distL="114300" distR="114300" simplePos="0" relativeHeight="251734528" behindDoc="0" locked="0" layoutInCell="1" allowOverlap="1" wp14:anchorId="6A220204" wp14:editId="35B4377C">
+              <wp:anchor distT="0" distB="0" distL="114300" distR="114300" simplePos="0" relativeHeight="251672576" behindDoc="0" locked="0" layoutInCell="1" allowOverlap="1" wp14:anchorId="6A220204" wp14:editId="35B4377C">
                 <wp:simplePos x="0" y="0"/>
                 <wp:positionH relativeFrom="column">
                   <wp:posOffset>2500630</wp:posOffset>
@@ -1831,11 +1939,11 @@
           </mc:Choice>
           <mc:Fallback>
             <w:pict>
-              <v:shapetype w14:anchorId="27ED1922" id="_x0000_t32" coordsize="21600,21600" o:spt="32" o:oned="t" path="m,l21600,21600e" filled="f">
+              <v:shapetype w14:anchorId="0A5C916B" id="_x0000_t32" coordsize="21600,21600" o:spt="32" o:oned="t" path="m,l21600,21600e" filled="f">
                 <v:path arrowok="t" fillok="f" o:connecttype="none"/>
                 <o:lock v:ext="edit" shapetype="t"/>
               </v:shapetype>
-              <v:shape id="Connecteur droit avec flèche 55" o:spid="_x0000_s1026" type="#_x0000_t32" style="position:absolute;margin-left:196.9pt;margin-top:3.6pt;width:31.5pt;height:170.25pt;flip:x y;z-index:251734528;visibility:visible;mso-wrap-style:square;mso-width-percent:0;mso-height-percent:0;mso-wrap-distance-left:9pt;mso-wrap-distance-top:0;mso-wrap-distance-right:9pt;mso-wrap-distance-bottom:0;mso-position-horizontal:absolute;mso-position-horizontal-relative:text;mso-position-vertical:absolute;mso-position-vertical-relative:text;mso-width-percent:0;mso-height-percent:0;mso-width-relative:margin;mso-height-relative:margin" o:gfxdata="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" strokecolor="#c00000" strokeweight="2pt">
+              <v:shape id="Connecteur droit avec flèche 55" o:spid="_x0000_s1026" type="#_x0000_t32" style="position:absolute;margin-left:196.9pt;margin-top:3.6pt;width:31.5pt;height:170.25pt;flip:x y;z-index:251672576;visibility:visible;mso-wrap-style:square;mso-width-percent:0;mso-height-percent:0;mso-wrap-distance-left:9pt;mso-wrap-distance-top:0;mso-wrap-distance-right:9pt;mso-wrap-distance-bottom:0;mso-position-horizontal:absolute;mso-position-horizontal-relative:text;mso-position-vertical:absolute;mso-position-vertical-relative:text;mso-width-percent:0;mso-height-percent:0;mso-width-relative:margin;mso-height-relative:margin" o:gfxdata="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" strokecolor="#c00000" strokeweight="2pt">
                 <v:stroke endarrow="block"/>
               </v:shape>
             </w:pict>
@@ -1856,7 +1964,7 @@
         <mc:AlternateContent>
           <mc:Choice Requires="wps">
             <w:drawing>
-              <wp:anchor distT="0" distB="0" distL="114300" distR="114300" simplePos="0" relativeHeight="251727360" behindDoc="0" locked="0" layoutInCell="1" allowOverlap="1" wp14:anchorId="6A220204" wp14:editId="35B4377C">
+              <wp:anchor distT="0" distB="0" distL="114300" distR="114300" simplePos="0" relativeHeight="251671552" behindDoc="0" locked="0" layoutInCell="1" allowOverlap="1" wp14:anchorId="6A220204" wp14:editId="35B4377C">
                 <wp:simplePos x="0" y="0"/>
                 <wp:positionH relativeFrom="column">
                   <wp:posOffset>4367530</wp:posOffset>
@@ -1917,7 +2025,7 @@
           </mc:Choice>
           <mc:Fallback>
             <w:pict>
-              <v:shape w14:anchorId="7A7E11E3" id="Connecteur droit avec flèche 54" o:spid="_x0000_s1026" type="#_x0000_t32" style="position:absolute;margin-left:343.9pt;margin-top:276.7pt;width:28.5pt;height:138.75pt;z-index:251727360;visibility:visible;mso-wrap-style:square;mso-width-percent:0;mso-height-percent:0;mso-wrap-distance-left:9pt;mso-wrap-distance-top:0;mso-wrap-distance-right:9pt;mso-wrap-distance-bottom:0;mso-position-horizontal:absolute;mso-position-horizontal-relative:text;mso-position-vertical:absolute;mso-position-vertical-relative:text;mso-width-percent:0;mso-height-percent:0;mso-width-relative:margin;mso-height-relative:margin" o:gfxdata="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" strokecolor="#c00000" strokeweight="2pt">
+              <v:shape w14:anchorId="2F874287" id="Connecteur droit avec flèche 54" o:spid="_x0000_s1026" type="#_x0000_t32" style="position:absolute;margin-left:343.9pt;margin-top:276.7pt;width:28.5pt;height:138.75pt;z-index:251671552;visibility:visible;mso-wrap-style:square;mso-width-percent:0;mso-height-percent:0;mso-wrap-distance-left:9pt;mso-wrap-distance-top:0;mso-wrap-distance-right:9pt;mso-wrap-distance-bottom:0;mso-position-horizontal:absolute;mso-position-horizontal-relative:text;mso-position-vertical:absolute;mso-position-vertical-relative:text;mso-width-percent:0;mso-height-percent:0;mso-width-relative:margin;mso-height-relative:margin" o:gfxdata="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" strokecolor="#c00000" strokeweight="2pt">
                 <v:stroke endarrow="block"/>
               </v:shape>
             </w:pict>
@@ -1929,7 +2037,7 @@
           <w:noProof/>
         </w:rPr>
         <w:drawing>
-          <wp:anchor distT="0" distB="0" distL="114300" distR="114300" simplePos="0" relativeHeight="251591168" behindDoc="0" locked="0" layoutInCell="1" allowOverlap="1">
+          <wp:anchor distT="0" distB="0" distL="114300" distR="114300" simplePos="0" relativeHeight="251637760" behindDoc="0" locked="0" layoutInCell="1" allowOverlap="1">
             <wp:simplePos x="0" y="0"/>
             <wp:positionH relativeFrom="column">
               <wp:posOffset>3830069</wp:posOffset>
@@ -1991,7 +2099,7 @@
         <mc:AlternateContent>
           <mc:Choice Requires="wps">
             <w:drawing>
-              <wp:anchor distT="0" distB="0" distL="114300" distR="114300" simplePos="0" relativeHeight="251703808" behindDoc="0" locked="0" layoutInCell="1" allowOverlap="1">
+              <wp:anchor distT="0" distB="0" distL="114300" distR="114300" simplePos="0" relativeHeight="251669504" behindDoc="0" locked="0" layoutInCell="1" allowOverlap="1">
                 <wp:simplePos x="0" y="0"/>
                 <wp:positionH relativeFrom="column">
                   <wp:posOffset>1605280</wp:posOffset>
@@ -2052,7 +2160,7 @@
           </mc:Choice>
           <mc:Fallback>
             <w:pict>
-              <v:shape w14:anchorId="5E01B13A" id="Connecteur droit avec flèche 53" o:spid="_x0000_s1026" type="#_x0000_t32" style="position:absolute;margin-left:126.4pt;margin-top:273.7pt;width:93.75pt;height:149.25pt;flip:x;z-index:251703808;visibility:visible;mso-wrap-style:square;mso-width-percent:0;mso-height-percent:0;mso-wrap-distance-left:9pt;mso-wrap-distance-top:0;mso-wrap-distance-right:9pt;mso-wrap-distance-bottom:0;mso-position-horizontal:absolute;mso-position-horizontal-relative:text;mso-position-vertical:absolute;mso-position-vertical-relative:text;mso-width-percent:0;mso-height-percent:0;mso-width-relative:margin;mso-height-relative:margin" o:gfxdata="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" strokecolor="#c00000" strokeweight="2pt">
+              <v:shape w14:anchorId="566585B0" id="Connecteur droit avec flèche 53" o:spid="_x0000_s1026" type="#_x0000_t32" style="position:absolute;margin-left:126.4pt;margin-top:273.7pt;width:93.75pt;height:149.25pt;flip:x;z-index:251669504;visibility:visible;mso-wrap-style:square;mso-width-percent:0;mso-height-percent:0;mso-wrap-distance-left:9pt;mso-wrap-distance-top:0;mso-wrap-distance-right:9pt;mso-wrap-distance-bottom:0;mso-position-horizontal:absolute;mso-position-horizontal-relative:text;mso-position-vertical:absolute;mso-position-vertical-relative:text;mso-width-percent:0;mso-height-percent:0;mso-width-relative:margin;mso-height-relative:margin" o:gfxdata="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" strokecolor="#c00000" strokeweight="2pt">
                 <v:stroke endarrow="block"/>
               </v:shape>
             </w:pict>
@@ -2066,7 +2174,7 @@
         <mc:AlternateContent>
           <mc:Choice Requires="wps">
             <w:drawing>
-              <wp:anchor distT="0" distB="0" distL="114300" distR="114300" simplePos="0" relativeHeight="251630080" behindDoc="0" locked="0" layoutInCell="1" allowOverlap="1">
+              <wp:anchor distT="0" distB="0" distL="114300" distR="114300" simplePos="0" relativeHeight="251640832" behindDoc="0" locked="0" layoutInCell="1" allowOverlap="1">
                 <wp:simplePos x="0" y="0"/>
                 <wp:positionH relativeFrom="column">
                   <wp:posOffset>2681605</wp:posOffset>
@@ -2128,7 +2236,7 @@
           </mc:Choice>
           <mc:Fallback>
             <w:pict>
-              <v:oval w14:anchorId="4038A30D" id="Ellipse 48" o:spid="_x0000_s1026" style="position:absolute;margin-left:211.15pt;margin-top:245.2pt;width:28.5pt;height:30pt;z-index:251630080;visibility:visible;mso-wrap-style:square;mso-wrap-distance-left:9pt;mso-wrap-distance-top:0;mso-wrap-distance-right:9pt;mso-wrap-distance-bottom:0;mso-position-horizontal:absolute;mso-position-horizontal-relative:text;mso-position-vertical:absolute;mso-position-vertical-relative:text;v-text-anchor:middle" o:gfxdata="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" filled="f" strokecolor="#c00000" strokeweight="2pt"/>
+              <v:oval w14:anchorId="512AB63B" id="Ellipse 48" o:spid="_x0000_s1026" style="position:absolute;margin-left:211.15pt;margin-top:245.2pt;width:28.5pt;height:30pt;z-index:251640832;visibility:visible;mso-wrap-style:square;mso-wrap-distance-left:9pt;mso-wrap-distance-top:0;mso-wrap-distance-right:9pt;mso-wrap-distance-bottom:0;mso-position-horizontal:absolute;mso-position-horizontal-relative:text;mso-position-vertical:absolute;mso-position-vertical-relative:text;v-text-anchor:middle" o:gfxdata="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" filled="f" strokecolor="#c00000" strokeweight="2pt"/>
             </w:pict>
           </mc:Fallback>
         </mc:AlternateContent>
@@ -2140,7 +2248,7 @@
         <mc:AlternateContent>
           <mc:Choice Requires="wps">
             <w:drawing>
-              <wp:anchor distT="0" distB="0" distL="114300" distR="114300" simplePos="0" relativeHeight="251654656" behindDoc="0" locked="0" layoutInCell="1" allowOverlap="1" wp14:anchorId="1E3141CD" wp14:editId="62B621F9">
+              <wp:anchor distT="0" distB="0" distL="114300" distR="114300" simplePos="0" relativeHeight="251650048" behindDoc="0" locked="0" layoutInCell="1" allowOverlap="1" wp14:anchorId="1E3141CD" wp14:editId="62B621F9">
                 <wp:simplePos x="0" y="0"/>
                 <wp:positionH relativeFrom="column">
                   <wp:posOffset>4129405</wp:posOffset>
@@ -2202,7 +2310,7 @@
           </mc:Choice>
           <mc:Fallback>
             <w:pict>
-              <v:oval w14:anchorId="3611E459" id="Ellipse 51" o:spid="_x0000_s1026" style="position:absolute;margin-left:325.15pt;margin-top:245.2pt;width:28.5pt;height:30pt;z-index:251654656;visibility:visible;mso-wrap-style:square;mso-wrap-distance-left:9pt;mso-wrap-distance-top:0;mso-wrap-distance-right:9pt;mso-wrap-distance-bottom:0;mso-position-horizontal:absolute;mso-position-horizontal-relative:text;mso-position-vertical:absolute;mso-position-vertical-relative:text;v-text-anchor:middle" o:gfxdata="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" filled="f" strokecolor="#c00000" strokeweight="2pt"/>
+              <v:oval w14:anchorId="203B96D3" id="Ellipse 51" o:spid="_x0000_s1026" style="position:absolute;margin-left:325.15pt;margin-top:245.2pt;width:28.5pt;height:30pt;z-index:251650048;visibility:visible;mso-wrap-style:square;mso-wrap-distance-left:9pt;mso-wrap-distance-top:0;mso-wrap-distance-right:9pt;mso-wrap-distance-bottom:0;mso-position-horizontal:absolute;mso-position-horizontal-relative:text;mso-position-vertical:absolute;mso-position-vertical-relative:text;v-text-anchor:middle" o:gfxdata="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" filled="f" strokecolor="#c00000" strokeweight="2pt"/>
             </w:pict>
           </mc:Fallback>
         </mc:AlternateContent>
@@ -2214,7 +2322,7 @@
         <mc:AlternateContent>
           <mc:Choice Requires="wps">
             <w:drawing>
-              <wp:anchor distT="0" distB="0" distL="114300" distR="114300" simplePos="0" relativeHeight="251679232" behindDoc="0" locked="0" layoutInCell="1" allowOverlap="1" wp14:anchorId="1E3141CD" wp14:editId="62B621F9">
+              <wp:anchor distT="0" distB="0" distL="114300" distR="114300" simplePos="0" relativeHeight="251668480" behindDoc="0" locked="0" layoutInCell="1" allowOverlap="1" wp14:anchorId="1E3141CD" wp14:editId="62B621F9">
                 <wp:simplePos x="0" y="0"/>
                 <wp:positionH relativeFrom="column">
                   <wp:posOffset>2695575</wp:posOffset>
@@ -2276,7 +2384,7 @@
           </mc:Choice>
           <mc:Fallback>
             <w:pict>
-              <v:oval w14:anchorId="5564C706" id="Ellipse 52" o:spid="_x0000_s1026" style="position:absolute;margin-left:212.25pt;margin-top:148pt;width:28.5pt;height:30pt;z-index:251679232;visibility:visible;mso-wrap-style:square;mso-wrap-distance-left:9pt;mso-wrap-distance-top:0;mso-wrap-distance-right:9pt;mso-wrap-distance-bottom:0;mso-position-horizontal:absolute;mso-position-horizontal-relative:text;mso-position-vertical:absolute;mso-position-vertical-relative:text;v-text-anchor:middle" o:gfxdata="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" filled="f" strokecolor="#c00000" strokeweight="2pt"/>
+              <v:oval w14:anchorId="5850CB8D" id="Ellipse 52" o:spid="_x0000_s1026" style="position:absolute;margin-left:212.25pt;margin-top:148pt;width:28.5pt;height:30pt;z-index:251668480;visibility:visible;mso-wrap-style:square;mso-wrap-distance-left:9pt;mso-wrap-distance-top:0;mso-wrap-distance-right:9pt;mso-wrap-distance-bottom:0;mso-position-horizontal:absolute;mso-position-horizontal-relative:text;mso-position-vertical:absolute;mso-position-vertical-relative:text;v-text-anchor:middle" o:gfxdata="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" filled="f" strokecolor="#c00000" strokeweight="2pt"/>
             </w:pict>
           </mc:Fallback>
         </mc:AlternateContent>
@@ -2346,7 +2454,7 @@
           <w:noProof/>
         </w:rPr>
         <w:drawing>
-          <wp:anchor distT="0" distB="0" distL="114300" distR="114300" simplePos="0" relativeHeight="251597312" behindDoc="0" locked="0" layoutInCell="1" allowOverlap="1">
+          <wp:anchor distT="0" distB="0" distL="114300" distR="114300" simplePos="0" relativeHeight="251638784" behindDoc="0" locked="0" layoutInCell="1" allowOverlap="1">
             <wp:simplePos x="0" y="0"/>
             <wp:positionH relativeFrom="column">
               <wp:posOffset>948055</wp:posOffset>
@@ -2509,7 +2617,7 @@
         <mc:AlternateContent>
           <mc:Choice Requires="wps">
             <w:drawing>
-              <wp:anchor distT="0" distB="0" distL="114300" distR="114300" simplePos="0" relativeHeight="251646976" behindDoc="0" locked="0" layoutInCell="1" allowOverlap="1">
+              <wp:anchor distT="0" distB="0" distL="114300" distR="114300" simplePos="0" relativeHeight="251642880" behindDoc="0" locked="0" layoutInCell="1" allowOverlap="1">
                 <wp:simplePos x="0" y="0"/>
                 <wp:positionH relativeFrom="column">
                   <wp:posOffset>3023870</wp:posOffset>
@@ -2574,7 +2682,7 @@
           </mc:Choice>
           <mc:Fallback>
             <w:pict>
-              <v:roundrect w14:anchorId="1BA50436" id="Rectangle à coins arrondis 15" o:spid="_x0000_s1026" style="position:absolute;margin-left:238.1pt;margin-top:34.1pt;width:200.25pt;height:104.25pt;z-index:251646976;visibility:visible;mso-wrap-style:square;mso-width-percent:0;mso-wrap-distance-left:9pt;mso-wrap-distance-top:0;mso-wrap-distance-right:9pt;mso-wrap-distance-bottom:0;mso-position-horizontal:absolute;mso-position-horizontal-relative:text;mso-position-vertical:absolute;mso-position-vertical-relative:text;mso-width-percent:0;mso-width-relative:margin;v-text-anchor:middle" arcsize="10923f" o:gfxdata="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" filled="f" strokecolor="red" strokeweight="5pt"/>
+              <v:roundrect w14:anchorId="1AAD37E3" id="Rectangle à coins arrondis 15" o:spid="_x0000_s1026" style="position:absolute;margin-left:238.1pt;margin-top:34.1pt;width:200.25pt;height:104.25pt;z-index:251642880;visibility:visible;mso-wrap-style:square;mso-width-percent:0;mso-wrap-distance-left:9pt;mso-wrap-distance-top:0;mso-wrap-distance-right:9pt;mso-wrap-distance-bottom:0;mso-position-horizontal:absolute;mso-position-horizontal-relative:text;mso-position-vertical:absolute;mso-position-vertical-relative:text;mso-width-percent:0;mso-width-relative:margin;v-text-anchor:middle" arcsize="10923f" o:gfxdata="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" filled="f" strokecolor="red" strokeweight="5pt"/>
             </w:pict>
           </mc:Fallback>
         </mc:AlternateContent>
@@ -2613,7 +2721,7 @@
         <mc:AlternateContent>
           <mc:Choice Requires="wps">
             <w:drawing>
-              <wp:anchor distT="45720" distB="45720" distL="114300" distR="114300" simplePos="0" relativeHeight="251657216" behindDoc="0" locked="0" layoutInCell="1" allowOverlap="1" wp14:anchorId="751074E2" wp14:editId="1360ECA7">
+              <wp:anchor distT="45720" distB="45720" distL="114300" distR="114300" simplePos="0" relativeHeight="251654144" behindDoc="0" locked="0" layoutInCell="1" allowOverlap="1" wp14:anchorId="751074E2" wp14:editId="1360ECA7">
                 <wp:simplePos x="0" y="0"/>
                 <wp:positionH relativeFrom="column">
                   <wp:posOffset>1138555</wp:posOffset>
@@ -2747,7 +2855,7 @@
                 <v:stroke joinstyle="miter"/>
                 <v:path gradientshapeok="t" o:connecttype="rect"/>
               </v:shapetype>
-              <v:shape id="Zone de texte 2" o:spid="_x0000_s1026" type="#_x0000_t202" style="position:absolute;margin-left:89.65pt;margin-top:263.95pt;width:23.25pt;height:34.5pt;z-index:251657216;visibility:visible;mso-wrap-style:square;mso-width-percent:0;mso-height-percent:0;mso-wrap-distance-left:9pt;mso-wrap-distance-top:3.6pt;mso-wrap-distance-right:9pt;mso-wrap-distance-bottom:3.6pt;mso-position-horizontal:absolute;mso-position-horizontal-relative:text;mso-position-vertical:absolute;mso-position-vertical-relative:text;mso-width-percent:0;mso-height-percent:0;mso-width-relative:margin;mso-height-relative:margin;v-text-anchor:top" o:gfxdata="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" filled="f" stroked="f">
+              <v:shape id="Zone de texte 2" o:spid="_x0000_s1026" type="#_x0000_t202" style="position:absolute;margin-left:89.65pt;margin-top:263.95pt;width:23.25pt;height:34.5pt;z-index:251654144;visibility:visible;mso-wrap-style:square;mso-width-percent:0;mso-height-percent:0;mso-wrap-distance-left:9pt;mso-wrap-distance-top:3.6pt;mso-wrap-distance-right:9pt;mso-wrap-distance-bottom:3.6pt;mso-position-horizontal:absolute;mso-position-horizontal-relative:text;mso-position-vertical:absolute;mso-position-vertical-relative:text;mso-width-percent:0;mso-height-percent:0;mso-width-relative:margin;mso-height-relative:margin;v-text-anchor:top" o:gfxdata="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" filled="f" stroked="f">
                 <v:textbox>
                   <w:txbxContent>
                     <w:p>
@@ -2836,7 +2944,7 @@
         <mc:AlternateContent>
           <mc:Choice Requires="wps">
             <w:drawing>
-              <wp:anchor distT="45720" distB="45720" distL="114300" distR="114300" simplePos="0" relativeHeight="251656192" behindDoc="0" locked="0" layoutInCell="1" allowOverlap="1" wp14:anchorId="751074E2" wp14:editId="1360ECA7">
+              <wp:anchor distT="45720" distB="45720" distL="114300" distR="114300" simplePos="0" relativeHeight="251653120" behindDoc="0" locked="0" layoutInCell="1" allowOverlap="1" wp14:anchorId="751074E2" wp14:editId="1360ECA7">
                 <wp:simplePos x="0" y="0"/>
                 <wp:positionH relativeFrom="column">
                   <wp:posOffset>4405630</wp:posOffset>
@@ -2966,7 +3074,7 @@
           </mc:Choice>
           <mc:Fallback>
             <w:pict>
-              <v:shape w14:anchorId="751074E2" id="_x0000_s1027" type="#_x0000_t202" style="position:absolute;margin-left:346.9pt;margin-top:188.95pt;width:23.25pt;height:34.5pt;z-index:251656192;visibility:visible;mso-wrap-style:square;mso-width-percent:0;mso-height-percent:0;mso-wrap-distance-left:9pt;mso-wrap-distance-top:3.6pt;mso-wrap-distance-right:9pt;mso-wrap-distance-bottom:3.6pt;mso-position-horizontal:absolute;mso-position-horizontal-relative:text;mso-position-vertical:absolute;mso-position-vertical-relative:text;mso-width-percent:0;mso-height-percent:0;mso-width-relative:margin;mso-height-relative:margin;v-text-anchor:top" o:gfxdata="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" filled="f" stroked="f">
+              <v:shape w14:anchorId="751074E2" id="_x0000_s1027" type="#_x0000_t202" style="position:absolute;margin-left:346.9pt;margin-top:188.95pt;width:23.25pt;height:34.5pt;z-index:251653120;visibility:visible;mso-wrap-style:square;mso-width-percent:0;mso-height-percent:0;mso-wrap-distance-left:9pt;mso-wrap-distance-top:3.6pt;mso-wrap-distance-right:9pt;mso-wrap-distance-bottom:3.6pt;mso-position-horizontal:absolute;mso-position-horizontal-relative:text;mso-position-vertical:absolute;mso-position-vertical-relative:text;mso-width-percent:0;mso-height-percent:0;mso-width-relative:margin;mso-height-relative:margin;v-text-anchor:top" o:gfxdata="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" filled="f" stroked="f">
                 <v:textbox>
                   <w:txbxContent>
                     <w:p>
@@ -3055,7 +3163,7 @@
         <mc:AlternateContent>
           <mc:Choice Requires="wps">
             <w:drawing>
-              <wp:anchor distT="45720" distB="45720" distL="114300" distR="114300" simplePos="0" relativeHeight="251654144" behindDoc="0" locked="0" layoutInCell="1" allowOverlap="1">
+              <wp:anchor distT="45720" distB="45720" distL="114300" distR="114300" simplePos="0" relativeHeight="251649024" behindDoc="0" locked="0" layoutInCell="1" allowOverlap="1">
                 <wp:simplePos x="0" y="0"/>
                 <wp:positionH relativeFrom="column">
                   <wp:posOffset>5224780</wp:posOffset>
@@ -3105,7 +3213,7 @@
                             </w:pPr>
                             <w:r>
                               <w:pict>
-                                <v:shape id="Image 19" o:spid="_x0000_i1027" type="#_x0000_t75" style="width:8.2pt;height:4.45pt;visibility:visible;mso-wrap-style:square">
+                                <v:shape id="Image 19" o:spid="_x0000_i1027" type="#_x0000_t75" style="width:8.05pt;height:4.3pt;visibility:visible;mso-wrap-style:square">
                                   <v:imagedata r:id="rId14" o:title=""/>
                                 </v:shape>
                               </w:pict>
@@ -3139,7 +3247,7 @@
           </mc:Choice>
           <mc:Fallback>
             <w:pict>
-              <v:shape id="_x0000_s1028" type="#_x0000_t202" style="position:absolute;margin-left:411.4pt;margin-top:62.95pt;width:23.25pt;height:34.5pt;z-index:251654144;visibility:visible;mso-wrap-style:square;mso-width-percent:0;mso-height-percent:0;mso-wrap-distance-left:9pt;mso-wrap-distance-top:3.6pt;mso-wrap-distance-right:9pt;mso-wrap-distance-bottom:3.6pt;mso-position-horizontal:absolute;mso-position-horizontal-relative:text;mso-position-vertical:absolute;mso-position-vertical-relative:text;mso-width-percent:0;mso-height-percent:0;mso-width-relative:margin;mso-height-relative:margin;v-text-anchor:top" o:gfxdata="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" filled="f" stroked="f">
+              <v:shape id="_x0000_s1028" type="#_x0000_t202" style="position:absolute;margin-left:411.4pt;margin-top:62.95pt;width:23.25pt;height:34.5pt;z-index:251649024;visibility:visible;mso-wrap-style:square;mso-width-percent:0;mso-height-percent:0;mso-wrap-distance-left:9pt;mso-wrap-distance-top:3.6pt;mso-wrap-distance-right:9pt;mso-wrap-distance-bottom:3.6pt;mso-position-horizontal:absolute;mso-position-horizontal-relative:text;mso-position-vertical:absolute;mso-position-vertical-relative:text;mso-width-percent:0;mso-height-percent:0;mso-width-relative:margin;mso-height-relative:margin;v-text-anchor:top" o:gfxdata="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" filled="f" stroked="f">
                 <v:textbox>
                   <w:txbxContent>
                     <w:p>
@@ -3153,7 +3261,7 @@
                       </w:pPr>
                       <w:r>
                         <w:pict>
-                          <v:shape id="Image 19" o:spid="_x0000_i1027" type="#_x0000_t75" style="width:8.2pt;height:4.45pt;visibility:visible;mso-wrap-style:square">
+                          <v:shape id="Image 19" o:spid="_x0000_i1027" type="#_x0000_t75" style="width:8.05pt;height:4.3pt;visibility:visible;mso-wrap-style:square">
                             <v:imagedata r:id="rId14" o:title=""/>
                           </v:shape>
                         </w:pict>
@@ -3182,7 +3290,7 @@
         <mc:AlternateContent>
           <mc:Choice Requires="wps">
             <w:drawing>
-              <wp:anchor distT="0" distB="0" distL="114300" distR="114300" simplePos="0" relativeHeight="251652096" behindDoc="0" locked="0" layoutInCell="1" allowOverlap="1" wp14:anchorId="623BD51F" wp14:editId="2C6BE220">
+              <wp:anchor distT="0" distB="0" distL="114300" distR="114300" simplePos="0" relativeHeight="251648000" behindDoc="0" locked="0" layoutInCell="1" allowOverlap="1" wp14:anchorId="623BD51F" wp14:editId="2C6BE220">
                 <wp:simplePos x="0" y="0"/>
                 <wp:positionH relativeFrom="column">
                   <wp:posOffset>1109981</wp:posOffset>
@@ -3250,7 +3358,7 @@
           </mc:Choice>
           <mc:Fallback>
             <w:pict>
-              <v:roundrect w14:anchorId="38D686BB" id="Rectangle à coins arrondis 17" o:spid="_x0000_s1026" style="position:absolute;margin-left:87.4pt;margin-top:212.95pt;width:73.5pt;height:84pt;z-index:251652096;visibility:visible;mso-wrap-style:square;mso-width-percent:0;mso-height-percent:0;mso-wrap-distance-left:9pt;mso-wrap-distance-top:0;mso-wrap-distance-right:9pt;mso-wrap-distance-bottom:0;mso-position-horizontal:absolute;mso-position-horizontal-relative:text;mso-position-vertical:absolute;mso-position-vertical-relative:text;mso-width-percent:0;mso-height-percent:0;mso-width-relative:margin;mso-height-relative:margin;v-text-anchor:middle" arcsize="10923f" o:gfxdata="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" filled="f" strokecolor="red" strokeweight="5pt"/>
+              <v:roundrect w14:anchorId="0C6117B8" id="Rectangle à coins arrondis 17" o:spid="_x0000_s1026" style="position:absolute;margin-left:87.4pt;margin-top:212.95pt;width:73.5pt;height:84pt;z-index:251648000;visibility:visible;mso-wrap-style:square;mso-width-percent:0;mso-height-percent:0;mso-wrap-distance-left:9pt;mso-wrap-distance-top:0;mso-wrap-distance-right:9pt;mso-wrap-distance-bottom:0;mso-position-horizontal:absolute;mso-position-horizontal-relative:text;mso-position-vertical:absolute;mso-position-vertical-relative:text;mso-width-percent:0;mso-height-percent:0;mso-width-relative:margin;mso-height-relative:margin;v-text-anchor:middle" arcsize="10923f" o:gfxdata="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" filled="f" strokecolor="red" strokeweight="5pt"/>
             </w:pict>
           </mc:Fallback>
         </mc:AlternateContent>
@@ -3262,7 +3370,7 @@
         <mc:AlternateContent>
           <mc:Choice Requires="wps">
             <w:drawing>
-              <wp:anchor distT="0" distB="0" distL="114300" distR="114300" simplePos="0" relativeHeight="251649024" behindDoc="0" locked="0" layoutInCell="1" allowOverlap="1" wp14:anchorId="623BD51F" wp14:editId="2C6BE220">
+              <wp:anchor distT="0" distB="0" distL="114300" distR="114300" simplePos="0" relativeHeight="251644928" behindDoc="0" locked="0" layoutInCell="1" allowOverlap="1" wp14:anchorId="623BD51F" wp14:editId="2C6BE220">
                 <wp:simplePos x="0" y="0"/>
                 <wp:positionH relativeFrom="column">
                   <wp:posOffset>3757930</wp:posOffset>
@@ -3330,7 +3438,7 @@
           </mc:Choice>
           <mc:Fallback>
             <w:pict>
-              <v:roundrect w14:anchorId="5B04D40F" id="Rectangle à coins arrondis 16" o:spid="_x0000_s1026" style="position:absolute;margin-left:295.9pt;margin-top:150.7pt;width:76.5pt;height:72.75pt;z-index:251649024;visibility:visible;mso-wrap-style:square;mso-width-percent:0;mso-height-percent:0;mso-wrap-distance-left:9pt;mso-wrap-distance-top:0;mso-wrap-distance-right:9pt;mso-wrap-distance-bottom:0;mso-position-horizontal:absolute;mso-position-horizontal-relative:text;mso-position-vertical:absolute;mso-position-vertical-relative:text;mso-width-percent:0;mso-height-percent:0;mso-width-relative:margin;mso-height-relative:margin;v-text-anchor:middle" arcsize="10923f" o:gfxdata="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" filled="f" strokecolor="red" strokeweight="5pt"/>
+              <v:roundrect w14:anchorId="0C7620BD" id="Rectangle à coins arrondis 16" o:spid="_x0000_s1026" style="position:absolute;margin-left:295.9pt;margin-top:150.7pt;width:76.5pt;height:72.75pt;z-index:251644928;visibility:visible;mso-wrap-style:square;mso-width-percent:0;mso-height-percent:0;mso-wrap-distance-left:9pt;mso-wrap-distance-top:0;mso-wrap-distance-right:9pt;mso-wrap-distance-bottom:0;mso-position-horizontal:absolute;mso-position-horizontal-relative:text;mso-position-vertical:absolute;mso-position-vertical-relative:text;mso-width-percent:0;mso-height-percent:0;mso-width-relative:margin;mso-height-relative:margin;v-text-anchor:middle" arcsize="10923f" o:gfxdata="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" filled="f" strokecolor="red" strokeweight="5pt"/>
             </w:pict>
           </mc:Fallback>
         </mc:AlternateContent>
@@ -3564,7 +3672,7 @@
         <mc:AlternateContent>
           <mc:Choice Requires="wps">
             <w:drawing>
-              <wp:anchor distT="45720" distB="45720" distL="114300" distR="114300" simplePos="0" relativeHeight="251668480" behindDoc="0" locked="0" layoutInCell="1" allowOverlap="1" wp14:anchorId="6675845A" wp14:editId="45635506">
+              <wp:anchor distT="45720" distB="45720" distL="114300" distR="114300" simplePos="0" relativeHeight="251666432" behindDoc="0" locked="0" layoutInCell="1" allowOverlap="1" wp14:anchorId="6675845A" wp14:editId="45635506">
                 <wp:simplePos x="0" y="0"/>
                 <wp:positionH relativeFrom="column">
                   <wp:posOffset>1614805</wp:posOffset>
@@ -3694,7 +3802,7 @@
           </mc:Choice>
           <mc:Fallback>
             <w:pict>
-              <v:shape w14:anchorId="6675845A" id="_x0000_s1029" type="#_x0000_t202" style="position:absolute;left:0;text-align:left;margin-left:127.15pt;margin-top:265.2pt;width:23.25pt;height:34.5pt;z-index:251668480;visibility:visible;mso-wrap-style:square;mso-width-percent:0;mso-height-percent:0;mso-wrap-distance-left:9pt;mso-wrap-distance-top:3.6pt;mso-wrap-distance-right:9pt;mso-wrap-distance-bottom:3.6pt;mso-position-horizontal:absolute;mso-position-horizontal-relative:text;mso-position-vertical:absolute;mso-position-vertical-relative:text;mso-width-percent:0;mso-height-percent:0;mso-width-relative:margin;mso-height-relative:margin;v-text-anchor:top" o:gfxdata="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" filled="f" stroked="f">
+              <v:shape w14:anchorId="6675845A" id="_x0000_s1029" type="#_x0000_t202" style="position:absolute;left:0;text-align:left;margin-left:127.15pt;margin-top:265.2pt;width:23.25pt;height:34.5pt;z-index:251666432;visibility:visible;mso-wrap-style:square;mso-width-percent:0;mso-height-percent:0;mso-wrap-distance-left:9pt;mso-wrap-distance-top:3.6pt;mso-wrap-distance-right:9pt;mso-wrap-distance-bottom:3.6pt;mso-position-horizontal:absolute;mso-position-horizontal-relative:text;mso-position-vertical:absolute;mso-position-vertical-relative:text;mso-width-percent:0;mso-height-percent:0;mso-width-relative:margin;mso-height-relative:margin;v-text-anchor:top" o:gfxdata="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" filled="f" stroked="f">
                 <v:textbox>
                   <w:txbxContent>
                     <w:p>
@@ -3783,7 +3891,7 @@
         <mc:AlternateContent>
           <mc:Choice Requires="wps">
             <w:drawing>
-              <wp:anchor distT="45720" distB="45720" distL="114300" distR="114300" simplePos="0" relativeHeight="251667456" behindDoc="0" locked="0" layoutInCell="1" allowOverlap="1" wp14:anchorId="6675845A" wp14:editId="45635506">
+              <wp:anchor distT="45720" distB="45720" distL="114300" distR="114300" simplePos="0" relativeHeight="251665408" behindDoc="0" locked="0" layoutInCell="1" allowOverlap="1" wp14:anchorId="6675845A" wp14:editId="45635506">
                 <wp:simplePos x="0" y="0"/>
                 <wp:positionH relativeFrom="column">
                   <wp:posOffset>4857750</wp:posOffset>
@@ -3913,7 +4021,7 @@
           </mc:Choice>
           <mc:Fallback>
             <w:pict>
-              <v:shape w14:anchorId="6675845A" id="_x0000_s1030" type="#_x0000_t202" style="position:absolute;left:0;text-align:left;margin-left:382.5pt;margin-top:197.05pt;width:23.25pt;height:34.5pt;z-index:251667456;visibility:visible;mso-wrap-style:square;mso-width-percent:0;mso-height-percent:0;mso-wrap-distance-left:9pt;mso-wrap-distance-top:3.6pt;mso-wrap-distance-right:9pt;mso-wrap-distance-bottom:3.6pt;mso-position-horizontal:absolute;mso-position-horizontal-relative:text;mso-position-vertical:absolute;mso-position-vertical-relative:text;mso-width-percent:0;mso-height-percent:0;mso-width-relative:margin;mso-height-relative:margin;v-text-anchor:top" o:gfxdata="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" filled="f" stroked="f">
+              <v:shape w14:anchorId="6675845A" id="_x0000_s1030" type="#_x0000_t202" style="position:absolute;left:0;text-align:left;margin-left:382.5pt;margin-top:197.05pt;width:23.25pt;height:34.5pt;z-index:251665408;visibility:visible;mso-wrap-style:square;mso-width-percent:0;mso-height-percent:0;mso-wrap-distance-left:9pt;mso-wrap-distance-top:3.6pt;mso-wrap-distance-right:9pt;mso-wrap-distance-bottom:3.6pt;mso-position-horizontal:absolute;mso-position-horizontal-relative:text;mso-position-vertical:absolute;mso-position-vertical-relative:text;mso-width-percent:0;mso-height-percent:0;mso-width-relative:margin;mso-height-relative:margin;v-text-anchor:top" o:gfxdata="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" filled="f" stroked="f">
                 <v:textbox>
                   <w:txbxContent>
                     <w:p>
@@ -4002,7 +4110,7 @@
         <mc:AlternateContent>
           <mc:Choice Requires="wps">
             <w:drawing>
-              <wp:anchor distT="45720" distB="45720" distL="114300" distR="114300" simplePos="0" relativeHeight="251665408" behindDoc="0" locked="0" layoutInCell="1" allowOverlap="1" wp14:anchorId="6675845A" wp14:editId="45635506">
+              <wp:anchor distT="45720" distB="45720" distL="114300" distR="114300" simplePos="0" relativeHeight="251664384" behindDoc="0" locked="0" layoutInCell="1" allowOverlap="1" wp14:anchorId="6675845A" wp14:editId="45635506">
                 <wp:simplePos x="0" y="0"/>
                 <wp:positionH relativeFrom="column">
                   <wp:posOffset>5638800</wp:posOffset>
@@ -4132,7 +4240,7 @@
           </mc:Choice>
           <mc:Fallback>
             <w:pict>
-              <v:shape w14:anchorId="6675845A" id="_x0000_s1031" type="#_x0000_t202" style="position:absolute;left:0;text-align:left;margin-left:444pt;margin-top:60.65pt;width:23.25pt;height:34.5pt;z-index:251665408;visibility:visible;mso-wrap-style:square;mso-width-percent:0;mso-height-percent:0;mso-wrap-distance-left:9pt;mso-wrap-distance-top:3.6pt;mso-wrap-distance-right:9pt;mso-wrap-distance-bottom:3.6pt;mso-position-horizontal:absolute;mso-position-horizontal-relative:text;mso-position-vertical:absolute;mso-position-vertical-relative:text;mso-width-percent:0;mso-height-percent:0;mso-width-relative:margin;mso-height-relative:margin;v-text-anchor:top" o:gfxdata="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" filled="f" stroked="f">
+              <v:shape w14:anchorId="6675845A" id="_x0000_s1031" type="#_x0000_t202" style="position:absolute;left:0;text-align:left;margin-left:444pt;margin-top:60.65pt;width:23.25pt;height:34.5pt;z-index:251664384;visibility:visible;mso-wrap-style:square;mso-width-percent:0;mso-height-percent:0;mso-wrap-distance-left:9pt;mso-wrap-distance-top:3.6pt;mso-wrap-distance-right:9pt;mso-wrap-distance-bottom:3.6pt;mso-position-horizontal:absolute;mso-position-horizontal-relative:text;mso-position-vertical:absolute;mso-position-vertical-relative:text;mso-width-percent:0;mso-height-percent:0;mso-width-relative:margin;mso-height-relative:margin;v-text-anchor:top" o:gfxdata="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" filled="f" stroked="f">
                 <v:textbox>
                   <w:txbxContent>
                     <w:p>
@@ -4221,7 +4329,7 @@
         <mc:AlternateContent>
           <mc:Choice Requires="wps">
             <w:drawing>
-              <wp:anchor distT="0" distB="0" distL="114300" distR="114300" simplePos="0" relativeHeight="251663360" behindDoc="0" locked="0" layoutInCell="1" allowOverlap="1" wp14:anchorId="0E2B988B" wp14:editId="3987CAE9">
+              <wp:anchor distT="0" distB="0" distL="114300" distR="114300" simplePos="0" relativeHeight="251662336" behindDoc="0" locked="0" layoutInCell="1" allowOverlap="1" wp14:anchorId="0E2B988B" wp14:editId="3987CAE9">
                 <wp:simplePos x="0" y="0"/>
                 <wp:positionH relativeFrom="column">
                   <wp:posOffset>1552575</wp:posOffset>
@@ -4289,7 +4397,7 @@
           </mc:Choice>
           <mc:Fallback>
             <w:pict>
-              <v:roundrect w14:anchorId="50FFE895" id="Rectangle à coins arrondis 27" o:spid="_x0000_s1026" style="position:absolute;margin-left:122.25pt;margin-top:221.85pt;width:73.5pt;height:84pt;z-index:251663360;visibility:visible;mso-wrap-style:square;mso-width-percent:0;mso-height-percent:0;mso-wrap-distance-left:9pt;mso-wrap-distance-top:0;mso-wrap-distance-right:9pt;mso-wrap-distance-bottom:0;mso-position-horizontal:absolute;mso-position-horizontal-relative:text;mso-position-vertical:absolute;mso-position-vertical-relative:text;mso-width-percent:0;mso-height-percent:0;mso-width-relative:margin;mso-height-relative:margin;v-text-anchor:middle" arcsize="10923f" o:gfxdata="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" filled="f" strokecolor="red" strokeweight="5pt"/>
+              <v:roundrect w14:anchorId="27BB6CBD" id="Rectangle à coins arrondis 27" o:spid="_x0000_s1026" style="position:absolute;margin-left:122.25pt;margin-top:221.85pt;width:73.5pt;height:84pt;z-index:251662336;visibility:visible;mso-wrap-style:square;mso-width-percent:0;mso-height-percent:0;mso-wrap-distance-left:9pt;mso-wrap-distance-top:0;mso-wrap-distance-right:9pt;mso-wrap-distance-bottom:0;mso-position-horizontal:absolute;mso-position-horizontal-relative:text;mso-position-vertical:absolute;mso-position-vertical-relative:text;mso-width-percent:0;mso-height-percent:0;mso-width-relative:margin;mso-height-relative:margin;v-text-anchor:middle" arcsize="10923f" o:gfxdata="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" filled="f" strokecolor="red" strokeweight="5pt"/>
             </w:pict>
           </mc:Fallback>
         </mc:AlternateContent>
@@ -4301,7 +4409,7 @@
         <mc:AlternateContent>
           <mc:Choice Requires="wps">
             <w:drawing>
-              <wp:anchor distT="0" distB="0" distL="114300" distR="114300" simplePos="0" relativeHeight="251658240" behindDoc="0" locked="0" layoutInCell="1" allowOverlap="1" wp14:anchorId="15923D6B" wp14:editId="264AEBA5">
+              <wp:anchor distT="0" distB="0" distL="114300" distR="114300" simplePos="0" relativeHeight="251655168" behindDoc="0" locked="0" layoutInCell="1" allowOverlap="1" wp14:anchorId="15923D6B" wp14:editId="264AEBA5">
                 <wp:simplePos x="0" y="0"/>
                 <wp:positionH relativeFrom="column">
                   <wp:posOffset>3466465</wp:posOffset>
@@ -4366,7 +4474,7 @@
           </mc:Choice>
           <mc:Fallback>
             <w:pict>
-              <v:roundrect w14:anchorId="22CB01B7" id="Rectangle à coins arrondis 25" o:spid="_x0000_s1026" style="position:absolute;margin-left:272.95pt;margin-top:2.1pt;width:200.25pt;height:104.25pt;z-index:251658240;visibility:visible;mso-wrap-style:square;mso-width-percent:0;mso-wrap-distance-left:9pt;mso-wrap-distance-top:0;mso-wrap-distance-right:9pt;mso-wrap-distance-bottom:0;mso-position-horizontal:absolute;mso-position-horizontal-relative:text;mso-position-vertical:absolute;mso-position-vertical-relative:text;mso-width-percent:0;mso-width-relative:margin;v-text-anchor:middle" arcsize="10923f" o:gfxdata="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" filled="f" strokecolor="red" strokeweight="5pt"/>
+              <v:roundrect w14:anchorId="73375B3E" id="Rectangle à coins arrondis 25" o:spid="_x0000_s1026" style="position:absolute;margin-left:272.95pt;margin-top:2.1pt;width:200.25pt;height:104.25pt;z-index:251655168;visibility:visible;mso-wrap-style:square;mso-width-percent:0;mso-wrap-distance-left:9pt;mso-wrap-distance-top:0;mso-wrap-distance-right:9pt;mso-wrap-distance-bottom:0;mso-position-horizontal:absolute;mso-position-horizontal-relative:text;mso-position-vertical:absolute;mso-position-vertical-relative:text;mso-width-percent:0;mso-width-relative:margin;v-text-anchor:middle" arcsize="10923f" o:gfxdata="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" filled="f" strokecolor="red" strokeweight="5pt"/>
             </w:pict>
           </mc:Fallback>
         </mc:AlternateContent>
@@ -4378,7 +4486,7 @@
         <mc:AlternateContent>
           <mc:Choice Requires="wps">
             <w:drawing>
-              <wp:anchor distT="0" distB="0" distL="114300" distR="114300" simplePos="0" relativeHeight="251660288" behindDoc="0" locked="0" layoutInCell="1" allowOverlap="1" wp14:anchorId="3B771392" wp14:editId="62368F5E">
+              <wp:anchor distT="0" distB="0" distL="114300" distR="114300" simplePos="0" relativeHeight="251657216" behindDoc="0" locked="0" layoutInCell="1" allowOverlap="1" wp14:anchorId="3B771392" wp14:editId="62368F5E">
                 <wp:simplePos x="0" y="0"/>
                 <wp:positionH relativeFrom="column">
                   <wp:posOffset>4200525</wp:posOffset>
@@ -4446,7 +4554,7 @@
           </mc:Choice>
           <mc:Fallback>
             <w:pict>
-              <v:roundrect w14:anchorId="2FE8AE13" id="Rectangle à coins arrondis 26" o:spid="_x0000_s1026" style="position:absolute;margin-left:330.75pt;margin-top:159.6pt;width:76.5pt;height:72.75pt;z-index:251660288;visibility:visible;mso-wrap-style:square;mso-width-percent:0;mso-height-percent:0;mso-wrap-distance-left:9pt;mso-wrap-distance-top:0;mso-wrap-distance-right:9pt;mso-wrap-distance-bottom:0;mso-position-horizontal:absolute;mso-position-horizontal-relative:text;mso-position-vertical:absolute;mso-position-vertical-relative:text;mso-width-percent:0;mso-height-percent:0;mso-width-relative:margin;mso-height-relative:margin;v-text-anchor:middle" arcsize="10923f" o:gfxdata="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" filled="f" strokecolor="red" strokeweight="5pt"/>
+              <v:roundrect w14:anchorId="4D262ED9" id="Rectangle à coins arrondis 26" o:spid="_x0000_s1026" style="position:absolute;margin-left:330.75pt;margin-top:159.6pt;width:76.5pt;height:72.75pt;z-index:251657216;visibility:visible;mso-wrap-style:square;mso-width-percent:0;mso-height-percent:0;mso-wrap-distance-left:9pt;mso-wrap-distance-top:0;mso-wrap-distance-right:9pt;mso-wrap-distance-bottom:0;mso-position-horizontal:absolute;mso-position-horizontal-relative:text;mso-position-vertical:absolute;mso-position-vertical-relative:text;mso-width-percent:0;mso-height-percent:0;mso-width-relative:margin;mso-height-relative:margin;v-text-anchor:middle" arcsize="10923f" o:gfxdata="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" filled="f" strokecolor="red" strokeweight="5pt"/>
             </w:pict>
           </mc:Fallback>
         </mc:AlternateContent>
@@ -4836,7 +4944,7 @@
         <mc:AlternateContent>
           <mc:Choice Requires="wps">
             <w:drawing>
-              <wp:anchor distT="0" distB="0" distL="114300" distR="114300" simplePos="0" relativeHeight="251673600" behindDoc="0" locked="0" layoutInCell="1" allowOverlap="1" wp14:anchorId="5CE79325" wp14:editId="3B04C889">
+              <wp:anchor distT="0" distB="0" distL="114300" distR="114300" simplePos="0" relativeHeight="251667456" behindDoc="0" locked="0" layoutInCell="1" allowOverlap="1" wp14:anchorId="5CE79325" wp14:editId="3B04C889">
                 <wp:simplePos x="0" y="0"/>
                 <wp:positionH relativeFrom="column">
                   <wp:posOffset>728980</wp:posOffset>
@@ -4904,7 +5012,7 @@
           </mc:Choice>
           <mc:Fallback>
             <w:pict>
-              <v:roundrect w14:anchorId="2AB154BD" id="Rectangle à coins arrondis 57" o:spid="_x0000_s1026" style="position:absolute;margin-left:57.4pt;margin-top:24.2pt;width:42.75pt;height:42.75pt;z-index:251673600;visibility:visible;mso-wrap-style:square;mso-width-percent:0;mso-height-percent:0;mso-wrap-distance-left:9pt;mso-wrap-distance-top:0;mso-wrap-distance-right:9pt;mso-wrap-distance-bottom:0;mso-position-horizontal:absolute;mso-position-horizontal-relative:text;mso-position-vertical:absolute;mso-position-vertical-relative:text;mso-width-percent:0;mso-height-percent:0;mso-width-relative:margin;mso-height-relative:margin;v-text-anchor:middle" arcsize="10923f" o:gfxdata="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" filled="f" strokecolor="red" strokeweight="5pt"/>
+              <v:roundrect w14:anchorId="1CD4F43D" id="Rectangle à coins arrondis 57" o:spid="_x0000_s1026" style="position:absolute;margin-left:57.4pt;margin-top:24.2pt;width:42.75pt;height:42.75pt;z-index:251667456;visibility:visible;mso-wrap-style:square;mso-width-percent:0;mso-height-percent:0;mso-wrap-distance-left:9pt;mso-wrap-distance-top:0;mso-wrap-distance-right:9pt;mso-wrap-distance-bottom:0;mso-position-horizontal:absolute;mso-position-horizontal-relative:text;mso-position-vertical:absolute;mso-position-vertical-relative:text;mso-width-percent:0;mso-height-percent:0;mso-width-relative:margin;mso-height-relative:margin;v-text-anchor:middle" arcsize="10923f" o:gfxdata="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" filled="f" strokecolor="red" strokeweight="5pt"/>
             </w:pict>
           </mc:Fallback>
         </mc:AlternateContent>
@@ -5384,7 +5492,7 @@
           <w:noProof/>
         </w:rPr>
         <w:drawing>
-          <wp:anchor distT="0" distB="0" distL="114300" distR="114300" simplePos="0" relativeHeight="251650048" behindDoc="0" locked="0" layoutInCell="1" allowOverlap="1">
+          <wp:anchor distT="0" distB="0" distL="114300" distR="114300" simplePos="0" relativeHeight="251645952" behindDoc="0" locked="0" layoutInCell="1" allowOverlap="1">
             <wp:simplePos x="0" y="0"/>
             <wp:positionH relativeFrom="column">
               <wp:posOffset>4034155</wp:posOffset>
@@ -5450,7 +5558,7 @@
         <mc:AlternateContent>
           <mc:Choice Requires="wps">
             <w:drawing>
-              <wp:anchor distT="0" distB="0" distL="114300" distR="114300" simplePos="0" relativeHeight="251648000" behindDoc="0" locked="0" layoutInCell="1" allowOverlap="1" wp14:anchorId="670E1073" wp14:editId="2199F85A">
+              <wp:anchor distT="0" distB="0" distL="114300" distR="114300" simplePos="0" relativeHeight="251643904" behindDoc="0" locked="0" layoutInCell="1" allowOverlap="1" wp14:anchorId="670E1073" wp14:editId="2199F85A">
                 <wp:simplePos x="0" y="0"/>
                 <wp:positionH relativeFrom="column">
                   <wp:posOffset>3507105</wp:posOffset>
@@ -5528,7 +5636,7 @@
           </mc:Choice>
           <mc:Fallback>
             <w:pict>
-              <v:shape w14:anchorId="670E1073" id="Zone de texte 3" o:spid="_x0000_s1032" type="#_x0000_t202" style="position:absolute;left:0;text-align:left;margin-left:276.15pt;margin-top:162.5pt;width:19.55pt;height:23.1pt;z-index:251648000;visibility:visible;mso-wrap-style:square;mso-width-percent:0;mso-height-percent:0;mso-wrap-distance-left:9pt;mso-wrap-distance-top:0;mso-wrap-distance-right:9pt;mso-wrap-distance-bottom:0;mso-position-horizontal:absolute;mso-position-horizontal-relative:text;mso-position-vertical:absolute;mso-position-vertical-relative:text;mso-width-percent:0;mso-height-percent:0;mso-width-relative:margin;mso-height-relative:margin;v-text-anchor:top" o:gfxdata="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" fillcolor="white [3201]" strokecolor="red" strokeweight="1pt">
+              <v:shape w14:anchorId="670E1073" id="Zone de texte 3" o:spid="_x0000_s1032" type="#_x0000_t202" style="position:absolute;left:0;text-align:left;margin-left:276.15pt;margin-top:162.5pt;width:19.55pt;height:23.1pt;z-index:251643904;visibility:visible;mso-wrap-style:square;mso-width-percent:0;mso-height-percent:0;mso-wrap-distance-left:9pt;mso-wrap-distance-top:0;mso-wrap-distance-right:9pt;mso-wrap-distance-bottom:0;mso-position-horizontal:absolute;mso-position-horizontal-relative:text;mso-position-vertical:absolute;mso-position-vertical-relative:text;mso-width-percent:0;mso-height-percent:0;mso-width-relative:margin;mso-height-relative:margin;v-text-anchor:top" o:gfxdata="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" fillcolor="white [3201]" strokecolor="red" strokeweight="1pt">
                 <v:textbox>
                   <w:txbxContent>
                     <w:p>
@@ -5550,7 +5658,7 @@
         <mc:AlternateContent>
           <mc:Choice Requires="wps">
             <w:drawing>
-              <wp:anchor distT="0" distB="0" distL="114300" distR="114300" simplePos="0" relativeHeight="251645952" behindDoc="0" locked="0" layoutInCell="1" allowOverlap="1" wp14:anchorId="2AD94FBE" wp14:editId="6DD4E498">
+              <wp:anchor distT="0" distB="0" distL="114300" distR="114300" simplePos="0" relativeHeight="251641856" behindDoc="0" locked="0" layoutInCell="1" allowOverlap="1" wp14:anchorId="2AD94FBE" wp14:editId="6DD4E498">
                 <wp:simplePos x="0" y="0"/>
                 <wp:positionH relativeFrom="column">
                   <wp:posOffset>1878330</wp:posOffset>
@@ -5625,7 +5733,7 @@
           </mc:Choice>
           <mc:Fallback>
             <w:pict>
-              <v:shape w14:anchorId="2AD94FBE" id="_x0000_s1033" type="#_x0000_t202" style="position:absolute;left:0;text-align:left;margin-left:147.9pt;margin-top:191.6pt;width:19.55pt;height:23.1pt;z-index:251645952;visibility:visible;mso-wrap-style:square;mso-width-percent:0;mso-wrap-distance-left:9pt;mso-wrap-distance-top:0;mso-wrap-distance-right:9pt;mso-wrap-distance-bottom:0;mso-position-horizontal:absolute;mso-position-horizontal-relative:text;mso-position-vertical:absolute;mso-position-vertical-relative:text;mso-width-percent:0;mso-width-relative:margin;v-text-anchor:top" o:gfxdata="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" fillcolor="white [3201]" strokecolor="red" strokeweight="1pt">
+              <v:shape w14:anchorId="2AD94FBE" id="_x0000_s1033" type="#_x0000_t202" style="position:absolute;left:0;text-align:left;margin-left:147.9pt;margin-top:191.6pt;width:19.55pt;height:23.1pt;z-index:251641856;visibility:visible;mso-wrap-style:square;mso-width-percent:0;mso-wrap-distance-left:9pt;mso-wrap-distance-top:0;mso-wrap-distance-right:9pt;mso-wrap-distance-bottom:0;mso-position-horizontal:absolute;mso-position-horizontal-relative:text;mso-position-vertical:absolute;mso-position-vertical-relative:text;mso-width-percent:0;mso-width-relative:margin;v-text-anchor:top" o:gfxdata="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" fillcolor="white [3201]" strokecolor="red" strokeweight="1pt">
                 <v:textbox>
                   <w:txbxContent>
                     <w:p>
@@ -5645,7 +5753,7 @@
           <w:noProof/>
         </w:rPr>
         <w:drawing>
-          <wp:anchor distT="0" distB="0" distL="114300" distR="114300" simplePos="0" relativeHeight="251662336" behindDoc="0" locked="0" layoutInCell="1" allowOverlap="1">
+          <wp:anchor distT="0" distB="0" distL="114300" distR="114300" simplePos="0" relativeHeight="251661312" behindDoc="0" locked="0" layoutInCell="1" allowOverlap="1">
             <wp:simplePos x="0" y="0"/>
             <wp:positionH relativeFrom="column">
               <wp:posOffset>300355</wp:posOffset>
@@ -5838,7 +5946,7 @@
         <mc:AlternateContent>
           <mc:Choice Requires="wps">
             <w:drawing>
-              <wp:anchor distT="0" distB="0" distL="114300" distR="114300" simplePos="0" relativeHeight="251661312" behindDoc="0" locked="0" layoutInCell="1" allowOverlap="1" wp14:anchorId="7426E6EA" wp14:editId="137588CF">
+              <wp:anchor distT="0" distB="0" distL="114300" distR="114300" simplePos="0" relativeHeight="251659264" behindDoc="0" locked="0" layoutInCell="1" allowOverlap="1" wp14:anchorId="7426E6EA" wp14:editId="137588CF">
                 <wp:simplePos x="0" y="0"/>
                 <wp:positionH relativeFrom="column">
                   <wp:posOffset>4205605</wp:posOffset>
@@ -5900,7 +6008,7 @@
           </mc:Choice>
           <mc:Fallback>
             <w:pict>
-              <v:roundrect w14:anchorId="18A71C21" id="Rectangle à coins arrondis 12" o:spid="_x0000_s1026" style="position:absolute;margin-left:331.15pt;margin-top:108.8pt;width:40.5pt;height:15pt;z-index:251661312;visibility:visible;mso-wrap-style:square;mso-wrap-distance-left:9pt;mso-wrap-distance-top:0;mso-wrap-distance-right:9pt;mso-wrap-distance-bottom:0;mso-position-horizontal:absolute;mso-position-horizontal-relative:text;mso-position-vertical:absolute;mso-position-vertical-relative:text;v-text-anchor:middle" arcsize="10923f" o:gfxdata="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" filled="f" strokecolor="red" strokeweight="2pt"/>
+              <v:roundrect w14:anchorId="2A7181A0" id="Rectangle à coins arrondis 12" o:spid="_x0000_s1026" style="position:absolute;margin-left:331.15pt;margin-top:108.8pt;width:40.5pt;height:15pt;z-index:251659264;visibility:visible;mso-wrap-style:square;mso-wrap-distance-left:9pt;mso-wrap-distance-top:0;mso-wrap-distance-right:9pt;mso-wrap-distance-bottom:0;mso-position-horizontal:absolute;mso-position-horizontal-relative:text;mso-position-vertical:absolute;mso-position-vertical-relative:text;v-text-anchor:middle" arcsize="10923f" o:gfxdata="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" filled="f" strokecolor="red" strokeweight="2pt"/>
             </w:pict>
           </mc:Fallback>
         </mc:AlternateContent>
@@ -5912,7 +6020,7 @@
         <mc:AlternateContent>
           <mc:Choice Requires="wps">
             <w:drawing>
-              <wp:anchor distT="0" distB="0" distL="114300" distR="114300" simplePos="0" relativeHeight="251659264" behindDoc="0" locked="0" layoutInCell="1" allowOverlap="1">
+              <wp:anchor distT="0" distB="0" distL="114300" distR="114300" simplePos="0" relativeHeight="251656192" behindDoc="0" locked="0" layoutInCell="1" allowOverlap="1">
                 <wp:simplePos x="0" y="0"/>
                 <wp:positionH relativeFrom="column">
                   <wp:posOffset>1891030</wp:posOffset>
@@ -5974,7 +6082,7 @@
           </mc:Choice>
           <mc:Fallback>
             <w:pict>
-              <v:roundrect w14:anchorId="1A723FBC" id="Rectangle à coins arrondis 10" o:spid="_x0000_s1026" style="position:absolute;margin-left:148.9pt;margin-top:121.55pt;width:40.5pt;height:15pt;z-index:251659264;visibility:visible;mso-wrap-style:square;mso-wrap-distance-left:9pt;mso-wrap-distance-top:0;mso-wrap-distance-right:9pt;mso-wrap-distance-bottom:0;mso-position-horizontal:absolute;mso-position-horizontal-relative:text;mso-position-vertical:absolute;mso-position-vertical-relative:text;v-text-anchor:middle" arcsize="10923f" o:gfxdata="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" filled="f" strokecolor="red" strokeweight="2pt"/>
+              <v:roundrect w14:anchorId="02F4B248" id="Rectangle à coins arrondis 10" o:spid="_x0000_s1026" style="position:absolute;margin-left:148.9pt;margin-top:121.55pt;width:40.5pt;height:15pt;z-index:251656192;visibility:visible;mso-wrap-style:square;mso-wrap-distance-left:9pt;mso-wrap-distance-top:0;mso-wrap-distance-right:9pt;mso-wrap-distance-bottom:0;mso-position-horizontal:absolute;mso-position-horizontal-relative:text;mso-position-vertical:absolute;mso-position-vertical-relative:text;v-text-anchor:middle" arcsize="10923f" o:gfxdata="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" filled="f" strokecolor="red" strokeweight="2pt"/>
             </w:pict>
           </mc:Fallback>
         </mc:AlternateContent>
@@ -6628,19 +6736,7 @@
           <w:lang w:val="en-US"/>
         </w:rPr>
         <w:lastRenderedPageBreak/>
-        <w:t>Registers Tab:</w:t>
-      </w:r>
-      <w:r>
-        <w:rPr>
-          <w:lang w:val="en-US"/>
-        </w:rPr>
-        <w:t xml:space="preserve"> Saving I2C requests in file</w:t>
-      </w:r>
-      <w:r>
-        <w:rPr>
-          <w:lang w:val="en-US"/>
-        </w:rPr>
-        <w:t xml:space="preserve"> </w:t>
+        <w:t xml:space="preserve">Registers Tab: Saving I2C requests in file </w:t>
       </w:r>
     </w:p>
     <w:p>
@@ -6687,17 +6783,28 @@
         <w:rPr>
           <w:lang w:val="en-US"/>
         </w:rPr>
-        <w:t xml:space="preserve"> tab, the top group have the needed fields:</w:t>
-      </w:r>
-    </w:p>
-    <w:p>
-      <w:pPr>
-        <w:rPr>
-          <w:lang w:val="en-US"/>
-        </w:rPr>
-      </w:pPr>
-      <w:bookmarkStart w:id="0" w:name="_GoBack"/>
-      <w:bookmarkEnd w:id="0"/>
+        <w:t xml:space="preserve"> tab, the </w:t>
+      </w:r>
+      <w:r>
+        <w:rPr>
+          <w:i/>
+          <w:lang w:val="en-US"/>
+        </w:rPr>
+        <w:t>Save I2C requests in file</w:t>
+      </w:r>
+      <w:r>
+        <w:rPr>
+          <w:lang w:val="en-US"/>
+        </w:rPr>
+        <w:t xml:space="preserve"> group have the needed fields:</w:t>
+      </w:r>
+    </w:p>
+    <w:p>
+      <w:pPr>
+        <w:rPr>
+          <w:lang w:val="en-US"/>
+        </w:rPr>
+      </w:pPr>
     </w:p>
     <w:p>
       <w:pPr>
@@ -6712,7 +6819,7 @@
         <mc:AlternateContent>
           <mc:Choice Requires="wps">
             <w:drawing>
-              <wp:anchor distT="45720" distB="45720" distL="114300" distR="114300" simplePos="0" relativeHeight="251727360" behindDoc="0" locked="0" layoutInCell="1" allowOverlap="1" wp14:anchorId="717D5F44" wp14:editId="71BCA511">
+              <wp:anchor distT="45720" distB="45720" distL="114300" distR="114300" simplePos="0" relativeHeight="251679744" behindDoc="0" locked="0" layoutInCell="1" allowOverlap="1" wp14:anchorId="717D5F44" wp14:editId="71BCA511">
                 <wp:simplePos x="0" y="0"/>
                 <wp:positionH relativeFrom="column">
                   <wp:posOffset>5508068</wp:posOffset>
@@ -6789,7 +6896,7 @@
           </mc:Choice>
           <mc:Fallback>
             <w:pict>
-              <v:shape w14:anchorId="717D5F44" id="_x0000_s1034" type="#_x0000_t202" style="position:absolute;margin-left:433.7pt;margin-top:48.1pt;width:15.3pt;height:21.85pt;z-index:251727360;visibility:visible;mso-wrap-style:square;mso-width-percent:0;mso-height-percent:0;mso-wrap-distance-left:9pt;mso-wrap-distance-top:3.6pt;mso-wrap-distance-right:9pt;mso-wrap-distance-bottom:3.6pt;mso-position-horizontal:absolute;mso-position-horizontal-relative:text;mso-position-vertical:absolute;mso-position-vertical-relative:text;mso-width-percent:0;mso-height-percent:0;mso-width-relative:margin;mso-height-relative:margin;v-text-anchor:top" o:gfxdata="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" filled="f" stroked="f">
+              <v:shape w14:anchorId="717D5F44" id="_x0000_s1034" type="#_x0000_t202" style="position:absolute;margin-left:433.7pt;margin-top:48.1pt;width:15.3pt;height:21.85pt;z-index:251679744;visibility:visible;mso-wrap-style:square;mso-width-percent:0;mso-height-percent:0;mso-wrap-distance-left:9pt;mso-wrap-distance-top:3.6pt;mso-wrap-distance-right:9pt;mso-wrap-distance-bottom:3.6pt;mso-position-horizontal:absolute;mso-position-horizontal-relative:text;mso-position-vertical:absolute;mso-position-vertical-relative:text;mso-width-percent:0;mso-height-percent:0;mso-width-relative:margin;mso-height-relative:margin;v-text-anchor:top" o:gfxdata="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" filled="f" stroked="f">
                 <v:textbox>
                   <w:txbxContent>
                     <w:p>
@@ -6825,7 +6932,7 @@
         <mc:AlternateContent>
           <mc:Choice Requires="wps">
             <w:drawing>
-              <wp:anchor distT="45720" distB="45720" distL="114300" distR="114300" simplePos="0" relativeHeight="251726336" behindDoc="0" locked="0" layoutInCell="1" allowOverlap="1" wp14:anchorId="717D5F44" wp14:editId="71BCA511">
+              <wp:anchor distT="45720" distB="45720" distL="114300" distR="114300" simplePos="0" relativeHeight="251678720" behindDoc="0" locked="0" layoutInCell="1" allowOverlap="1" wp14:anchorId="717D5F44" wp14:editId="71BCA511">
                 <wp:simplePos x="0" y="0"/>
                 <wp:positionH relativeFrom="column">
                   <wp:posOffset>3622930</wp:posOffset>
@@ -6902,7 +7009,7 @@
           </mc:Choice>
           <mc:Fallback>
             <w:pict>
-              <v:shape w14:anchorId="717D5F44" id="_x0000_s1035" type="#_x0000_t202" style="position:absolute;margin-left:285.25pt;margin-top:47.4pt;width:15.3pt;height:21.85pt;z-index:251726336;visibility:visible;mso-wrap-style:square;mso-width-percent:0;mso-height-percent:0;mso-wrap-distance-left:9pt;mso-wrap-distance-top:3.6pt;mso-wrap-distance-right:9pt;mso-wrap-distance-bottom:3.6pt;mso-position-horizontal:absolute;mso-position-horizontal-relative:text;mso-position-vertical:absolute;mso-position-vertical-relative:text;mso-width-percent:0;mso-height-percent:0;mso-width-relative:margin;mso-height-relative:margin;v-text-anchor:top" o:gfxdata="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" filled="f" stroked="f">
+              <v:shape w14:anchorId="717D5F44" id="_x0000_s1035" type="#_x0000_t202" style="position:absolute;margin-left:285.25pt;margin-top:47.4pt;width:15.3pt;height:21.85pt;z-index:251678720;visibility:visible;mso-wrap-style:square;mso-width-percent:0;mso-height-percent:0;mso-wrap-distance-left:9pt;mso-wrap-distance-top:3.6pt;mso-wrap-distance-right:9pt;mso-wrap-distance-bottom:3.6pt;mso-position-horizontal:absolute;mso-position-horizontal-relative:text;mso-position-vertical:absolute;mso-position-vertical-relative:text;mso-width-percent:0;mso-height-percent:0;mso-width-relative:margin;mso-height-relative:margin;v-text-anchor:top" o:gfxdata="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" filled="f" stroked="f">
                 <v:textbox>
                   <w:txbxContent>
                     <w:p>
@@ -6938,7 +7045,7 @@
         <mc:AlternateContent>
           <mc:Choice Requires="wps">
             <w:drawing>
-              <wp:anchor distT="45720" distB="45720" distL="114300" distR="114300" simplePos="0" relativeHeight="251725312" behindDoc="0" locked="0" layoutInCell="1" allowOverlap="1" wp14:anchorId="717D5F44" wp14:editId="71BCA511">
+              <wp:anchor distT="45720" distB="45720" distL="114300" distR="114300" simplePos="0" relativeHeight="251677696" behindDoc="0" locked="0" layoutInCell="1" allowOverlap="1" wp14:anchorId="717D5F44" wp14:editId="71BCA511">
                 <wp:simplePos x="0" y="0"/>
                 <wp:positionH relativeFrom="column">
                   <wp:posOffset>4217068</wp:posOffset>
@@ -7015,7 +7122,7 @@
           </mc:Choice>
           <mc:Fallback>
             <w:pict>
-              <v:shape w14:anchorId="717D5F44" id="_x0000_s1036" type="#_x0000_t202" style="position:absolute;margin-left:332.05pt;margin-top:35.15pt;width:15.3pt;height:21.85pt;z-index:251725312;visibility:visible;mso-wrap-style:square;mso-width-percent:0;mso-height-percent:0;mso-wrap-distance-left:9pt;mso-wrap-distance-top:3.6pt;mso-wrap-distance-right:9pt;mso-wrap-distance-bottom:3.6pt;mso-position-horizontal:absolute;mso-position-horizontal-relative:text;mso-position-vertical:absolute;mso-position-vertical-relative:text;mso-width-percent:0;mso-height-percent:0;mso-width-relative:margin;mso-height-relative:margin;v-text-anchor:top" o:gfxdata="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" filled="f" stroked="f">
+              <v:shape w14:anchorId="717D5F44" id="_x0000_s1036" type="#_x0000_t202" style="position:absolute;margin-left:332.05pt;margin-top:35.15pt;width:15.3pt;height:21.85pt;z-index:251677696;visibility:visible;mso-wrap-style:square;mso-width-percent:0;mso-height-percent:0;mso-wrap-distance-left:9pt;mso-wrap-distance-top:3.6pt;mso-wrap-distance-right:9pt;mso-wrap-distance-bottom:3.6pt;mso-position-horizontal:absolute;mso-position-horizontal-relative:text;mso-position-vertical:absolute;mso-position-vertical-relative:text;mso-width-percent:0;mso-height-percent:0;mso-width-relative:margin;mso-height-relative:margin;v-text-anchor:top" o:gfxdata="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" filled="f" stroked="f">
                 <v:textbox>
                   <w:txbxContent>
                     <w:p>
@@ -7051,7 +7158,7 @@
         <mc:AlternateContent>
           <mc:Choice Requires="wps">
             <w:drawing>
-              <wp:anchor distT="45720" distB="45720" distL="114300" distR="114300" simplePos="0" relativeHeight="251755008" behindDoc="0" locked="0" layoutInCell="1" allowOverlap="1" wp14:anchorId="717D5F44" wp14:editId="71BCA511">
+              <wp:anchor distT="45720" distB="45720" distL="114300" distR="114300" simplePos="0" relativeHeight="251673600" behindDoc="0" locked="0" layoutInCell="1" allowOverlap="1" wp14:anchorId="717D5F44" wp14:editId="71BCA511">
                 <wp:simplePos x="0" y="0"/>
                 <wp:positionH relativeFrom="column">
                   <wp:posOffset>396400</wp:posOffset>
@@ -7128,7 +7235,7 @@
           </mc:Choice>
           <mc:Fallback>
             <w:pict>
-              <v:shape w14:anchorId="717D5F44" id="_x0000_s1037" type="#_x0000_t202" style="position:absolute;margin-left:31.2pt;margin-top:59.45pt;width:15.3pt;height:21.85pt;z-index:251755008;visibility:visible;mso-wrap-style:square;mso-width-percent:0;mso-height-percent:0;mso-wrap-distance-left:9pt;mso-wrap-distance-top:3.6pt;mso-wrap-distance-right:9pt;mso-wrap-distance-bottom:3.6pt;mso-position-horizontal:absolute;mso-position-horizontal-relative:text;mso-position-vertical:absolute;mso-position-vertical-relative:text;mso-width-percent:0;mso-height-percent:0;mso-width-relative:margin;mso-height-relative:margin;v-text-anchor:top" o:gfxdata="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" filled="f" stroked="f">
+              <v:shape w14:anchorId="717D5F44" id="_x0000_s1037" type="#_x0000_t202" style="position:absolute;margin-left:31.2pt;margin-top:59.45pt;width:15.3pt;height:21.85pt;z-index:251673600;visibility:visible;mso-wrap-style:square;mso-width-percent:0;mso-height-percent:0;mso-wrap-distance-left:9pt;mso-wrap-distance-top:3.6pt;mso-wrap-distance-right:9pt;mso-wrap-distance-bottom:3.6pt;mso-position-horizontal:absolute;mso-position-horizontal-relative:text;mso-position-vertical:absolute;mso-position-vertical-relative:text;mso-width-percent:0;mso-height-percent:0;mso-width-relative:margin;mso-height-relative:margin;v-text-anchor:top" o:gfxdata="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" filled="f" stroked="f">
                 <v:textbox>
                   <w:txbxContent>
                     <w:p>
@@ -7164,7 +7271,7 @@
         <mc:AlternateContent>
           <mc:Choice Requires="wps">
             <w:drawing>
-              <wp:anchor distT="45720" distB="45720" distL="114300" distR="114300" simplePos="0" relativeHeight="251707904" behindDoc="0" locked="0" layoutInCell="1" allowOverlap="1" wp14:anchorId="7CD2C838" wp14:editId="3D57FFCF">
+              <wp:anchor distT="45720" distB="45720" distL="114300" distR="114300" simplePos="0" relativeHeight="251675648" behindDoc="0" locked="0" layoutInCell="1" allowOverlap="1" wp14:anchorId="7CD2C838" wp14:editId="3D57FFCF">
                 <wp:simplePos x="0" y="0"/>
                 <wp:positionH relativeFrom="column">
                   <wp:posOffset>-46060</wp:posOffset>
@@ -7241,7 +7348,7 @@
           </mc:Choice>
           <mc:Fallback>
             <w:pict>
-              <v:shape w14:anchorId="7CD2C838" id="_x0000_s1038" type="#_x0000_t202" style="position:absolute;margin-left:-3.65pt;margin-top:45.75pt;width:15.3pt;height:21.85pt;z-index:251707904;visibility:visible;mso-wrap-style:square;mso-width-percent:0;mso-height-percent:0;mso-wrap-distance-left:9pt;mso-wrap-distance-top:3.6pt;mso-wrap-distance-right:9pt;mso-wrap-distance-bottom:3.6pt;mso-position-horizontal:absolute;mso-position-horizontal-relative:text;mso-position-vertical:absolute;mso-position-vertical-relative:text;mso-width-percent:0;mso-height-percent:0;mso-width-relative:margin;mso-height-relative:margin;v-text-anchor:top" o:gfxdata="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" filled="f" stroked="f">
+              <v:shape w14:anchorId="7CD2C838" id="_x0000_s1038" type="#_x0000_t202" style="position:absolute;margin-left:-3.65pt;margin-top:45.75pt;width:15.3pt;height:21.85pt;z-index:251675648;visibility:visible;mso-wrap-style:square;mso-width-percent:0;mso-height-percent:0;mso-wrap-distance-left:9pt;mso-wrap-distance-top:3.6pt;mso-wrap-distance-right:9pt;mso-wrap-distance-bottom:3.6pt;mso-position-horizontal:absolute;mso-position-horizontal-relative:text;mso-position-vertical:absolute;mso-position-vertical-relative:text;mso-width-percent:0;mso-height-percent:0;mso-width-relative:margin;mso-height-relative:margin;v-text-anchor:top" o:gfxdata="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" filled="f" stroked="f">
                 <v:textbox>
                   <w:txbxContent>
                     <w:p>
@@ -7277,7 +7384,7 @@
         <mc:AlternateContent>
           <mc:Choice Requires="wps">
             <w:drawing>
-              <wp:anchor distT="45720" distB="45720" distL="114300" distR="114300" simplePos="0" relativeHeight="251719168" behindDoc="0" locked="0" layoutInCell="1" allowOverlap="1" wp14:anchorId="13CCE385" wp14:editId="364110B3">
+              <wp:anchor distT="45720" distB="45720" distL="114300" distR="114300" simplePos="0" relativeHeight="251676672" behindDoc="0" locked="0" layoutInCell="1" allowOverlap="1" wp14:anchorId="13CCE385" wp14:editId="364110B3">
                 <wp:simplePos x="0" y="0"/>
                 <wp:positionH relativeFrom="column">
                   <wp:posOffset>-45247</wp:posOffset>
@@ -7354,7 +7461,7 @@
           </mc:Choice>
           <mc:Fallback>
             <w:pict>
-              <v:shape w14:anchorId="13CCE385" id="_x0000_s1039" type="#_x0000_t202" style="position:absolute;margin-left:-3.55pt;margin-top:34.5pt;width:15.3pt;height:21.85pt;z-index:251719168;visibility:visible;mso-wrap-style:square;mso-width-percent:0;mso-height-percent:0;mso-wrap-distance-left:9pt;mso-wrap-distance-top:3.6pt;mso-wrap-distance-right:9pt;mso-wrap-distance-bottom:3.6pt;mso-position-horizontal:absolute;mso-position-horizontal-relative:text;mso-position-vertical:absolute;mso-position-vertical-relative:text;mso-width-percent:0;mso-height-percent:0;mso-width-relative:margin;mso-height-relative:margin;v-text-anchor:top" o:gfxdata="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" filled="f" stroked="f">
+              <v:shape w14:anchorId="13CCE385" id="_x0000_s1039" type="#_x0000_t202" style="position:absolute;margin-left:-3.55pt;margin-top:34.5pt;width:15.3pt;height:21.85pt;z-index:251676672;visibility:visible;mso-wrap-style:square;mso-width-percent:0;mso-height-percent:0;mso-wrap-distance-left:9pt;mso-wrap-distance-top:3.6pt;mso-wrap-distance-right:9pt;mso-wrap-distance-bottom:3.6pt;mso-position-horizontal:absolute;mso-position-horizontal-relative:text;mso-position-vertical:absolute;mso-position-vertical-relative:text;mso-width-percent:0;mso-height-percent:0;mso-width-relative:margin;mso-height-relative:margin;v-text-anchor:top" o:gfxdata="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" filled="f" stroked="f">
                 <v:textbox>
                   <w:txbxContent>
                     <w:p>
@@ -7390,7 +7497,7 @@
         <mc:AlternateContent>
           <mc:Choice Requires="wps">
             <w:drawing>
-              <wp:anchor distT="0" distB="0" distL="114300" distR="114300" simplePos="0" relativeHeight="251675136" behindDoc="0" locked="0" layoutInCell="1" allowOverlap="1" wp14:anchorId="2A345B18" wp14:editId="3597629D">
+              <wp:anchor distT="0" distB="0" distL="114300" distR="114300" simplePos="0" relativeHeight="251670528" behindDoc="0" locked="0" layoutInCell="1" allowOverlap="1" wp14:anchorId="2A345B18" wp14:editId="3597629D">
                 <wp:simplePos x="0" y="0"/>
                 <wp:positionH relativeFrom="column">
                   <wp:posOffset>4460929</wp:posOffset>
@@ -7458,7 +7565,7 @@
           </mc:Choice>
           <mc:Fallback>
             <w:pict>
-              <v:roundrect w14:anchorId="6B5EA3B9" id="Rectangle à coins arrondis 63" o:spid="_x0000_s1026" style="position:absolute;margin-left:351.25pt;margin-top:51.55pt;width:100.3pt;height:13.5pt;z-index:251675136;visibility:visible;mso-wrap-style:square;mso-width-percent:0;mso-height-percent:0;mso-wrap-distance-left:9pt;mso-wrap-distance-top:0;mso-wrap-distance-right:9pt;mso-wrap-distance-bottom:0;mso-position-horizontal:absolute;mso-position-horizontal-relative:text;mso-position-vertical:absolute;mso-position-vertical-relative:text;mso-width-percent:0;mso-height-percent:0;mso-width-relative:margin;mso-height-relative:margin;v-text-anchor:middle" arcsize="10923f" o:gfxdata="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" filled="f" strokecolor="red" strokeweight="2pt"/>
+              <v:roundrect w14:anchorId="06CF59E8" id="Rectangle à coins arrondis 63" o:spid="_x0000_s1026" style="position:absolute;margin-left:351.25pt;margin-top:51.55pt;width:100.3pt;height:13.5pt;z-index:251670528;visibility:visible;mso-wrap-style:square;mso-width-percent:0;mso-height-percent:0;mso-wrap-distance-left:9pt;mso-wrap-distance-top:0;mso-wrap-distance-right:9pt;mso-wrap-distance-bottom:0;mso-position-horizontal:absolute;mso-position-horizontal-relative:text;mso-position-vertical:absolute;mso-position-vertical-relative:text;mso-width-percent:0;mso-height-percent:0;mso-width-relative:margin;mso-height-relative:margin;v-text-anchor:middle" arcsize="10923f" o:gfxdata="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" filled="f" strokecolor="red" strokeweight="2pt"/>
             </w:pict>
           </mc:Fallback>
         </mc:AlternateContent>
@@ -7470,7 +7577,7 @@
         <mc:AlternateContent>
           <mc:Choice Requires="wps">
             <w:drawing>
-              <wp:anchor distT="0" distB="0" distL="114300" distR="114300" simplePos="0" relativeHeight="251651584" behindDoc="0" locked="0" layoutInCell="1" allowOverlap="1" wp14:anchorId="2A345B18" wp14:editId="3597629D">
+              <wp:anchor distT="0" distB="0" distL="114300" distR="114300" simplePos="0" relativeHeight="251651072" behindDoc="0" locked="0" layoutInCell="1" allowOverlap="1" wp14:anchorId="2A345B18" wp14:editId="3597629D">
                 <wp:simplePos x="0" y="0"/>
                 <wp:positionH relativeFrom="column">
                   <wp:posOffset>426302</wp:posOffset>
@@ -7538,7 +7645,7 @@
           </mc:Choice>
           <mc:Fallback>
             <w:pict>
-              <v:roundrect w14:anchorId="48538DEC" id="Rectangle à coins arrondis 61" o:spid="_x0000_s1026" style="position:absolute;margin-left:33.55pt;margin-top:64.85pt;width:308.15pt;height:10.55pt;z-index:251651584;visibility:visible;mso-wrap-style:square;mso-width-percent:0;mso-height-percent:0;mso-wrap-distance-left:9pt;mso-wrap-distance-top:0;mso-wrap-distance-right:9pt;mso-wrap-distance-bottom:0;mso-position-horizontal:absolute;mso-position-horizontal-relative:text;mso-position-vertical:absolute;mso-position-vertical-relative:text;mso-width-percent:0;mso-height-percent:0;mso-width-relative:margin;mso-height-relative:margin;v-text-anchor:middle" arcsize="10923f" o:gfxdata="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" filled="f" strokecolor="red" strokeweight="2pt"/>
+              <v:roundrect w14:anchorId="7C02AD07" id="Rectangle à coins arrondis 61" o:spid="_x0000_s1026" style="position:absolute;margin-left:33.55pt;margin-top:64.85pt;width:308.15pt;height:10.55pt;z-index:251651072;visibility:visible;mso-wrap-style:square;mso-width-percent:0;mso-height-percent:0;mso-wrap-distance-left:9pt;mso-wrap-distance-top:0;mso-wrap-distance-right:9pt;mso-wrap-distance-bottom:0;mso-position-horizontal:absolute;mso-position-horizontal-relative:text;mso-position-vertical:absolute;mso-position-vertical-relative:text;mso-width-percent:0;mso-height-percent:0;mso-width-relative:margin;mso-height-relative:margin;v-text-anchor:middle" arcsize="10923f" o:gfxdata="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" filled="f" strokecolor="red" strokeweight="2pt"/>
             </w:pict>
           </mc:Fallback>
         </mc:AlternateContent>
@@ -7550,7 +7657,7 @@
         <mc:AlternateContent>
           <mc:Choice Requires="wps">
             <w:drawing>
-              <wp:anchor distT="0" distB="0" distL="114300" distR="114300" simplePos="0" relativeHeight="251689472" behindDoc="0" locked="0" layoutInCell="1" allowOverlap="1" wp14:anchorId="2A345B18" wp14:editId="3597629D">
+              <wp:anchor distT="0" distB="0" distL="114300" distR="114300" simplePos="0" relativeHeight="251674624" behindDoc="0" locked="0" layoutInCell="1" allowOverlap="1" wp14:anchorId="2A345B18" wp14:editId="3597629D">
                 <wp:simplePos x="0" y="0"/>
                 <wp:positionH relativeFrom="column">
                   <wp:posOffset>2731803</wp:posOffset>
@@ -7618,7 +7725,7 @@
           </mc:Choice>
           <mc:Fallback>
             <w:pict>
-              <v:roundrect w14:anchorId="763715E3" id="Rectangle à coins arrondis 192" o:spid="_x0000_s1026" style="position:absolute;margin-left:215.1pt;margin-top:52.25pt;width:87pt;height:10.6pt;z-index:251689472;visibility:visible;mso-wrap-style:square;mso-width-percent:0;mso-height-percent:0;mso-wrap-distance-left:9pt;mso-wrap-distance-top:0;mso-wrap-distance-right:9pt;mso-wrap-distance-bottom:0;mso-position-horizontal:absolute;mso-position-horizontal-relative:text;mso-position-vertical:absolute;mso-position-vertical-relative:text;mso-width-percent:0;mso-height-percent:0;mso-width-relative:margin;mso-height-relative:margin;v-text-anchor:middle" arcsize="10923f" o:gfxdata="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" filled="f" strokecolor="red" strokeweight="2pt"/>
+              <v:roundrect w14:anchorId="291C4629" id="Rectangle à coins arrondis 192" o:spid="_x0000_s1026" style="position:absolute;margin-left:215.1pt;margin-top:52.25pt;width:87pt;height:10.6pt;z-index:251674624;visibility:visible;mso-wrap-style:square;mso-width-percent:0;mso-height-percent:0;mso-wrap-distance-left:9pt;mso-wrap-distance-top:0;mso-wrap-distance-right:9pt;mso-wrap-distance-bottom:0;mso-position-horizontal:absolute;mso-position-horizontal-relative:text;mso-position-vertical:absolute;mso-position-vertical-relative:text;mso-width-percent:0;mso-height-percent:0;mso-width-relative:margin;mso-height-relative:margin;v-text-anchor:middle" arcsize="10923f" o:gfxdata="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" filled="f" strokecolor="red" strokeweight="2pt"/>
             </w:pict>
           </mc:Fallback>
         </mc:AlternateContent>
@@ -7630,7 +7737,7 @@
         <mc:AlternateContent>
           <mc:Choice Requires="wps">
             <w:drawing>
-              <wp:anchor distT="0" distB="0" distL="114300" distR="114300" simplePos="0" relativeHeight="251661824" behindDoc="0" locked="0" layoutInCell="1" allowOverlap="1" wp14:anchorId="2A345B18" wp14:editId="3597629D">
+              <wp:anchor distT="0" distB="0" distL="114300" distR="114300" simplePos="0" relativeHeight="251663360" behindDoc="0" locked="0" layoutInCell="1" allowOverlap="1" wp14:anchorId="2A345B18" wp14:editId="3597629D">
                 <wp:simplePos x="0" y="0"/>
                 <wp:positionH relativeFrom="column">
                   <wp:posOffset>2718802</wp:posOffset>
@@ -7698,7 +7805,7 @@
           </mc:Choice>
           <mc:Fallback>
             <w:pict>
-              <v:roundrect w14:anchorId="2C93A31B" id="Rectangle à coins arrondis 62" o:spid="_x0000_s1026" style="position:absolute;margin-left:214.1pt;margin-top:38.95pt;width:133.4pt;height:13.5pt;z-index:251661824;visibility:visible;mso-wrap-style:square;mso-width-percent:0;mso-height-percent:0;mso-wrap-distance-left:9pt;mso-wrap-distance-top:0;mso-wrap-distance-right:9pt;mso-wrap-distance-bottom:0;mso-position-horizontal:absolute;mso-position-horizontal-relative:text;mso-position-vertical:absolute;mso-position-vertical-relative:text;mso-width-percent:0;mso-height-percent:0;mso-width-relative:margin;mso-height-relative:margin;v-text-anchor:middle" arcsize="10923f" o:gfxdata="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" filled="f" strokecolor="red" strokeweight="2pt"/>
+              <v:roundrect w14:anchorId="514A8624" id="Rectangle à coins arrondis 62" o:spid="_x0000_s1026" style="position:absolute;margin-left:214.1pt;margin-top:38.95pt;width:133.4pt;height:13.5pt;z-index:251663360;visibility:visible;mso-wrap-style:square;mso-width-percent:0;mso-height-percent:0;mso-wrap-distance-left:9pt;mso-wrap-distance-top:0;mso-wrap-distance-right:9pt;mso-wrap-distance-bottom:0;mso-position-horizontal:absolute;mso-position-horizontal-relative:text;mso-position-vertical:absolute;mso-position-vertical-relative:text;mso-width-percent:0;mso-height-percent:0;mso-width-relative:margin;mso-height-relative:margin;v-text-anchor:middle" arcsize="10923f" o:gfxdata="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" filled="f" strokecolor="red" strokeweight="2pt"/>
             </w:pict>
           </mc:Fallback>
         </mc:AlternateContent>
@@ -7710,7 +7817,7 @@
         <mc:AlternateContent>
           <mc:Choice Requires="wps">
             <w:drawing>
-              <wp:anchor distT="0" distB="0" distL="114300" distR="114300" simplePos="0" relativeHeight="251609600" behindDoc="0" locked="0" layoutInCell="1" allowOverlap="1" wp14:anchorId="7375F87E" wp14:editId="0FCADF4E">
+              <wp:anchor distT="0" distB="0" distL="114300" distR="114300" simplePos="0" relativeHeight="251635712" behindDoc="0" locked="0" layoutInCell="1" allowOverlap="1" wp14:anchorId="7375F87E" wp14:editId="0FCADF4E">
                 <wp:simplePos x="0" y="0"/>
                 <wp:positionH relativeFrom="column">
                   <wp:posOffset>1604</wp:posOffset>
@@ -7778,7 +7885,7 @@
           </mc:Choice>
           <mc:Fallback>
             <w:pict>
-              <v:roundrect w14:anchorId="69E0A1C0" id="Rectangle à coins arrondis 58" o:spid="_x0000_s1026" style="position:absolute;margin-left:.15pt;margin-top:41pt;width:206.2pt;height:8.65pt;z-index:251609600;visibility:visible;mso-wrap-style:square;mso-width-percent:0;mso-height-percent:0;mso-wrap-distance-left:9pt;mso-wrap-distance-top:0;mso-wrap-distance-right:9pt;mso-wrap-distance-bottom:0;mso-position-horizontal:absolute;mso-position-horizontal-relative:text;mso-position-vertical:absolute;mso-position-vertical-relative:text;mso-width-percent:0;mso-height-percent:0;mso-width-relative:margin;mso-height-relative:margin;v-text-anchor:middle" arcsize="10923f" o:gfxdata="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" filled="f" strokecolor="red" strokeweight="2pt"/>
+              <v:roundrect w14:anchorId="346580F7" id="Rectangle à coins arrondis 58" o:spid="_x0000_s1026" style="position:absolute;margin-left:.15pt;margin-top:41pt;width:206.2pt;height:8.65pt;z-index:251635712;visibility:visible;mso-wrap-style:square;mso-width-percent:0;mso-height-percent:0;mso-wrap-distance-left:9pt;mso-wrap-distance-top:0;mso-wrap-distance-right:9pt;mso-wrap-distance-bottom:0;mso-position-horizontal:absolute;mso-position-horizontal-relative:text;mso-position-vertical:absolute;mso-position-vertical-relative:text;mso-width-percent:0;mso-height-percent:0;mso-width-relative:margin;mso-height-relative:margin;v-text-anchor:middle" arcsize="10923f" o:gfxdata="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" filled="f" strokecolor="red" strokeweight="2pt"/>
             </w:pict>
           </mc:Fallback>
         </mc:AlternateContent>
@@ -7790,7 +7897,7 @@
         <mc:AlternateContent>
           <mc:Choice Requires="wps">
             <w:drawing>
-              <wp:anchor distT="0" distB="0" distL="114300" distR="114300" simplePos="0" relativeHeight="251631104" behindDoc="0" locked="0" layoutInCell="1" allowOverlap="1" wp14:anchorId="2A345B18" wp14:editId="3597629D">
+              <wp:anchor distT="0" distB="0" distL="114300" distR="114300" simplePos="0" relativeHeight="251636736" behindDoc="0" locked="0" layoutInCell="1" allowOverlap="1" wp14:anchorId="2A345B18" wp14:editId="3597629D">
                 <wp:simplePos x="0" y="0"/>
                 <wp:positionH relativeFrom="column">
                   <wp:posOffset>5939</wp:posOffset>
@@ -7858,7 +7965,7 @@
           </mc:Choice>
           <mc:Fallback>
             <w:pict>
-              <v:roundrect w14:anchorId="7C3FB720" id="Rectangle à coins arrondis 60" o:spid="_x0000_s1026" style="position:absolute;margin-left:.45pt;margin-top:52.25pt;width:206.65pt;height:8.7pt;z-index:251631104;visibility:visible;mso-wrap-style:square;mso-width-percent:0;mso-height-percent:0;mso-wrap-distance-left:9pt;mso-wrap-distance-top:0;mso-wrap-distance-right:9pt;mso-wrap-distance-bottom:0;mso-position-horizontal:absolute;mso-position-horizontal-relative:text;mso-position-vertical:absolute;mso-position-vertical-relative:text;mso-width-percent:0;mso-height-percent:0;mso-width-relative:margin;mso-height-relative:margin;v-text-anchor:middle" arcsize="10923f" o:gfxdata="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" filled="f" strokecolor="red" strokeweight="2pt"/>
+              <v:roundrect w14:anchorId="037B4037" id="Rectangle à coins arrondis 60" o:spid="_x0000_s1026" style="position:absolute;margin-left:.45pt;margin-top:52.25pt;width:206.65pt;height:8.7pt;z-index:251636736;visibility:visible;mso-wrap-style:square;mso-width-percent:0;mso-height-percent:0;mso-wrap-distance-left:9pt;mso-wrap-distance-top:0;mso-wrap-distance-right:9pt;mso-wrap-distance-bottom:0;mso-position-horizontal:absolute;mso-position-horizontal-relative:text;mso-position-vertical:absolute;mso-position-vertical-relative:text;mso-width-percent:0;mso-height-percent:0;mso-width-relative:margin;mso-height-relative:margin;v-text-anchor:middle" arcsize="10923f" o:gfxdata="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" filled="f" strokecolor="red" strokeweight="2pt"/>
             </w:pict>
           </mc:Fallback>
         </mc:AlternateContent>
@@ -7913,6 +8020,188 @@
     <w:p>
       <w:pPr>
         <w:rPr>
+          <w:lang w:val="en-US"/>
+        </w:rPr>
+      </w:pPr>
+    </w:p>
+    <w:p>
+      <w:pPr>
+        <w:pStyle w:val="Paragraphedeliste"/>
+        <w:numPr>
+          <w:ilvl w:val="0"/>
+          <w:numId w:val="8"/>
+        </w:numPr>
+        <w:rPr>
+          <w:lang w:val="en-US"/>
+        </w:rPr>
+      </w:pPr>
+      <w:r>
+        <w:rPr>
+          <w:lang w:val="en-US"/>
+        </w:rPr>
+        <w:t>Path of the directory where the files will be saved</w:t>
+      </w:r>
+    </w:p>
+    <w:p>
+      <w:pPr>
+        <w:pStyle w:val="Paragraphedeliste"/>
+        <w:numPr>
+          <w:ilvl w:val="0"/>
+          <w:numId w:val="8"/>
+        </w:numPr>
+        <w:rPr>
+          <w:lang w:val="en-US"/>
+        </w:rPr>
+      </w:pPr>
+      <w:r>
+        <w:rPr>
+          <w:lang w:val="en-US"/>
+        </w:rPr>
+        <w:t xml:space="preserve">Name of the file : this field is  </w:t>
+      </w:r>
+    </w:p>
+    <w:p>
+      <w:pPr>
+        <w:pStyle w:val="Paragraphedeliste"/>
+        <w:numPr>
+          <w:ilvl w:val="0"/>
+          <w:numId w:val="8"/>
+        </w:numPr>
+        <w:rPr>
+          <w:lang w:val="en-US"/>
+        </w:rPr>
+      </w:pPr>
+      <w:r>
+        <w:rPr>
+          <w:lang w:val="en-US"/>
+        </w:rPr>
+        <w:t>Comment : a line of comment is added to the file, in order to easily know what does the saved I2C sequence</w:t>
+      </w:r>
+    </w:p>
+    <w:p>
+      <w:pPr>
+        <w:pStyle w:val="Paragraphedeliste"/>
+        <w:numPr>
+          <w:ilvl w:val="0"/>
+          <w:numId w:val="8"/>
+        </w:numPr>
+        <w:rPr>
+          <w:lang w:val="en-US"/>
+        </w:rPr>
+      </w:pPr>
+      <w:r>
+        <w:rPr>
+          <w:lang w:val="en-US"/>
+        </w:rPr>
+        <w:t>File selection : a click on this button will open a dialog box to select the name of the saved file</w:t>
+      </w:r>
+    </w:p>
+    <w:p>
+      <w:pPr>
+        <w:pStyle w:val="Paragraphedeliste"/>
+        <w:numPr>
+          <w:ilvl w:val="0"/>
+          <w:numId w:val="8"/>
+        </w:numPr>
+        <w:rPr>
+          <w:lang w:val="en-US"/>
+        </w:rPr>
+      </w:pPr>
+      <w:proofErr w:type="gramStart"/>
+      <w:r>
+        <w:rPr>
+          <w:lang w:val="en-US"/>
+        </w:rPr>
+        <w:t>Enable :</w:t>
+      </w:r>
+      <w:proofErr w:type="gramEnd"/>
+      <w:r>
+        <w:rPr>
+          <w:lang w:val="en-US"/>
+        </w:rPr>
+        <w:t xml:space="preserve"> if checked, every I2C transaction will be </w:t>
+      </w:r>
+      <w:r>
+        <w:rPr>
+          <w:lang w:val="en-US"/>
+        </w:rPr>
+        <w:t>saved into the file.</w:t>
+      </w:r>
+    </w:p>
+    <w:p>
+      <w:pPr>
+        <w:pStyle w:val="Paragraphedeliste"/>
+        <w:numPr>
+          <w:ilvl w:val="1"/>
+          <w:numId w:val="8"/>
+        </w:numPr>
+        <w:rPr>
+          <w:lang w:val="en-US"/>
+        </w:rPr>
+      </w:pPr>
+      <w:r>
+        <w:rPr>
+          <w:lang w:val="en-US"/>
+        </w:rPr>
+        <w:t>Each time the checkbox is checked again, the destination file will be erased</w:t>
+      </w:r>
+    </w:p>
+    <w:p>
+      <w:pPr>
+        <w:pStyle w:val="Paragraphedeliste"/>
+        <w:numPr>
+          <w:ilvl w:val="0"/>
+          <w:numId w:val="8"/>
+        </w:numPr>
+        <w:rPr>
+          <w:lang w:val="en-US"/>
+        </w:rPr>
+      </w:pPr>
+      <w:r>
+        <w:rPr>
+          <w:lang w:val="en-US"/>
+        </w:rPr>
+        <w:t xml:space="preserve">Reload </w:t>
+      </w:r>
+      <w:proofErr w:type="gramStart"/>
+      <w:r>
+        <w:rPr>
+          <w:lang w:val="en-US"/>
+        </w:rPr>
+        <w:t>file :</w:t>
+      </w:r>
+      <w:proofErr w:type="gramEnd"/>
+      <w:r>
+        <w:rPr>
+          <w:lang w:val="en-US"/>
+        </w:rPr>
+        <w:t xml:space="preserve"> this button sends all the saved I2C transactions stored in the selected file to </w:t>
+      </w:r>
+      <w:proofErr w:type="spellStart"/>
+      <w:r>
+        <w:rPr>
+          <w:lang w:val="en-US"/>
+        </w:rPr>
+        <w:t>Picmic</w:t>
+      </w:r>
+      <w:proofErr w:type="spellEnd"/>
+      <w:r>
+        <w:rPr>
+          <w:lang w:val="en-US"/>
+        </w:rPr>
+        <w:t>.</w:t>
+      </w:r>
+    </w:p>
+    <w:p>
+      <w:pPr>
+        <w:rPr>
+          <w:lang w:val="en-US"/>
+        </w:rPr>
+      </w:pPr>
+    </w:p>
+    <w:p>
+      <w:pPr>
+        <w:rPr>
           <w:rFonts w:asciiTheme="majorHAnsi" w:eastAsiaTheme="majorEastAsia" w:hAnsiTheme="majorHAnsi" w:cstheme="majorBidi"/>
           <w:b/>
           <w:bCs/>
@@ -7974,10 +8263,10 @@
           <w:noProof/>
         </w:rPr>
         <w:drawing>
-          <wp:inline distT="0" distB="0" distL="0" distR="0">
-            <wp:extent cx="5760720" cy="4338320"/>
-            <wp:effectExtent l="0" t="0" r="0" b="5080"/>
-            <wp:docPr id="30" name="Image 30"/>
+          <wp:inline distT="0" distB="0" distL="0" distR="0" wp14:anchorId="087169CA" wp14:editId="01F41399">
+            <wp:extent cx="5760720" cy="4342765"/>
+            <wp:effectExtent l="0" t="0" r="0" b="635"/>
+            <wp:docPr id="59" name="Image 59"/>
             <wp:cNvGraphicFramePr>
               <a:graphicFrameLocks xmlns:a="http://schemas.openxmlformats.org/drawingml/2006/main" noChangeAspect="1"/>
             </wp:cNvGraphicFramePr>
@@ -7985,7 +8274,197 @@
               <a:graphicData uri="http://schemas.openxmlformats.org/drawingml/2006/picture">
                 <pic:pic xmlns:pic="http://schemas.openxmlformats.org/drawingml/2006/picture">
                   <pic:nvPicPr>
-                    <pic:cNvPr id="30" name="GUI_Reg_Global.PNG"/>
+                    <pic:cNvPr id="50" name="GUI_RegistersTab.PNG"/>
+                    <pic:cNvPicPr/>
+                  </pic:nvPicPr>
+                  <pic:blipFill>
+                    <a:blip r:embed="rId23">
+                      <a:extLst>
+                        <a:ext uri="{28A0092B-C50C-407E-A947-70E740481C1C}">
+                          <a14:useLocalDpi xmlns:a14="http://schemas.microsoft.com/office/drawing/2010/main" val="0"/>
+                        </a:ext>
+                      </a:extLst>
+                    </a:blip>
+                    <a:stretch>
+                      <a:fillRect/>
+                    </a:stretch>
+                  </pic:blipFill>
+                  <pic:spPr>
+                    <a:xfrm>
+                      <a:off x="0" y="0"/>
+                      <a:ext cx="5760720" cy="4342765"/>
+                    </a:xfrm>
+                    <a:prstGeom prst="rect">
+                      <a:avLst/>
+                    </a:prstGeom>
+                  </pic:spPr>
+                </pic:pic>
+              </a:graphicData>
+            </a:graphic>
+          </wp:inline>
+        </w:drawing>
+      </w:r>
+    </w:p>
+    <w:p>
+      <w:pPr>
+        <w:rPr>
+          <w:lang w:val="en-US"/>
+        </w:rPr>
+      </w:pPr>
+      <w:r>
+        <w:rPr>
+          <w:lang w:val="en-US"/>
+        </w:rPr>
+        <w:t xml:space="preserve">The values can be either set as a byte, or </w:t>
+      </w:r>
+      <w:proofErr w:type="gramStart"/>
+      <w:r>
+        <w:rPr>
+          <w:lang w:val="en-US"/>
+        </w:rPr>
+        <w:t>bit by bit</w:t>
+      </w:r>
+      <w:proofErr w:type="gramEnd"/>
+      <w:r>
+        <w:rPr>
+          <w:lang w:val="en-US"/>
+        </w:rPr>
+        <w:t>.</w:t>
+      </w:r>
+    </w:p>
+    <w:p>
+      <w:pPr>
+        <w:rPr>
+          <w:lang w:val="en-US"/>
+        </w:rPr>
+      </w:pPr>
+      <w:r>
+        <w:rPr>
+          <w:lang w:val="en-US"/>
+        </w:rPr>
+        <w:t xml:space="preserve">The set button will send the byte value to </w:t>
+      </w:r>
+      <w:proofErr w:type="spellStart"/>
+      <w:r>
+        <w:rPr>
+          <w:lang w:val="en-US"/>
+        </w:rPr>
+        <w:t>picmic</w:t>
+      </w:r>
+      <w:proofErr w:type="spellEnd"/>
+      <w:r>
+        <w:rPr>
+          <w:lang w:val="en-US"/>
+        </w:rPr>
+        <w:t xml:space="preserve">, and the get button will read back the value of </w:t>
+      </w:r>
+      <w:proofErr w:type="spellStart"/>
+      <w:r>
+        <w:rPr>
+          <w:lang w:val="en-US"/>
+        </w:rPr>
+        <w:t>picmic</w:t>
+      </w:r>
+      <w:proofErr w:type="spellEnd"/>
+      <w:r>
+        <w:rPr>
+          <w:lang w:val="en-US"/>
+        </w:rPr>
+        <w:t xml:space="preserve"> register and display it.</w:t>
+      </w:r>
+    </w:p>
+    <w:p>
+      <w:pPr>
+        <w:rPr>
+          <w:rFonts w:asciiTheme="majorHAnsi" w:eastAsiaTheme="majorEastAsia" w:hAnsiTheme="majorHAnsi" w:cstheme="majorBidi"/>
+          <w:b/>
+          <w:bCs/>
+          <w:color w:val="365F91" w:themeColor="accent1" w:themeShade="BF"/>
+          <w:sz w:val="28"/>
+          <w:szCs w:val="28"/>
+          <w:lang w:val="en-US"/>
+        </w:rPr>
+      </w:pPr>
+      <w:r>
+        <w:rPr>
+          <w:lang w:val="en-US"/>
+        </w:rPr>
+        <w:br w:type="page"/>
+      </w:r>
+    </w:p>
+    <w:p>
+      <w:pPr>
+        <w:pStyle w:val="Titre1"/>
+        <w:rPr>
+          <w:lang w:val="en-US"/>
+        </w:rPr>
+      </w:pPr>
+      <w:r>
+        <w:rPr>
+          <w:lang w:val="en-US"/>
+        </w:rPr>
+        <w:lastRenderedPageBreak/>
+        <w:t xml:space="preserve">Register </w:t>
+      </w:r>
+      <w:proofErr w:type="spellStart"/>
+      <w:r>
+        <w:rPr>
+          <w:lang w:val="en-US"/>
+        </w:rPr>
+        <w:t>Tab</w:t>
+      </w:r>
+      <w:proofErr w:type="gramStart"/>
+      <w:r>
+        <w:rPr>
+          <w:lang w:val="en-US"/>
+        </w:rPr>
+        <w:t>:</w:t>
+      </w:r>
+      <w:r>
+        <w:rPr>
+          <w:lang w:val="en-US"/>
+        </w:rPr>
+        <w:t>Pixel</w:t>
+      </w:r>
+      <w:proofErr w:type="spellEnd"/>
+      <w:proofErr w:type="gramEnd"/>
+      <w:r>
+        <w:rPr>
+          <w:lang w:val="en-US"/>
+        </w:rPr>
+        <w:t xml:space="preserve"> sequence</w:t>
+      </w:r>
+    </w:p>
+    <w:p>
+      <w:pPr>
+        <w:rPr>
+          <w:lang w:val="en-US"/>
+        </w:rPr>
+      </w:pPr>
+    </w:p>
+    <w:p>
+      <w:pPr>
+        <w:rPr>
+          <w:lang w:val="en-US"/>
+        </w:rPr>
+      </w:pPr>
+      <w:r>
+        <w:rPr>
+          <w:noProof/>
+        </w:rPr>
+        <w:drawing>
+          <wp:inline distT="0" distB="0" distL="0" distR="0">
+            <wp:extent cx="5754914" cy="4338320"/>
+            <wp:effectExtent l="0" t="0" r="0" b="5080"/>
+            <wp:docPr id="31" name="Image 31"/>
+            <wp:cNvGraphicFramePr>
+              <a:graphicFrameLocks xmlns:a="http://schemas.openxmlformats.org/drawingml/2006/main" noChangeAspect="1"/>
+            </wp:cNvGraphicFramePr>
+            <a:graphic xmlns:a="http://schemas.openxmlformats.org/drawingml/2006/main">
+              <a:graphicData uri="http://schemas.openxmlformats.org/drawingml/2006/picture">
+                <pic:pic xmlns:pic="http://schemas.openxmlformats.org/drawingml/2006/picture">
+                  <pic:nvPicPr>
+                    <pic:cNvPr id="31" name="GUI_Reg_PixSeq.PNG"/>
                     <pic:cNvPicPr/>
                   </pic:nvPicPr>
                   <pic:blipFill>
@@ -8003,7 +8482,7 @@
                   <pic:spPr>
                     <a:xfrm>
                       <a:off x="0" y="0"/>
-                      <a:ext cx="5760720" cy="4338320"/>
+                      <a:ext cx="5754914" cy="4338320"/>
                     </a:xfrm>
                     <a:prstGeom prst="rect">
                       <a:avLst/>
@@ -8026,34 +8505,7 @@
         <w:rPr>
           <w:lang w:val="en-US"/>
         </w:rPr>
-        <w:t xml:space="preserve">The values can be either set as a byte, or </w:t>
-      </w:r>
-      <w:proofErr w:type="gramStart"/>
-      <w:r>
-        <w:rPr>
-          <w:lang w:val="en-US"/>
-        </w:rPr>
-        <w:t>bit by bit</w:t>
-      </w:r>
-      <w:proofErr w:type="gramEnd"/>
-      <w:r>
-        <w:rPr>
-          <w:lang w:val="en-US"/>
-        </w:rPr>
-        <w:t>.</w:t>
-      </w:r>
-    </w:p>
-    <w:p>
-      <w:pPr>
-        <w:rPr>
-          <w:lang w:val="en-US"/>
-        </w:rPr>
-      </w:pPr>
-      <w:r>
-        <w:rPr>
-          <w:lang w:val="en-US"/>
-        </w:rPr>
-        <w:t xml:space="preserve">The set button will send the byte value to </w:t>
+        <w:t xml:space="preserve">The set activated button will send all the registers values to </w:t>
       </w:r>
       <w:proofErr w:type="spellStart"/>
       <w:r>
@@ -8063,36 +8515,45 @@
         <w:t>picmic</w:t>
       </w:r>
       <w:proofErr w:type="spellEnd"/>
-      <w:r>
-        <w:rPr>
-          <w:lang w:val="en-US"/>
-        </w:rPr>
-        <w:t xml:space="preserve">, and the get button will read back the value of </w:t>
+    </w:p>
+    <w:p>
+      <w:pPr>
+        <w:rPr>
+          <w:lang w:val="en-US"/>
+        </w:rPr>
+      </w:pPr>
+      <w:r>
+        <w:rPr>
+          <w:lang w:val="en-US"/>
+        </w:rPr>
+        <w:t xml:space="preserve">The Get </w:t>
       </w:r>
       <w:proofErr w:type="spellStart"/>
       <w:r>
         <w:rPr>
           <w:lang w:val="en-US"/>
         </w:rPr>
+        <w:t>avtivated</w:t>
+      </w:r>
+      <w:proofErr w:type="spellEnd"/>
+      <w:r>
+        <w:rPr>
+          <w:lang w:val="en-US"/>
+        </w:rPr>
+        <w:t xml:space="preserve"> button will read all the registers values from </w:t>
+      </w:r>
+      <w:proofErr w:type="spellStart"/>
+      <w:r>
+        <w:rPr>
+          <w:lang w:val="en-US"/>
+        </w:rPr>
         <w:t>picmic</w:t>
       </w:r>
       <w:proofErr w:type="spellEnd"/>
-      <w:r>
-        <w:rPr>
-          <w:lang w:val="en-US"/>
-        </w:rPr>
-        <w:t xml:space="preserve"> register and display it.</w:t>
-      </w:r>
-    </w:p>
-    <w:p>
-      <w:pPr>
-        <w:rPr>
-          <w:rFonts w:asciiTheme="majorHAnsi" w:eastAsiaTheme="majorEastAsia" w:hAnsiTheme="majorHAnsi" w:cstheme="majorBidi"/>
-          <w:b/>
-          <w:bCs/>
-          <w:color w:val="365F91" w:themeColor="accent1" w:themeShade="BF"/>
-          <w:sz w:val="28"/>
-          <w:szCs w:val="28"/>
+    </w:p>
+    <w:p>
+      <w:pPr>
+        <w:rPr>
           <w:lang w:val="en-US"/>
         </w:rPr>
       </w:pPr>
@@ -8129,13 +8590,7 @@
         <w:rPr>
           <w:lang w:val="en-US"/>
         </w:rPr>
-        <w:t>:</w:t>
-      </w:r>
-      <w:r>
-        <w:rPr>
-          <w:lang w:val="en-US"/>
-        </w:rPr>
-        <w:t>Pixel</w:t>
+        <w:t>:Test</w:t>
       </w:r>
       <w:proofErr w:type="spellEnd"/>
       <w:proofErr w:type="gramEnd"/>
@@ -8143,7 +8598,7 @@
         <w:rPr>
           <w:lang w:val="en-US"/>
         </w:rPr>
-        <w:t xml:space="preserve"> sequence</w:t>
+        <w:t xml:space="preserve"> Structure</w:t>
       </w:r>
     </w:p>
     <w:p>
@@ -8165,9 +8620,9 @@
         </w:rPr>
         <w:drawing>
           <wp:inline distT="0" distB="0" distL="0" distR="0">
-            <wp:extent cx="5760720" cy="4338320"/>
+            <wp:extent cx="5754914" cy="4338320"/>
             <wp:effectExtent l="0" t="0" r="0" b="5080"/>
-            <wp:docPr id="31" name="Image 31"/>
+            <wp:docPr id="33" name="Image 33"/>
             <wp:cNvGraphicFramePr>
               <a:graphicFrameLocks xmlns:a="http://schemas.openxmlformats.org/drawingml/2006/main" noChangeAspect="1"/>
             </wp:cNvGraphicFramePr>
@@ -8175,7 +8630,7 @@
               <a:graphicData uri="http://schemas.openxmlformats.org/drawingml/2006/picture">
                 <pic:pic xmlns:pic="http://schemas.openxmlformats.org/drawingml/2006/picture">
                   <pic:nvPicPr>
-                    <pic:cNvPr id="31" name="GUI_Reg_PixSeq.PNG"/>
+                    <pic:cNvPr id="33" name="GUI_reg_test_ctrl.PNG"/>
                     <pic:cNvPicPr/>
                   </pic:nvPicPr>
                   <pic:blipFill>
@@ -8193,7 +8648,7 @@
                   <pic:spPr>
                     <a:xfrm>
                       <a:off x="0" y="0"/>
-                      <a:ext cx="5760720" cy="4338320"/>
+                      <a:ext cx="5754914" cy="4338320"/>
                     </a:xfrm>
                     <a:prstGeom prst="rect">
                       <a:avLst/>
@@ -8216,172 +8671,6 @@
         <w:rPr>
           <w:lang w:val="en-US"/>
         </w:rPr>
-        <w:t xml:space="preserve">The set activated button will send all the registers values to </w:t>
-      </w:r>
-      <w:proofErr w:type="spellStart"/>
-      <w:r>
-        <w:rPr>
-          <w:lang w:val="en-US"/>
-        </w:rPr>
-        <w:t>picmic</w:t>
-      </w:r>
-      <w:proofErr w:type="spellEnd"/>
-    </w:p>
-    <w:p>
-      <w:pPr>
-        <w:rPr>
-          <w:lang w:val="en-US"/>
-        </w:rPr>
-      </w:pPr>
-      <w:r>
-        <w:rPr>
-          <w:lang w:val="en-US"/>
-        </w:rPr>
-        <w:t xml:space="preserve">The Get </w:t>
-      </w:r>
-      <w:proofErr w:type="spellStart"/>
-      <w:r>
-        <w:rPr>
-          <w:lang w:val="en-US"/>
-        </w:rPr>
-        <w:t>avtivated</w:t>
-      </w:r>
-      <w:proofErr w:type="spellEnd"/>
-      <w:r>
-        <w:rPr>
-          <w:lang w:val="en-US"/>
-        </w:rPr>
-        <w:t xml:space="preserve"> button will read all the registers values from </w:t>
-      </w:r>
-      <w:proofErr w:type="spellStart"/>
-      <w:r>
-        <w:rPr>
-          <w:lang w:val="en-US"/>
-        </w:rPr>
-        <w:t>picmic</w:t>
-      </w:r>
-      <w:proofErr w:type="spellEnd"/>
-    </w:p>
-    <w:p>
-      <w:pPr>
-        <w:rPr>
-          <w:lang w:val="en-US"/>
-        </w:rPr>
-      </w:pPr>
-      <w:r>
-        <w:rPr>
-          <w:lang w:val="en-US"/>
-        </w:rPr>
-        <w:br w:type="page"/>
-      </w:r>
-    </w:p>
-    <w:p>
-      <w:pPr>
-        <w:pStyle w:val="Titre1"/>
-        <w:rPr>
-          <w:lang w:val="en-US"/>
-        </w:rPr>
-      </w:pPr>
-      <w:r>
-        <w:rPr>
-          <w:lang w:val="en-US"/>
-        </w:rPr>
-        <w:lastRenderedPageBreak/>
-        <w:t xml:space="preserve">Register </w:t>
-      </w:r>
-      <w:proofErr w:type="spellStart"/>
-      <w:r>
-        <w:rPr>
-          <w:lang w:val="en-US"/>
-        </w:rPr>
-        <w:t>Tab</w:t>
-      </w:r>
-      <w:proofErr w:type="gramStart"/>
-      <w:r>
-        <w:rPr>
-          <w:lang w:val="en-US"/>
-        </w:rPr>
-        <w:t>:Test</w:t>
-      </w:r>
-      <w:proofErr w:type="spellEnd"/>
-      <w:proofErr w:type="gramEnd"/>
-      <w:r>
-        <w:rPr>
-          <w:lang w:val="en-US"/>
-        </w:rPr>
-        <w:t xml:space="preserve"> Structure</w:t>
-      </w:r>
-    </w:p>
-    <w:p>
-      <w:pPr>
-        <w:rPr>
-          <w:lang w:val="en-US"/>
-        </w:rPr>
-      </w:pPr>
-    </w:p>
-    <w:p>
-      <w:pPr>
-        <w:rPr>
-          <w:lang w:val="en-US"/>
-        </w:rPr>
-      </w:pPr>
-      <w:r>
-        <w:rPr>
-          <w:noProof/>
-        </w:rPr>
-        <w:drawing>
-          <wp:inline distT="0" distB="0" distL="0" distR="0">
-            <wp:extent cx="5760720" cy="4338320"/>
-            <wp:effectExtent l="0" t="0" r="0" b="5080"/>
-            <wp:docPr id="33" name="Image 33"/>
-            <wp:cNvGraphicFramePr>
-              <a:graphicFrameLocks xmlns:a="http://schemas.openxmlformats.org/drawingml/2006/main" noChangeAspect="1"/>
-            </wp:cNvGraphicFramePr>
-            <a:graphic xmlns:a="http://schemas.openxmlformats.org/drawingml/2006/main">
-              <a:graphicData uri="http://schemas.openxmlformats.org/drawingml/2006/picture">
-                <pic:pic xmlns:pic="http://schemas.openxmlformats.org/drawingml/2006/picture">
-                  <pic:nvPicPr>
-                    <pic:cNvPr id="33" name="GUI_reg_test_ctrl.PNG"/>
-                    <pic:cNvPicPr/>
-                  </pic:nvPicPr>
-                  <pic:blipFill>
-                    <a:blip r:embed="rId26">
-                      <a:extLst>
-                        <a:ext uri="{28A0092B-C50C-407E-A947-70E740481C1C}">
-                          <a14:useLocalDpi xmlns:a14="http://schemas.microsoft.com/office/drawing/2010/main" val="0"/>
-                        </a:ext>
-                      </a:extLst>
-                    </a:blip>
-                    <a:stretch>
-                      <a:fillRect/>
-                    </a:stretch>
-                  </pic:blipFill>
-                  <pic:spPr>
-                    <a:xfrm>
-                      <a:off x="0" y="0"/>
-                      <a:ext cx="5760720" cy="4338320"/>
-                    </a:xfrm>
-                    <a:prstGeom prst="rect">
-                      <a:avLst/>
-                    </a:prstGeom>
-                  </pic:spPr>
-                </pic:pic>
-              </a:graphicData>
-            </a:graphic>
-          </wp:inline>
-        </w:drawing>
-      </w:r>
-    </w:p>
-    <w:p>
-      <w:pPr>
-        <w:rPr>
-          <w:lang w:val="en-US"/>
-        </w:rPr>
-      </w:pPr>
-      <w:r>
-        <w:rPr>
-          <w:lang w:val="en-US"/>
-        </w:rPr>
         <w:t xml:space="preserve">The set button will send the byte value to </w:t>
       </w:r>
       <w:proofErr w:type="spellStart"/>
@@ -8491,13 +8780,13 @@
         <mc:AlternateContent>
           <mc:Choice Requires="wps">
             <w:drawing>
-              <wp:anchor distT="45720" distB="45720" distL="114300" distR="114300" simplePos="0" relativeHeight="251664384" behindDoc="0" locked="0" layoutInCell="1" allowOverlap="1">
+              <wp:anchor distT="45720" distB="45720" distL="114300" distR="114300" simplePos="0" relativeHeight="251657216" behindDoc="0" locked="0" layoutInCell="1" allowOverlap="1">
                 <wp:simplePos x="0" y="0"/>
                 <wp:positionH relativeFrom="column">
-                  <wp:posOffset>738505</wp:posOffset>
+                  <wp:posOffset>2621896</wp:posOffset>
                 </wp:positionH>
                 <wp:positionV relativeFrom="paragraph">
-                  <wp:posOffset>2023745</wp:posOffset>
+                  <wp:posOffset>2740253</wp:posOffset>
                 </wp:positionV>
                 <wp:extent cx="323850" cy="314325"/>
                 <wp:effectExtent l="0" t="0" r="0" b="0"/>
@@ -8554,7 +8843,7 @@
           </mc:Choice>
           <mc:Fallback>
             <w:pict>
-              <v:shape id="_x0000_s1040" type="#_x0000_t202" style="position:absolute;margin-left:58.15pt;margin-top:159.35pt;width:25.5pt;height:24.75pt;z-index:251664384;visibility:visible;mso-wrap-style:square;mso-width-percent:0;mso-height-percent:0;mso-wrap-distance-left:9pt;mso-wrap-distance-top:3.6pt;mso-wrap-distance-right:9pt;mso-wrap-distance-bottom:3.6pt;mso-position-horizontal:absolute;mso-position-horizontal-relative:text;mso-position-vertical:absolute;mso-position-vertical-relative:text;mso-width-percent:0;mso-height-percent:0;mso-width-relative:margin;mso-height-relative:margin;v-text-anchor:top" o:gfxdata="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" filled="f" stroked="f">
+              <v:shape id="_x0000_s1040" type="#_x0000_t202" style="position:absolute;margin-left:206.45pt;margin-top:215.75pt;width:25.5pt;height:24.75pt;z-index:251657216;visibility:visible;mso-wrap-style:square;mso-width-percent:0;mso-height-percent:0;mso-wrap-distance-left:9pt;mso-wrap-distance-top:3.6pt;mso-wrap-distance-right:9pt;mso-wrap-distance-bottom:3.6pt;mso-position-horizontal:absolute;mso-position-horizontal-relative:text;mso-position-vertical:absolute;mso-position-vertical-relative:text;mso-width-percent:0;mso-height-percent:0;mso-width-relative:margin;mso-height-relative:margin;v-text-anchor:top" o:gfxdata="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" filled="f" stroked="f">
                 <v:textbox>
                   <w:txbxContent>
                     <w:p>
@@ -8576,16 +8865,16 @@
         <mc:AlternateContent>
           <mc:Choice Requires="wps">
             <w:drawing>
-              <wp:anchor distT="0" distB="0" distL="114300" distR="114300" simplePos="0" relativeHeight="251666432" behindDoc="0" locked="0" layoutInCell="1" allowOverlap="1">
+              <wp:anchor distT="0" distB="0" distL="114300" distR="114300" simplePos="0" relativeHeight="251659264" behindDoc="0" locked="0" layoutInCell="1" allowOverlap="1">
                 <wp:simplePos x="0" y="0"/>
                 <wp:positionH relativeFrom="column">
-                  <wp:posOffset>995680</wp:posOffset>
+                  <wp:posOffset>2634975</wp:posOffset>
                 </wp:positionH>
                 <wp:positionV relativeFrom="paragraph">
-                  <wp:posOffset>2033270</wp:posOffset>
+                  <wp:posOffset>2604628</wp:posOffset>
                 </wp:positionV>
-                <wp:extent cx="400050" cy="238125"/>
-                <wp:effectExtent l="0" t="0" r="19050" b="28575"/>
+                <wp:extent cx="232012" cy="177421"/>
+                <wp:effectExtent l="0" t="0" r="15875" b="13335"/>
                 <wp:wrapNone/>
                 <wp:docPr id="39" name="Rectangle à coins arrondis 39"/>
                 <wp:cNvGraphicFramePr/>
@@ -8596,7 +8885,7 @@
                       <wps:spPr>
                         <a:xfrm>
                           <a:off x="0" y="0"/>
-                          <a:ext cx="400050" cy="238125"/>
+                          <a:ext cx="232012" cy="177421"/>
                         </a:xfrm>
                         <a:prstGeom prst="roundRect">
                           <a:avLst/>
@@ -8644,7 +8933,7 @@
           </mc:Choice>
           <mc:Fallback>
             <w:pict>
-              <v:roundrect w14:anchorId="3A639F17" id="Rectangle à coins arrondis 39" o:spid="_x0000_s1026" style="position:absolute;margin-left:78.4pt;margin-top:160.1pt;width:31.5pt;height:18.75pt;z-index:251666432;visibility:visible;mso-wrap-style:square;mso-width-percent:0;mso-height-percent:0;mso-wrap-distance-left:9pt;mso-wrap-distance-top:0;mso-wrap-distance-right:9pt;mso-wrap-distance-bottom:0;mso-position-horizontal:absolute;mso-position-horizontal-relative:text;mso-position-vertical:absolute;mso-position-vertical-relative:text;mso-width-percent:0;mso-height-percent:0;mso-width-relative:margin;mso-height-relative:margin;v-text-anchor:middle" arcsize="10923f" o:gfxdata="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" filled="f" strokecolor="red" strokeweight="2pt"/>
+              <v:roundrect w14:anchorId="499D4413" id="Rectangle à coins arrondis 39" o:spid="_x0000_s1026" style="position:absolute;margin-left:207.5pt;margin-top:205.1pt;width:18.25pt;height:13.95pt;z-index:251659264;visibility:visible;mso-wrap-style:square;mso-width-percent:0;mso-height-percent:0;mso-wrap-distance-left:9pt;mso-wrap-distance-top:0;mso-wrap-distance-right:9pt;mso-wrap-distance-bottom:0;mso-position-horizontal:absolute;mso-position-horizontal-relative:text;mso-position-vertical:absolute;mso-position-vertical-relative:text;mso-width-percent:0;mso-height-percent:0;mso-width-relative:margin;mso-height-relative:margin;v-text-anchor:middle" arcsize="10923f" o:gfxdata="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" filled="f" strokecolor="red" strokeweight="2pt"/>
             </w:pict>
           </mc:Fallback>
         </mc:AlternateContent>
@@ -8655,7 +8944,7 @@
         </w:rPr>
         <w:drawing>
           <wp:inline distT="0" distB="0" distL="0" distR="0">
-            <wp:extent cx="5760720" cy="4338320"/>
+            <wp:extent cx="5754914" cy="4338320"/>
             <wp:effectExtent l="0" t="0" r="0" b="5080"/>
             <wp:docPr id="35" name="Image 35"/>
             <wp:cNvGraphicFramePr>
@@ -8669,7 +8958,1027 @@
                     <pic:cNvPicPr/>
                   </pic:nvPicPr>
                   <pic:blipFill>
+                    <a:blip r:embed="rId26">
+                      <a:extLst>
+                        <a:ext uri="{28A0092B-C50C-407E-A947-70E740481C1C}">
+                          <a14:useLocalDpi xmlns:a14="http://schemas.microsoft.com/office/drawing/2010/main" val="0"/>
+                        </a:ext>
+                      </a:extLst>
+                    </a:blip>
+                    <a:stretch>
+                      <a:fillRect/>
+                    </a:stretch>
+                  </pic:blipFill>
+                  <pic:spPr>
+                    <a:xfrm>
+                      <a:off x="0" y="0"/>
+                      <a:ext cx="5754914" cy="4338320"/>
+                    </a:xfrm>
+                    <a:prstGeom prst="rect">
+                      <a:avLst/>
+                    </a:prstGeom>
+                  </pic:spPr>
+                </pic:pic>
+              </a:graphicData>
+            </a:graphic>
+          </wp:inline>
+        </w:drawing>
+      </w:r>
+    </w:p>
+    <w:p>
+      <w:pPr>
+        <w:rPr>
+          <w:lang w:val="en-US"/>
+        </w:rPr>
+      </w:pPr>
+      <w:r>
+        <w:rPr>
+          <w:lang w:val="en-US"/>
+        </w:rPr>
+        <w:t>On this tab, you can set the pixel memory registers.</w:t>
+      </w:r>
+    </w:p>
+    <w:p>
+      <w:pPr>
+        <w:rPr>
+          <w:lang w:val="en-US"/>
+        </w:rPr>
+      </w:pPr>
+      <w:r>
+        <w:rPr>
+          <w:lang w:val="en-US"/>
+        </w:rPr>
+        <w:t xml:space="preserve">The pixel memories are not reset at startup, so it is advised to set the pixel memory registers to a </w:t>
+      </w:r>
+      <w:proofErr w:type="spellStart"/>
+      <w:r>
+        <w:rPr>
+          <w:lang w:val="en-US"/>
+        </w:rPr>
+        <w:t>know</w:t>
+      </w:r>
+      <w:proofErr w:type="spellEnd"/>
+      <w:r>
+        <w:rPr>
+          <w:lang w:val="en-US"/>
+        </w:rPr>
+        <w:t xml:space="preserve"> value.</w:t>
+      </w:r>
+    </w:p>
+    <w:p>
+      <w:pPr>
+        <w:rPr>
+          <w:lang w:val="en-US"/>
+        </w:rPr>
+      </w:pPr>
+      <w:r>
+        <w:rPr>
+          <w:lang w:val="en-US"/>
+        </w:rPr>
+        <w:t xml:space="preserve">When you click on the </w:t>
+      </w:r>
+      <w:r>
+        <w:rPr>
+          <w:b/>
+          <w:i/>
+          <w:lang w:val="en-US"/>
+        </w:rPr>
+        <w:t>Reset pixel matrix memories</w:t>
+      </w:r>
+      <w:r>
+        <w:rPr>
+          <w:b/>
+          <w:i/>
+          <w:lang w:val="en-US"/>
+        </w:rPr>
+        <w:t xml:space="preserve"> </w:t>
+      </w:r>
+      <w:r>
+        <w:rPr>
+          <w:lang w:val="en-US"/>
+        </w:rPr>
+        <w:t>button</w:t>
+      </w:r>
+      <w:r>
+        <w:rPr>
+          <w:lang w:val="en-US"/>
+        </w:rPr>
+        <w:t xml:space="preserve">, the value of the byte (1) </w:t>
+      </w:r>
+      <w:proofErr w:type="gramStart"/>
+      <w:r>
+        <w:rPr>
+          <w:lang w:val="en-US"/>
+        </w:rPr>
+        <w:t>is sent</w:t>
+      </w:r>
+      <w:proofErr w:type="gramEnd"/>
+      <w:r>
+        <w:rPr>
+          <w:lang w:val="en-US"/>
+        </w:rPr>
+        <w:t xml:space="preserve"> to all the pixel memories.</w:t>
+      </w:r>
+    </w:p>
+    <w:p>
+      <w:pPr>
+        <w:rPr>
+          <w:lang w:val="en-US"/>
+        </w:rPr>
+      </w:pPr>
+      <w:r>
+        <w:rPr>
+          <w:lang w:val="en-US"/>
+        </w:rPr>
+        <w:br w:type="page"/>
+      </w:r>
+    </w:p>
+    <w:p>
+      <w:pPr>
+        <w:pStyle w:val="Titre1"/>
+        <w:rPr>
+          <w:lang w:val="en-US"/>
+        </w:rPr>
+      </w:pPr>
+      <w:r>
+        <w:rPr>
+          <w:lang w:val="en-US"/>
+        </w:rPr>
+        <w:lastRenderedPageBreak/>
+        <w:t>Registers Tab: DAC</w:t>
+      </w:r>
+    </w:p>
+    <w:p>
+      <w:pPr>
+        <w:rPr>
+          <w:lang w:val="en-US"/>
+        </w:rPr>
+      </w:pPr>
+    </w:p>
+    <w:p>
+      <w:pPr>
+        <w:rPr>
+          <w:lang w:val="en-US"/>
+        </w:rPr>
+      </w:pPr>
+      <w:r>
+        <w:rPr>
+          <w:noProof/>
+        </w:rPr>
+        <w:drawing>
+          <wp:inline distT="0" distB="0" distL="0" distR="0">
+            <wp:extent cx="5754914" cy="4338320"/>
+            <wp:effectExtent l="0" t="0" r="0" b="5080"/>
+            <wp:docPr id="37" name="Image 37"/>
+            <wp:cNvGraphicFramePr>
+              <a:graphicFrameLocks xmlns:a="http://schemas.openxmlformats.org/drawingml/2006/main" noChangeAspect="1"/>
+            </wp:cNvGraphicFramePr>
+            <a:graphic xmlns:a="http://schemas.openxmlformats.org/drawingml/2006/main">
+              <a:graphicData uri="http://schemas.openxmlformats.org/drawingml/2006/picture">
+                <pic:pic xmlns:pic="http://schemas.openxmlformats.org/drawingml/2006/picture">
+                  <pic:nvPicPr>
+                    <pic:cNvPr id="37" name="GUI_reg_dac.PNG"/>
+                    <pic:cNvPicPr/>
+                  </pic:nvPicPr>
+                  <pic:blipFill>
                     <a:blip r:embed="rId27">
+                      <a:extLst>
+                        <a:ext uri="{28A0092B-C50C-407E-A947-70E740481C1C}">
+                          <a14:useLocalDpi xmlns:a14="http://schemas.microsoft.com/office/drawing/2010/main" val="0"/>
+                        </a:ext>
+                      </a:extLst>
+                    </a:blip>
+                    <a:stretch>
+                      <a:fillRect/>
+                    </a:stretch>
+                  </pic:blipFill>
+                  <pic:spPr>
+                    <a:xfrm>
+                      <a:off x="0" y="0"/>
+                      <a:ext cx="5754914" cy="4338320"/>
+                    </a:xfrm>
+                    <a:prstGeom prst="rect">
+                      <a:avLst/>
+                    </a:prstGeom>
+                  </pic:spPr>
+                </pic:pic>
+              </a:graphicData>
+            </a:graphic>
+          </wp:inline>
+        </w:drawing>
+      </w:r>
+    </w:p>
+    <w:p>
+      <w:pPr>
+        <w:rPr>
+          <w:lang w:val="en-US"/>
+        </w:rPr>
+      </w:pPr>
+      <w:r>
+        <w:rPr>
+          <w:lang w:val="en-US"/>
+        </w:rPr>
+        <w:t xml:space="preserve">For the </w:t>
+      </w:r>
+      <w:proofErr w:type="spellStart"/>
+      <w:r>
+        <w:rPr>
+          <w:lang w:val="en-US"/>
+        </w:rPr>
+        <w:t>dacs</w:t>
+      </w:r>
+      <w:proofErr w:type="spellEnd"/>
+      <w:r>
+        <w:rPr>
+          <w:lang w:val="en-US"/>
+        </w:rPr>
+        <w:t xml:space="preserve"> </w:t>
+      </w:r>
+      <w:proofErr w:type="gramStart"/>
+      <w:r>
+        <w:rPr>
+          <w:lang w:val="en-US"/>
+        </w:rPr>
+        <w:t>( left</w:t>
+      </w:r>
+      <w:proofErr w:type="gramEnd"/>
+      <w:r>
+        <w:rPr>
+          <w:lang w:val="en-US"/>
+        </w:rPr>
+        <w:t xml:space="preserve"> part of the tab):</w:t>
+      </w:r>
+    </w:p>
+    <w:p>
+      <w:pPr>
+        <w:rPr>
+          <w:lang w:val="en-US"/>
+        </w:rPr>
+      </w:pPr>
+      <w:r>
+        <w:rPr>
+          <w:lang w:val="en-US"/>
+        </w:rPr>
+        <w:tab/>
+        <w:t xml:space="preserve">The set button (1) will send all the </w:t>
+      </w:r>
+      <w:proofErr w:type="spellStart"/>
+      <w:r>
+        <w:rPr>
+          <w:lang w:val="en-US"/>
+        </w:rPr>
+        <w:t>dac</w:t>
+      </w:r>
+      <w:proofErr w:type="spellEnd"/>
+      <w:r>
+        <w:rPr>
+          <w:lang w:val="en-US"/>
+        </w:rPr>
+        <w:t xml:space="preserve"> values to </w:t>
+      </w:r>
+      <w:proofErr w:type="spellStart"/>
+      <w:r>
+        <w:rPr>
+          <w:lang w:val="en-US"/>
+        </w:rPr>
+        <w:t>picmic</w:t>
+      </w:r>
+      <w:proofErr w:type="spellEnd"/>
+    </w:p>
+    <w:p>
+      <w:pPr>
+        <w:rPr>
+          <w:lang w:val="en-US"/>
+        </w:rPr>
+      </w:pPr>
+      <w:r>
+        <w:rPr>
+          <w:lang w:val="en-US"/>
+        </w:rPr>
+        <w:tab/>
+        <w:t xml:space="preserve">The Get button (2) will read all the </w:t>
+      </w:r>
+      <w:proofErr w:type="spellStart"/>
+      <w:r>
+        <w:rPr>
+          <w:lang w:val="en-US"/>
+        </w:rPr>
+        <w:t>dac</w:t>
+      </w:r>
+      <w:proofErr w:type="spellEnd"/>
+      <w:r>
+        <w:rPr>
+          <w:lang w:val="en-US"/>
+        </w:rPr>
+        <w:t xml:space="preserve"> registers from </w:t>
+      </w:r>
+      <w:proofErr w:type="spellStart"/>
+      <w:r>
+        <w:rPr>
+          <w:lang w:val="en-US"/>
+        </w:rPr>
+        <w:t>picmic</w:t>
+      </w:r>
+      <w:proofErr w:type="spellEnd"/>
+      <w:r>
+        <w:rPr>
+          <w:lang w:val="en-US"/>
+        </w:rPr>
+        <w:t xml:space="preserve"> and display them</w:t>
+      </w:r>
+    </w:p>
+    <w:p>
+      <w:pPr>
+        <w:rPr>
+          <w:lang w:val="en-US"/>
+        </w:rPr>
+      </w:pPr>
+      <w:r>
+        <w:rPr>
+          <w:lang w:val="en-US"/>
+        </w:rPr>
+        <w:t xml:space="preserve">For the </w:t>
+      </w:r>
+      <w:proofErr w:type="spellStart"/>
+      <w:r>
+        <w:rPr>
+          <w:lang w:val="en-US"/>
+        </w:rPr>
+        <w:t>Dac</w:t>
+      </w:r>
+      <w:proofErr w:type="spellEnd"/>
+      <w:r>
+        <w:rPr>
+          <w:lang w:val="en-US"/>
+        </w:rPr>
+        <w:t xml:space="preserve"> Switches </w:t>
+      </w:r>
+      <w:proofErr w:type="gramStart"/>
+      <w:r>
+        <w:rPr>
+          <w:lang w:val="en-US"/>
+        </w:rPr>
+        <w:t>registers(</w:t>
+      </w:r>
+      <w:proofErr w:type="gramEnd"/>
+      <w:r>
+        <w:rPr>
+          <w:lang w:val="en-US"/>
+        </w:rPr>
+        <w:t>right part of the tab)</w:t>
+      </w:r>
+    </w:p>
+    <w:p>
+      <w:pPr>
+        <w:rPr>
+          <w:lang w:val="en-US"/>
+        </w:rPr>
+      </w:pPr>
+      <w:r>
+        <w:rPr>
+          <w:lang w:val="en-US"/>
+        </w:rPr>
+        <w:tab/>
+        <w:t xml:space="preserve">The values can be either set as a byte, or </w:t>
+      </w:r>
+      <w:proofErr w:type="gramStart"/>
+      <w:r>
+        <w:rPr>
+          <w:lang w:val="en-US"/>
+        </w:rPr>
+        <w:t>bit by bit</w:t>
+      </w:r>
+      <w:proofErr w:type="gramEnd"/>
+      <w:r>
+        <w:rPr>
+          <w:lang w:val="en-US"/>
+        </w:rPr>
+        <w:t>.</w:t>
+      </w:r>
+    </w:p>
+    <w:p>
+      <w:pPr>
+        <w:ind w:firstLine="708"/>
+        <w:rPr>
+          <w:lang w:val="en-US"/>
+        </w:rPr>
+      </w:pPr>
+      <w:r>
+        <w:rPr>
+          <w:lang w:val="en-US"/>
+        </w:rPr>
+        <w:t xml:space="preserve">The set button will send the </w:t>
+      </w:r>
+      <w:proofErr w:type="gramStart"/>
+      <w:r>
+        <w:rPr>
+          <w:lang w:val="en-US"/>
+        </w:rPr>
+        <w:t>three byte</w:t>
+      </w:r>
+      <w:proofErr w:type="gramEnd"/>
+      <w:r>
+        <w:rPr>
+          <w:lang w:val="en-US"/>
+        </w:rPr>
+        <w:t xml:space="preserve"> values to </w:t>
+      </w:r>
+      <w:proofErr w:type="spellStart"/>
+      <w:r>
+        <w:rPr>
+          <w:lang w:val="en-US"/>
+        </w:rPr>
+        <w:t>picmic</w:t>
+      </w:r>
+      <w:proofErr w:type="spellEnd"/>
+    </w:p>
+    <w:p>
+      <w:pPr>
+        <w:ind w:firstLine="708"/>
+        <w:rPr>
+          <w:lang w:val="en-US"/>
+        </w:rPr>
+      </w:pPr>
+      <w:r>
+        <w:rPr>
+          <w:lang w:val="en-US"/>
+        </w:rPr>
+        <w:t xml:space="preserve">The get button will read back the three value of </w:t>
+      </w:r>
+      <w:proofErr w:type="spellStart"/>
+      <w:r>
+        <w:rPr>
+          <w:lang w:val="en-US"/>
+        </w:rPr>
+        <w:t>picmic</w:t>
+      </w:r>
+      <w:proofErr w:type="spellEnd"/>
+      <w:r>
+        <w:rPr>
+          <w:lang w:val="en-US"/>
+        </w:rPr>
+        <w:t xml:space="preserve"> register and display them.</w:t>
+      </w:r>
+    </w:p>
+    <w:p>
+      <w:pPr>
+        <w:rPr>
+          <w:rFonts w:asciiTheme="majorHAnsi" w:eastAsiaTheme="majorEastAsia" w:hAnsiTheme="majorHAnsi" w:cstheme="majorBidi"/>
+          <w:b/>
+          <w:bCs/>
+          <w:color w:val="365F91" w:themeColor="accent1" w:themeShade="BF"/>
+          <w:sz w:val="28"/>
+          <w:szCs w:val="28"/>
+          <w:lang w:val="en-US"/>
+        </w:rPr>
+      </w:pPr>
+      <w:r>
+        <w:rPr>
+          <w:lang w:val="en-US"/>
+        </w:rPr>
+        <w:br w:type="page"/>
+      </w:r>
+    </w:p>
+    <w:p>
+      <w:pPr>
+        <w:pStyle w:val="Titre1"/>
+        <w:rPr>
+          <w:lang w:val="en-US"/>
+        </w:rPr>
+      </w:pPr>
+      <w:r>
+        <w:rPr>
+          <w:lang w:val="en-US"/>
+        </w:rPr>
+        <w:lastRenderedPageBreak/>
+        <w:t xml:space="preserve">Registers Tab: </w:t>
+      </w:r>
+      <w:proofErr w:type="spellStart"/>
+      <w:r>
+        <w:rPr>
+          <w:lang w:val="en-US"/>
+        </w:rPr>
+        <w:t>VPulse</w:t>
+      </w:r>
+      <w:proofErr w:type="spellEnd"/>
+      <w:r>
+        <w:rPr>
+          <w:lang w:val="en-US"/>
+        </w:rPr>
+        <w:t xml:space="preserve"> switch</w:t>
+      </w:r>
+    </w:p>
+    <w:p>
+      <w:pPr>
+        <w:rPr>
+          <w:lang w:val="en-US"/>
+        </w:rPr>
+      </w:pPr>
+    </w:p>
+    <w:p>
+      <w:pPr>
+        <w:rPr>
+          <w:lang w:val="en-US"/>
+        </w:rPr>
+      </w:pPr>
+      <w:r>
+        <w:rPr>
+          <w:noProof/>
+        </w:rPr>
+        <w:drawing>
+          <wp:inline distT="0" distB="0" distL="0" distR="0">
+            <wp:extent cx="5754914" cy="4338320"/>
+            <wp:effectExtent l="0" t="0" r="0" b="5080"/>
+            <wp:docPr id="40" name="Image 40"/>
+            <wp:cNvGraphicFramePr>
+              <a:graphicFrameLocks xmlns:a="http://schemas.openxmlformats.org/drawingml/2006/main" noChangeAspect="1"/>
+            </wp:cNvGraphicFramePr>
+            <a:graphic xmlns:a="http://schemas.openxmlformats.org/drawingml/2006/main">
+              <a:graphicData uri="http://schemas.openxmlformats.org/drawingml/2006/picture">
+                <pic:pic xmlns:pic="http://schemas.openxmlformats.org/drawingml/2006/picture">
+                  <pic:nvPicPr>
+                    <pic:cNvPr id="40" name="GUI_reg_VPulseSwitch.PNG"/>
+                    <pic:cNvPicPr/>
+                  </pic:nvPicPr>
+                  <pic:blipFill>
+                    <a:blip r:embed="rId28">
+                      <a:extLst>
+                        <a:ext uri="{28A0092B-C50C-407E-A947-70E740481C1C}">
+                          <a14:useLocalDpi xmlns:a14="http://schemas.microsoft.com/office/drawing/2010/main" val="0"/>
+                        </a:ext>
+                      </a:extLst>
+                    </a:blip>
+                    <a:stretch>
+                      <a:fillRect/>
+                    </a:stretch>
+                  </pic:blipFill>
+                  <pic:spPr>
+                    <a:xfrm>
+                      <a:off x="0" y="0"/>
+                      <a:ext cx="5754914" cy="4338320"/>
+                    </a:xfrm>
+                    <a:prstGeom prst="rect">
+                      <a:avLst/>
+                    </a:prstGeom>
+                  </pic:spPr>
+                </pic:pic>
+              </a:graphicData>
+            </a:graphic>
+          </wp:inline>
+        </w:drawing>
+      </w:r>
+    </w:p>
+    <w:p>
+      <w:pPr>
+        <w:rPr>
+          <w:lang w:val="en-US"/>
+        </w:rPr>
+      </w:pPr>
+      <w:r>
+        <w:rPr>
+          <w:lang w:val="en-US"/>
+        </w:rPr>
+        <w:t>For the column selection (</w:t>
+      </w:r>
+      <w:r>
+        <w:rPr>
+          <w:lang w:val="en-US"/>
+        </w:rPr>
+        <w:t>top of the tab):</w:t>
+      </w:r>
+    </w:p>
+    <w:p>
+      <w:pPr>
+        <w:rPr>
+          <w:lang w:val="en-US"/>
+        </w:rPr>
+      </w:pPr>
+      <w:r>
+        <w:rPr>
+          <w:lang w:val="en-US"/>
+        </w:rPr>
+        <w:tab/>
+        <w:t>You can select the first column, and the number of column targeted and either set or reset them.</w:t>
+      </w:r>
+    </w:p>
+    <w:p>
+      <w:pPr>
+        <w:rPr>
+          <w:lang w:val="en-US"/>
+        </w:rPr>
+      </w:pPr>
+      <w:r>
+        <w:rPr>
+          <w:lang w:val="en-US"/>
+        </w:rPr>
+        <w:tab/>
+        <w:t xml:space="preserve">Then the choice you make </w:t>
+      </w:r>
+      <w:proofErr w:type="gramStart"/>
+      <w:r>
+        <w:rPr>
+          <w:lang w:val="en-US"/>
+        </w:rPr>
+        <w:t xml:space="preserve">will </w:t>
+      </w:r>
+      <w:r>
+        <w:rPr>
+          <w:lang w:val="en-US"/>
+        </w:rPr>
+        <w:t>be displayed</w:t>
+      </w:r>
+      <w:proofErr w:type="gramEnd"/>
+      <w:r>
+        <w:rPr>
+          <w:lang w:val="en-US"/>
+        </w:rPr>
+        <w:t xml:space="preserve"> in the byte state field.</w:t>
+      </w:r>
+    </w:p>
+    <w:p>
+      <w:pPr>
+        <w:rPr>
+          <w:lang w:val="en-US"/>
+        </w:rPr>
+      </w:pPr>
+      <w:r>
+        <w:rPr>
+          <w:lang w:val="en-US"/>
+        </w:rPr>
+        <w:t xml:space="preserve">The send button (1) will send the values displayed in the field to the </w:t>
+      </w:r>
+      <w:proofErr w:type="spellStart"/>
+      <w:r>
+        <w:rPr>
+          <w:lang w:val="en-US"/>
+        </w:rPr>
+        <w:t>picmic</w:t>
+      </w:r>
+      <w:proofErr w:type="spellEnd"/>
+      <w:r>
+        <w:rPr>
+          <w:lang w:val="en-US"/>
+        </w:rPr>
+        <w:t xml:space="preserve"> chip</w:t>
+      </w:r>
+    </w:p>
+    <w:p>
+      <w:pPr>
+        <w:rPr>
+          <w:lang w:val="en-US"/>
+        </w:rPr>
+      </w:pPr>
+      <w:r>
+        <w:rPr>
+          <w:lang w:val="en-US"/>
+        </w:rPr>
+        <w:t xml:space="preserve">The get button will read the </w:t>
+      </w:r>
+      <w:proofErr w:type="spellStart"/>
+      <w:r>
+        <w:rPr>
+          <w:lang w:val="en-US"/>
+        </w:rPr>
+        <w:t>picmic</w:t>
+      </w:r>
+      <w:proofErr w:type="spellEnd"/>
+      <w:r>
+        <w:rPr>
+          <w:lang w:val="en-US"/>
+        </w:rPr>
+        <w:t xml:space="preserve"> values and display them in the field</w:t>
+      </w:r>
+    </w:p>
+    <w:p>
+      <w:pPr>
+        <w:rPr>
+          <w:rFonts w:asciiTheme="majorHAnsi" w:eastAsiaTheme="majorEastAsia" w:hAnsiTheme="majorHAnsi" w:cstheme="majorBidi"/>
+          <w:b/>
+          <w:bCs/>
+          <w:color w:val="365F91" w:themeColor="accent1" w:themeShade="BF"/>
+          <w:sz w:val="28"/>
+          <w:szCs w:val="28"/>
+          <w:lang w:val="en-US"/>
+        </w:rPr>
+      </w:pPr>
+      <w:r>
+        <w:rPr>
+          <w:lang w:val="en-US"/>
+        </w:rPr>
+        <w:br w:type="page"/>
+      </w:r>
+    </w:p>
+    <w:p>
+      <w:pPr>
+        <w:pStyle w:val="Titre1"/>
+        <w:rPr>
+          <w:lang w:val="en-US"/>
+        </w:rPr>
+      </w:pPr>
+      <w:r>
+        <w:rPr>
+          <w:lang w:val="en-US"/>
+        </w:rPr>
+        <w:lastRenderedPageBreak/>
+        <w:t>Pulsing Tab:</w:t>
+      </w:r>
+    </w:p>
+    <w:p>
+      <w:pPr>
+        <w:rPr>
+          <w:lang w:val="en-US"/>
+        </w:rPr>
+      </w:pPr>
+    </w:p>
+    <w:p>
+      <w:pPr>
+        <w:rPr>
+          <w:lang w:val="en-US"/>
+        </w:rPr>
+      </w:pPr>
+      <w:r>
+        <w:rPr>
+          <w:noProof/>
+        </w:rPr>
+        <w:drawing>
+          <wp:inline distT="0" distB="0" distL="0" distR="0">
+            <wp:extent cx="5760448" cy="4338320"/>
+            <wp:effectExtent l="0" t="0" r="0" b="5080"/>
+            <wp:docPr id="42" name="Image 42"/>
+            <wp:cNvGraphicFramePr>
+              <a:graphicFrameLocks xmlns:a="http://schemas.openxmlformats.org/drawingml/2006/main" noChangeAspect="1"/>
+            </wp:cNvGraphicFramePr>
+            <a:graphic xmlns:a="http://schemas.openxmlformats.org/drawingml/2006/main">
+              <a:graphicData uri="http://schemas.openxmlformats.org/drawingml/2006/picture">
+                <pic:pic xmlns:pic="http://schemas.openxmlformats.org/drawingml/2006/picture">
+                  <pic:nvPicPr>
+                    <pic:cNvPr id="42" name="GUI_Pulsing.PNG"/>
+                    <pic:cNvPicPr/>
+                  </pic:nvPicPr>
+                  <pic:blipFill>
+                    <a:blip r:embed="rId29">
+                      <a:extLst>
+                        <a:ext uri="{28A0092B-C50C-407E-A947-70E740481C1C}">
+                          <a14:useLocalDpi xmlns:a14="http://schemas.microsoft.com/office/drawing/2010/main" val="0"/>
+                        </a:ext>
+                      </a:extLst>
+                    </a:blip>
+                    <a:stretch>
+                      <a:fillRect/>
+                    </a:stretch>
+                  </pic:blipFill>
+                  <pic:spPr>
+                    <a:xfrm>
+                      <a:off x="0" y="0"/>
+                      <a:ext cx="5760448" cy="4338320"/>
+                    </a:xfrm>
+                    <a:prstGeom prst="rect">
+                      <a:avLst/>
+                    </a:prstGeom>
+                  </pic:spPr>
+                </pic:pic>
+              </a:graphicData>
+            </a:graphic>
+          </wp:inline>
+        </w:drawing>
+      </w:r>
+    </w:p>
+    <w:p>
+      <w:pPr>
+        <w:pStyle w:val="Paragraphedeliste"/>
+        <w:numPr>
+          <w:ilvl w:val="0"/>
+          <w:numId w:val="1"/>
+        </w:numPr>
+        <w:rPr>
+          <w:lang w:val="en-US"/>
+        </w:rPr>
+      </w:pPr>
+      <w:r>
+        <w:rPr>
+          <w:lang w:val="en-US"/>
+        </w:rPr>
+        <w:t>1</w:t>
+      </w:r>
+      <w:r>
+        <w:rPr>
+          <w:lang w:val="en-US"/>
+        </w:rPr>
+        <w:t xml:space="preserve"> : File selection : when you select a file for the pulsing, the </w:t>
+      </w:r>
+      <w:proofErr w:type="spellStart"/>
+      <w:r>
+        <w:rPr>
+          <w:lang w:val="en-US"/>
+        </w:rPr>
+        <w:t>params</w:t>
+      </w:r>
+      <w:proofErr w:type="spellEnd"/>
+      <w:r>
+        <w:rPr>
+          <w:lang w:val="en-US"/>
+        </w:rPr>
+        <w:t xml:space="preserve"> of the file will be displayed in the text field</w:t>
+      </w:r>
+    </w:p>
+    <w:p>
+      <w:pPr>
+        <w:pStyle w:val="Paragraphedeliste"/>
+        <w:numPr>
+          <w:ilvl w:val="0"/>
+          <w:numId w:val="1"/>
+        </w:numPr>
+        <w:rPr>
+          <w:lang w:val="en-US"/>
+        </w:rPr>
+      </w:pPr>
+      <w:r>
+        <w:rPr>
+          <w:lang w:val="en-US"/>
+        </w:rPr>
+        <w:t>2 : Select pixel to configure: either you can :</w:t>
+      </w:r>
+    </w:p>
+    <w:p>
+      <w:pPr>
+        <w:pStyle w:val="Paragraphedeliste"/>
+        <w:numPr>
+          <w:ilvl w:val="1"/>
+          <w:numId w:val="1"/>
+        </w:numPr>
+        <w:rPr>
+          <w:lang w:val="en-US"/>
+        </w:rPr>
+      </w:pPr>
+      <w:r>
+        <w:rPr>
+          <w:lang w:val="en-US"/>
+        </w:rPr>
+        <w:t>Send all the pixels even the pixels not set. This will take more time to complete</w:t>
+      </w:r>
+    </w:p>
+    <w:p>
+      <w:pPr>
+        <w:pStyle w:val="Paragraphedeliste"/>
+        <w:numPr>
+          <w:ilvl w:val="1"/>
+          <w:numId w:val="1"/>
+        </w:numPr>
+        <w:rPr>
+          <w:lang w:val="en-US"/>
+        </w:rPr>
+      </w:pPr>
+      <w:r>
+        <w:rPr>
+          <w:lang w:val="en-US"/>
+        </w:rPr>
+        <w:t>Send only the pixels to be set</w:t>
+      </w:r>
+    </w:p>
+    <w:p>
+      <w:pPr>
+        <w:pStyle w:val="Paragraphedeliste"/>
+        <w:numPr>
+          <w:ilvl w:val="0"/>
+          <w:numId w:val="1"/>
+        </w:numPr>
+        <w:rPr>
+          <w:lang w:val="en-US"/>
+        </w:rPr>
+      </w:pPr>
+      <w:r>
+        <w:rPr>
+          <w:lang w:val="en-US"/>
+        </w:rPr>
+        <w:t>3 : Send pulsing to chip:</w:t>
+      </w:r>
+    </w:p>
+    <w:p>
+      <w:pPr>
+        <w:pStyle w:val="Paragraphedeliste"/>
+        <w:numPr>
+          <w:ilvl w:val="1"/>
+          <w:numId w:val="1"/>
+        </w:numPr>
+        <w:rPr>
+          <w:lang w:val="en-US"/>
+        </w:rPr>
+      </w:pPr>
+      <w:r>
+        <w:rPr>
+          <w:lang w:val="en-US"/>
+        </w:rPr>
+        <w:t>The selected pixels will be sent to the chip, it can take several seconds to complete</w:t>
+      </w:r>
+    </w:p>
+    <w:p>
+      <w:pPr>
+        <w:pStyle w:val="Paragraphedeliste"/>
+        <w:numPr>
+          <w:ilvl w:val="1"/>
+          <w:numId w:val="1"/>
+        </w:numPr>
+        <w:rPr>
+          <w:lang w:val="en-US"/>
+        </w:rPr>
+      </w:pPr>
+      <w:r>
+        <w:rPr>
+          <w:lang w:val="en-US"/>
+        </w:rPr>
+        <w:t>The resulting pulsed matrix will be shown on the right side of the tab</w:t>
+      </w:r>
+    </w:p>
+    <w:p>
+      <w:pPr>
+        <w:rPr>
+          <w:rFonts w:asciiTheme="majorHAnsi" w:eastAsiaTheme="majorEastAsia" w:hAnsiTheme="majorHAnsi" w:cstheme="majorBidi"/>
+          <w:b/>
+          <w:bCs/>
+          <w:color w:val="365F91" w:themeColor="accent1" w:themeShade="BF"/>
+          <w:sz w:val="28"/>
+          <w:szCs w:val="28"/>
+          <w:lang w:val="en-US"/>
+        </w:rPr>
+      </w:pPr>
+      <w:r>
+        <w:rPr>
+          <w:lang w:val="en-US"/>
+        </w:rPr>
+        <w:br w:type="page"/>
+      </w:r>
+    </w:p>
+    <w:p>
+      <w:pPr>
+        <w:pStyle w:val="Titre1"/>
+        <w:rPr>
+          <w:lang w:val="en-US"/>
+        </w:rPr>
+      </w:pPr>
+      <w:proofErr w:type="spellStart"/>
+      <w:r>
+        <w:rPr>
+          <w:lang w:val="en-US"/>
+        </w:rPr>
+        <w:lastRenderedPageBreak/>
+        <w:t>Dac</w:t>
+      </w:r>
+      <w:proofErr w:type="spellEnd"/>
+      <w:r>
+        <w:rPr>
+          <w:lang w:val="en-US"/>
+        </w:rPr>
+        <w:t xml:space="preserve"> </w:t>
+      </w:r>
+      <w:proofErr w:type="spellStart"/>
+      <w:r>
+        <w:rPr>
+          <w:lang w:val="en-US"/>
+        </w:rPr>
+        <w:t>caracterisation</w:t>
+      </w:r>
+      <w:proofErr w:type="spellEnd"/>
+      <w:r>
+        <w:rPr>
+          <w:lang w:val="en-US"/>
+        </w:rPr>
+        <w:t xml:space="preserve"> Tab:</w:t>
+      </w:r>
+    </w:p>
+    <w:p>
+      <w:pPr>
+        <w:rPr>
+          <w:lang w:val="en-US"/>
+        </w:rPr>
+      </w:pPr>
+    </w:p>
+    <w:p>
+      <w:pPr>
+        <w:rPr>
+          <w:lang w:val="en-US"/>
+        </w:rPr>
+      </w:pPr>
+      <w:r>
+        <w:rPr>
+          <w:noProof/>
+        </w:rPr>
+        <w:drawing>
+          <wp:inline distT="0" distB="0" distL="0" distR="0">
+            <wp:extent cx="5760720" cy="4338320"/>
+            <wp:effectExtent l="0" t="0" r="0" b="5080"/>
+            <wp:docPr id="44" name="Image 44"/>
+            <wp:cNvGraphicFramePr>
+              <a:graphicFrameLocks xmlns:a="http://schemas.openxmlformats.org/drawingml/2006/main" noChangeAspect="1"/>
+            </wp:cNvGraphicFramePr>
+            <a:graphic xmlns:a="http://schemas.openxmlformats.org/drawingml/2006/main">
+              <a:graphicData uri="http://schemas.openxmlformats.org/drawingml/2006/picture">
+                <pic:pic xmlns:pic="http://schemas.openxmlformats.org/drawingml/2006/picture">
+                  <pic:nvPicPr>
+                    <pic:cNvPr id="44" name="GUI_CaracDac.PNG"/>
+                    <pic:cNvPicPr/>
+                  </pic:nvPicPr>
+                  <pic:blipFill>
+                    <a:blip r:embed="rId30">
                       <a:extLst>
                         <a:ext uri="{28A0092B-C50C-407E-A947-70E740481C1C}">
                           <a14:useLocalDpi xmlns:a14="http://schemas.microsoft.com/office/drawing/2010/main" val="0"/>
@@ -8698,437 +10007,394 @@
     </w:p>
     <w:p>
       <w:pPr>
-        <w:rPr>
-          <w:lang w:val="en-US"/>
-        </w:rPr>
-      </w:pPr>
-      <w:r>
-        <w:rPr>
-          <w:lang w:val="en-US"/>
-        </w:rPr>
-        <w:t>On this tab, you can set the pixel memory registers.</w:t>
-      </w:r>
-    </w:p>
-    <w:p>
-      <w:pPr>
-        <w:rPr>
-          <w:lang w:val="en-US"/>
-        </w:rPr>
-      </w:pPr>
-      <w:r>
-        <w:rPr>
-          <w:lang w:val="en-US"/>
-        </w:rPr>
-        <w:t xml:space="preserve">The pixel memories are not reset at startup, so it is advised to set the pixel memory registers to a </w:t>
+        <w:ind w:firstLine="708"/>
+        <w:rPr>
+          <w:lang w:val="en-US"/>
+        </w:rPr>
+      </w:pPr>
+      <w:r>
+        <w:rPr>
+          <w:lang w:val="en-US"/>
+        </w:rPr>
+        <w:t xml:space="preserve">Analog discovery </w:t>
       </w:r>
       <w:proofErr w:type="spellStart"/>
       <w:r>
         <w:rPr>
           <w:lang w:val="en-US"/>
         </w:rPr>
-        <w:t>know</w:t>
+        <w:t>params</w:t>
       </w:r>
       <w:proofErr w:type="spellEnd"/>
       <w:r>
         <w:rPr>
           <w:lang w:val="en-US"/>
         </w:rPr>
-        <w:t xml:space="preserve"> value.</w:t>
-      </w:r>
-    </w:p>
-    <w:p>
-      <w:pPr>
-        <w:rPr>
-          <w:lang w:val="en-US"/>
-        </w:rPr>
-      </w:pPr>
-      <w:r>
-        <w:rPr>
-          <w:lang w:val="en-US"/>
-        </w:rPr>
-        <w:t xml:space="preserve">When you click on the </w:t>
-      </w:r>
-      <w:r>
-        <w:rPr>
-          <w:b/>
-          <w:i/>
-          <w:lang w:val="en-US"/>
-        </w:rPr>
-        <w:t>Reset pixel matrix memories</w:t>
-      </w:r>
-      <w:r>
-        <w:rPr>
-          <w:b/>
-          <w:i/>
+        <w:t>:</w:t>
+      </w:r>
+    </w:p>
+    <w:p>
+      <w:pPr>
+        <w:pStyle w:val="Paragraphedeliste"/>
+        <w:numPr>
+          <w:ilvl w:val="1"/>
+          <w:numId w:val="1"/>
+        </w:numPr>
+        <w:rPr>
+          <w:lang w:val="en-US"/>
+        </w:rPr>
+      </w:pPr>
+      <w:r>
+        <w:rPr>
+          <w:lang w:val="en-US"/>
+        </w:rPr>
+        <w:t xml:space="preserve">Res1 : external resistor value put on the </w:t>
+      </w:r>
+      <w:proofErr w:type="spellStart"/>
+      <w:r>
+        <w:rPr>
+          <w:lang w:val="en-US"/>
+        </w:rPr>
+        <w:t>dac</w:t>
+      </w:r>
+      <w:proofErr w:type="spellEnd"/>
+      <w:r>
+        <w:rPr>
+          <w:lang w:val="en-US"/>
+        </w:rPr>
+        <w:t xml:space="preserve"> :0,1,3,4</w:t>
+      </w:r>
+    </w:p>
+    <w:p>
+      <w:pPr>
+        <w:pStyle w:val="Paragraphedeliste"/>
+        <w:numPr>
+          <w:ilvl w:val="1"/>
+          <w:numId w:val="1"/>
+        </w:numPr>
+        <w:rPr>
+          <w:lang w:val="en-US"/>
+        </w:rPr>
+      </w:pPr>
+      <w:r>
+        <w:rPr>
+          <w:lang w:val="en-US"/>
+        </w:rPr>
+        <w:t xml:space="preserve">Res2 : external resistor value put on </w:t>
+      </w:r>
+      <w:r>
+        <w:rPr>
+          <w:lang w:val="en-US"/>
+        </w:rPr>
+        <w:t>.</w:t>
+      </w:r>
+      <w:r>
+        <w:rPr>
+          <w:lang w:val="en-US"/>
+        </w:rPr>
+        <w:t xml:space="preserve">the </w:t>
+      </w:r>
+      <w:proofErr w:type="spellStart"/>
+      <w:r>
+        <w:rPr>
+          <w:lang w:val="en-US"/>
+        </w:rPr>
+        <w:t>dac</w:t>
+      </w:r>
+      <w:proofErr w:type="spellEnd"/>
+      <w:r>
+        <w:rPr>
+          <w:lang w:val="en-US"/>
+        </w:rPr>
+        <w:t xml:space="preserve"> 2</w:t>
+      </w:r>
+    </w:p>
+    <w:p>
+      <w:pPr>
+        <w:pStyle w:val="Paragraphedeliste"/>
+        <w:numPr>
+          <w:ilvl w:val="1"/>
+          <w:numId w:val="1"/>
+        </w:numPr>
+        <w:rPr>
+          <w:lang w:val="en-US"/>
+        </w:rPr>
+      </w:pPr>
+      <w:proofErr w:type="spellStart"/>
+      <w:r>
+        <w:rPr>
+          <w:lang w:val="en-US"/>
+        </w:rPr>
+        <w:t>Nbr</w:t>
+      </w:r>
+      <w:proofErr w:type="spellEnd"/>
+      <w:r>
+        <w:rPr>
+          <w:lang w:val="en-US"/>
+        </w:rPr>
+        <w:t xml:space="preserve"> Pts </w:t>
+      </w:r>
+      <w:proofErr w:type="spellStart"/>
+      <w:r>
+        <w:rPr>
+          <w:lang w:val="en-US"/>
+        </w:rPr>
+        <w:t>Ech</w:t>
+      </w:r>
+      <w:proofErr w:type="spellEnd"/>
+      <w:r>
+        <w:rPr>
+          <w:lang w:val="en-US"/>
+        </w:rPr>
+        <w:t xml:space="preserve"> : number of values taken for one </w:t>
+      </w:r>
+      <w:proofErr w:type="spellStart"/>
+      <w:r>
+        <w:rPr>
+          <w:lang w:val="en-US"/>
+        </w:rPr>
+        <w:t>dac</w:t>
+      </w:r>
+      <w:proofErr w:type="spellEnd"/>
+      <w:r>
+        <w:rPr>
+          <w:lang w:val="en-US"/>
+        </w:rPr>
+        <w:t xml:space="preserve"> value</w:t>
+      </w:r>
+    </w:p>
+    <w:p>
+      <w:pPr>
+        <w:pStyle w:val="Paragraphedeliste"/>
+        <w:numPr>
+          <w:ilvl w:val="1"/>
+          <w:numId w:val="1"/>
+        </w:numPr>
+        <w:rPr>
+          <w:lang w:val="en-US"/>
+        </w:rPr>
+      </w:pPr>
+      <w:proofErr w:type="spellStart"/>
+      <w:r>
+        <w:rPr>
+          <w:lang w:val="en-US"/>
+        </w:rPr>
+        <w:t>Frequ</w:t>
+      </w:r>
+      <w:proofErr w:type="spellEnd"/>
+      <w:r>
+        <w:rPr>
           <w:lang w:val="en-US"/>
         </w:rPr>
         <w:t xml:space="preserve"> </w:t>
       </w:r>
-      <w:r>
-        <w:rPr>
-          <w:lang w:val="en-US"/>
-        </w:rPr>
-        <w:t>button</w:t>
-      </w:r>
-      <w:r>
-        <w:rPr>
-          <w:lang w:val="en-US"/>
-        </w:rPr>
-        <w:t xml:space="preserve">, the value of the byte (1) </w:t>
+      <w:proofErr w:type="spellStart"/>
+      <w:r>
+        <w:rPr>
+          <w:lang w:val="en-US"/>
+        </w:rPr>
+        <w:t>ech</w:t>
+      </w:r>
+      <w:proofErr w:type="spellEnd"/>
+      <w:r>
+        <w:rPr>
+          <w:lang w:val="en-US"/>
+        </w:rPr>
+        <w:t xml:space="preserve"> : sampling frequency for the ADC of the analog discovery board</w:t>
+      </w:r>
+    </w:p>
+    <w:p>
+      <w:pPr>
+        <w:pStyle w:val="Paragraphedeliste"/>
+        <w:numPr>
+          <w:ilvl w:val="1"/>
+          <w:numId w:val="1"/>
+        </w:numPr>
+        <w:rPr>
+          <w:lang w:val="en-US"/>
+        </w:rPr>
+      </w:pPr>
+      <w:r>
+        <w:rPr>
+          <w:lang w:val="en-US"/>
+        </w:rPr>
+        <w:t>Range : Range of the analog data ( in volts)</w:t>
+      </w:r>
+    </w:p>
+    <w:p>
+      <w:pPr>
+        <w:pStyle w:val="Paragraphedeliste"/>
+        <w:rPr>
+          <w:lang w:val="en-US"/>
+        </w:rPr>
+      </w:pPr>
+      <w:r>
+        <w:rPr>
+          <w:lang w:val="en-US"/>
+        </w:rPr>
+        <w:t xml:space="preserve">Once the </w:t>
+      </w:r>
+      <w:proofErr w:type="spellStart"/>
+      <w:r>
+        <w:rPr>
+          <w:lang w:val="en-US"/>
+        </w:rPr>
+        <w:t>params</w:t>
+      </w:r>
+      <w:proofErr w:type="spellEnd"/>
+      <w:r>
+        <w:rPr>
+          <w:lang w:val="en-US"/>
+        </w:rPr>
+        <w:t xml:space="preserve"> </w:t>
       </w:r>
       <w:proofErr w:type="gramStart"/>
       <w:r>
         <w:rPr>
           <w:lang w:val="en-US"/>
         </w:rPr>
-        <w:t>is sent</w:t>
+        <w:t>have been changed</w:t>
       </w:r>
       <w:proofErr w:type="gramEnd"/>
       <w:r>
         <w:rPr>
           <w:lang w:val="en-US"/>
         </w:rPr>
-        <w:t xml:space="preserve"> to all the pixel memories.</w:t>
-      </w:r>
-    </w:p>
-    <w:p>
-      <w:pPr>
-        <w:rPr>
-          <w:lang w:val="en-US"/>
-        </w:rPr>
-      </w:pPr>
-      <w:r>
-        <w:rPr>
-          <w:lang w:val="en-US"/>
-        </w:rPr>
-        <w:br w:type="page"/>
-      </w:r>
-    </w:p>
-    <w:p>
-      <w:pPr>
-        <w:pStyle w:val="Titre1"/>
-        <w:rPr>
-          <w:lang w:val="en-US"/>
-        </w:rPr>
-      </w:pPr>
-      <w:r>
-        <w:rPr>
-          <w:lang w:val="en-US"/>
-        </w:rPr>
-        <w:lastRenderedPageBreak/>
-        <w:t>Registers Tab: DAC</w:t>
-      </w:r>
-    </w:p>
-    <w:p>
-      <w:pPr>
-        <w:rPr>
-          <w:lang w:val="en-US"/>
-        </w:rPr>
-      </w:pPr>
-    </w:p>
-    <w:p>
-      <w:pPr>
-        <w:rPr>
-          <w:lang w:val="en-US"/>
-        </w:rPr>
-      </w:pPr>
-      <w:r>
-        <w:rPr>
-          <w:noProof/>
-        </w:rPr>
-        <w:drawing>
-          <wp:inline distT="0" distB="0" distL="0" distR="0">
-            <wp:extent cx="5760448" cy="4338320"/>
-            <wp:effectExtent l="0" t="0" r="0" b="5080"/>
-            <wp:docPr id="37" name="Image 37"/>
-            <wp:cNvGraphicFramePr>
-              <a:graphicFrameLocks xmlns:a="http://schemas.openxmlformats.org/drawingml/2006/main" noChangeAspect="1"/>
-            </wp:cNvGraphicFramePr>
-            <a:graphic xmlns:a="http://schemas.openxmlformats.org/drawingml/2006/main">
-              <a:graphicData uri="http://schemas.openxmlformats.org/drawingml/2006/picture">
-                <pic:pic xmlns:pic="http://schemas.openxmlformats.org/drawingml/2006/picture">
-                  <pic:nvPicPr>
-                    <pic:cNvPr id="37" name="GUI_reg_dac.PNG"/>
-                    <pic:cNvPicPr/>
-                  </pic:nvPicPr>
-                  <pic:blipFill>
-                    <a:blip r:embed="rId28">
-                      <a:extLst>
-                        <a:ext uri="{28A0092B-C50C-407E-A947-70E740481C1C}">
-                          <a14:useLocalDpi xmlns:a14="http://schemas.microsoft.com/office/drawing/2010/main" val="0"/>
-                        </a:ext>
-                      </a:extLst>
-                    </a:blip>
-                    <a:stretch>
-                      <a:fillRect/>
-                    </a:stretch>
-                  </pic:blipFill>
-                  <pic:spPr>
-                    <a:xfrm>
-                      <a:off x="0" y="0"/>
-                      <a:ext cx="5760448" cy="4338320"/>
-                    </a:xfrm>
-                    <a:prstGeom prst="rect">
-                      <a:avLst/>
-                    </a:prstGeom>
-                  </pic:spPr>
-                </pic:pic>
-              </a:graphicData>
-            </a:graphic>
-          </wp:inline>
-        </w:drawing>
-      </w:r>
-    </w:p>
-    <w:p>
-      <w:pPr>
-        <w:rPr>
-          <w:lang w:val="en-US"/>
-        </w:rPr>
-      </w:pPr>
-      <w:r>
-        <w:rPr>
-          <w:lang w:val="en-US"/>
-        </w:rPr>
-        <w:t xml:space="preserve">For the </w:t>
+        <w:t xml:space="preserve">, do not forget to push the set </w:t>
       </w:r>
       <w:proofErr w:type="spellStart"/>
       <w:r>
         <w:rPr>
           <w:lang w:val="en-US"/>
         </w:rPr>
-        <w:t>dacs</w:t>
+        <w:t>params</w:t>
       </w:r>
       <w:proofErr w:type="spellEnd"/>
       <w:r>
         <w:rPr>
           <w:lang w:val="en-US"/>
         </w:rPr>
-        <w:t xml:space="preserve"> </w:t>
+        <w:t xml:space="preserve"> button.</w:t>
+      </w:r>
+    </w:p>
+    <w:p>
+      <w:pPr>
+        <w:ind w:left="708"/>
+        <w:rPr>
+          <w:lang w:val="en-US"/>
+        </w:rPr>
+      </w:pPr>
+      <w:r>
+        <w:rPr>
+          <w:lang w:val="en-US"/>
+        </w:rPr>
+        <w:t xml:space="preserve">Waiting time: time between the setting of the </w:t>
+      </w:r>
+      <w:proofErr w:type="spellStart"/>
+      <w:r>
+        <w:rPr>
+          <w:lang w:val="en-US"/>
+        </w:rPr>
+        <w:t>dac</w:t>
+      </w:r>
+      <w:proofErr w:type="spellEnd"/>
+      <w:r>
+        <w:rPr>
+          <w:lang w:val="en-US"/>
+        </w:rPr>
+        <w:t xml:space="preserve"> and the starting of the sampling</w:t>
+      </w:r>
+    </w:p>
+    <w:p>
+      <w:pPr>
+        <w:ind w:left="708"/>
+        <w:rPr>
+          <w:lang w:val="en-US"/>
+        </w:rPr>
+      </w:pPr>
+    </w:p>
+    <w:p>
+      <w:pPr>
+        <w:ind w:left="708"/>
+        <w:rPr>
+          <w:lang w:val="en-US"/>
+        </w:rPr>
+      </w:pPr>
+      <w:r>
+        <w:rPr>
+          <w:lang w:val="en-US"/>
+        </w:rPr>
+        <w:t xml:space="preserve">Once the </w:t>
+      </w:r>
+      <w:proofErr w:type="spellStart"/>
+      <w:r>
+        <w:rPr>
+          <w:lang w:val="en-US"/>
+        </w:rPr>
+        <w:t>caracterisation</w:t>
+      </w:r>
+      <w:proofErr w:type="spellEnd"/>
+      <w:r>
+        <w:rPr>
+          <w:lang w:val="en-US"/>
+        </w:rPr>
+        <w:t xml:space="preserve"> is completed, the </w:t>
+      </w:r>
+      <w:proofErr w:type="spellStart"/>
+      <w:r>
+        <w:rPr>
+          <w:lang w:val="en-US"/>
+        </w:rPr>
+        <w:t>DAc</w:t>
+      </w:r>
+      <w:proofErr w:type="spellEnd"/>
+      <w:r>
+        <w:rPr>
+          <w:lang w:val="en-US"/>
+        </w:rPr>
+        <w:t xml:space="preserve"> value </w:t>
       </w:r>
       <w:proofErr w:type="gramStart"/>
       <w:r>
         <w:rPr>
           <w:lang w:val="en-US"/>
         </w:rPr>
-        <w:t>( left</w:t>
+        <w:t>will be shown</w:t>
       </w:r>
       <w:proofErr w:type="gramEnd"/>
       <w:r>
         <w:rPr>
           <w:lang w:val="en-US"/>
         </w:rPr>
-        <w:t xml:space="preserve"> part of the tab):</w:t>
-      </w:r>
-    </w:p>
-    <w:p>
-      <w:pPr>
-        <w:rPr>
-          <w:lang w:val="en-US"/>
-        </w:rPr>
-      </w:pPr>
-      <w:r>
-        <w:rPr>
-          <w:lang w:val="en-US"/>
-        </w:rPr>
-        <w:tab/>
-        <w:t xml:space="preserve">The set button (1) will send all the </w:t>
-      </w:r>
-      <w:proofErr w:type="spellStart"/>
-      <w:r>
-        <w:rPr>
-          <w:lang w:val="en-US"/>
-        </w:rPr>
-        <w:t>dac</w:t>
-      </w:r>
-      <w:proofErr w:type="spellEnd"/>
-      <w:r>
-        <w:rPr>
-          <w:lang w:val="en-US"/>
-        </w:rPr>
-        <w:t xml:space="preserve"> values to </w:t>
-      </w:r>
-      <w:proofErr w:type="spellStart"/>
-      <w:r>
-        <w:rPr>
-          <w:lang w:val="en-US"/>
-        </w:rPr>
-        <w:t>picmic</w:t>
-      </w:r>
-      <w:proofErr w:type="spellEnd"/>
-    </w:p>
-    <w:p>
-      <w:pPr>
-        <w:rPr>
-          <w:lang w:val="en-US"/>
-        </w:rPr>
-      </w:pPr>
-      <w:r>
-        <w:rPr>
-          <w:lang w:val="en-US"/>
-        </w:rPr>
-        <w:tab/>
-        <w:t xml:space="preserve">The Get button (2) will read all the </w:t>
-      </w:r>
-      <w:proofErr w:type="spellStart"/>
-      <w:r>
-        <w:rPr>
-          <w:lang w:val="en-US"/>
-        </w:rPr>
-        <w:t>dac</w:t>
-      </w:r>
-      <w:proofErr w:type="spellEnd"/>
-      <w:r>
-        <w:rPr>
-          <w:lang w:val="en-US"/>
-        </w:rPr>
-        <w:t xml:space="preserve"> registers from </w:t>
-      </w:r>
-      <w:proofErr w:type="spellStart"/>
-      <w:r>
-        <w:rPr>
-          <w:lang w:val="en-US"/>
-        </w:rPr>
-        <w:t>picmic</w:t>
-      </w:r>
-      <w:proofErr w:type="spellEnd"/>
-      <w:r>
-        <w:rPr>
-          <w:lang w:val="en-US"/>
-        </w:rPr>
-        <w:t xml:space="preserve"> and display them</w:t>
-      </w:r>
-    </w:p>
-    <w:p>
-      <w:pPr>
-        <w:rPr>
-          <w:lang w:val="en-US"/>
-        </w:rPr>
-      </w:pPr>
-      <w:r>
-        <w:rPr>
-          <w:lang w:val="en-US"/>
-        </w:rPr>
-        <w:t xml:space="preserve">For the </w:t>
-      </w:r>
-      <w:proofErr w:type="spellStart"/>
-      <w:r>
-        <w:rPr>
-          <w:lang w:val="en-US"/>
-        </w:rPr>
-        <w:t>Dac</w:t>
-      </w:r>
-      <w:proofErr w:type="spellEnd"/>
-      <w:r>
-        <w:rPr>
-          <w:lang w:val="en-US"/>
-        </w:rPr>
-        <w:t xml:space="preserve"> Switches </w:t>
+        <w:t xml:space="preserve"> in the right field.</w:t>
+      </w:r>
+    </w:p>
+    <w:p>
+      <w:pPr>
+        <w:ind w:left="708"/>
+        <w:rPr>
+          <w:lang w:val="en-US"/>
+        </w:rPr>
+      </w:pPr>
+      <w:r>
+        <w:rPr>
+          <w:lang w:val="en-US"/>
+        </w:rPr>
+        <w:t xml:space="preserve">Note that on windows XP system, the Result </w:t>
       </w:r>
       <w:proofErr w:type="gramStart"/>
       <w:r>
         <w:rPr>
           <w:lang w:val="en-US"/>
         </w:rPr>
-        <w:t>registers(</w:t>
+        <w:t>will be shown</w:t>
       </w:r>
       <w:proofErr w:type="gramEnd"/>
       <w:r>
         <w:rPr>
           <w:lang w:val="en-US"/>
         </w:rPr>
-        <w:t>right part of the tab)</w:t>
-      </w:r>
-    </w:p>
-    <w:p>
-      <w:pPr>
-        <w:rPr>
-          <w:lang w:val="en-US"/>
-        </w:rPr>
-      </w:pPr>
-      <w:r>
-        <w:rPr>
-          <w:lang w:val="en-US"/>
-        </w:rPr>
-        <w:tab/>
-        <w:t xml:space="preserve">The values can be either set as a byte, or </w:t>
-      </w:r>
-      <w:proofErr w:type="gramStart"/>
-      <w:r>
-        <w:rPr>
-          <w:lang w:val="en-US"/>
-        </w:rPr>
-        <w:t>bit by bit</w:t>
-      </w:r>
-      <w:proofErr w:type="gramEnd"/>
-      <w:r>
-        <w:rPr>
-          <w:lang w:val="en-US"/>
-        </w:rPr>
-        <w:t>.</w:t>
-      </w:r>
-    </w:p>
-    <w:p>
-      <w:pPr>
-        <w:ind w:firstLine="708"/>
-        <w:rPr>
-          <w:lang w:val="en-US"/>
-        </w:rPr>
-      </w:pPr>
-      <w:r>
-        <w:rPr>
-          <w:lang w:val="en-US"/>
-        </w:rPr>
-        <w:t xml:space="preserve">The set button will send the </w:t>
-      </w:r>
-      <w:proofErr w:type="gramStart"/>
-      <w:r>
-        <w:rPr>
-          <w:lang w:val="en-US"/>
-        </w:rPr>
-        <w:t>three byte</w:t>
-      </w:r>
-      <w:proofErr w:type="gramEnd"/>
-      <w:r>
-        <w:rPr>
-          <w:lang w:val="en-US"/>
-        </w:rPr>
-        <w:t xml:space="preserve"> values to </w:t>
-      </w:r>
-      <w:proofErr w:type="spellStart"/>
-      <w:r>
-        <w:rPr>
-          <w:lang w:val="en-US"/>
-        </w:rPr>
-        <w:t>picmic</w:t>
-      </w:r>
-      <w:proofErr w:type="spellEnd"/>
-    </w:p>
-    <w:p>
-      <w:pPr>
-        <w:ind w:firstLine="708"/>
-        <w:rPr>
-          <w:lang w:val="en-US"/>
-        </w:rPr>
-      </w:pPr>
-      <w:r>
-        <w:rPr>
-          <w:lang w:val="en-US"/>
-        </w:rPr>
-        <w:t xml:space="preserve">The get button will read back the three value of </w:t>
-      </w:r>
-      <w:proofErr w:type="spellStart"/>
-      <w:r>
-        <w:rPr>
-          <w:lang w:val="en-US"/>
-        </w:rPr>
-        <w:t>picmic</w:t>
-      </w:r>
-      <w:proofErr w:type="spellEnd"/>
-      <w:r>
-        <w:rPr>
-          <w:lang w:val="en-US"/>
-        </w:rPr>
-        <w:t xml:space="preserve"> register and display them.</w:t>
+        <w:t xml:space="preserve"> in an external window.</w:t>
       </w:r>
     </w:p>
     <w:p>
@@ -9157,983 +10423,6 @@
           <w:lang w:val="en-US"/>
         </w:rPr>
       </w:pPr>
-      <w:r>
-        <w:rPr>
-          <w:lang w:val="en-US"/>
-        </w:rPr>
-        <w:lastRenderedPageBreak/>
-        <w:t xml:space="preserve">Registers Tab: </w:t>
-      </w:r>
-      <w:proofErr w:type="spellStart"/>
-      <w:r>
-        <w:rPr>
-          <w:lang w:val="en-US"/>
-        </w:rPr>
-        <w:t>VPulse</w:t>
-      </w:r>
-      <w:proofErr w:type="spellEnd"/>
-      <w:r>
-        <w:rPr>
-          <w:lang w:val="en-US"/>
-        </w:rPr>
-        <w:t xml:space="preserve"> switch</w:t>
-      </w:r>
-    </w:p>
-    <w:p>
-      <w:pPr>
-        <w:rPr>
-          <w:lang w:val="en-US"/>
-        </w:rPr>
-      </w:pPr>
-    </w:p>
-    <w:p>
-      <w:pPr>
-        <w:rPr>
-          <w:lang w:val="en-US"/>
-        </w:rPr>
-      </w:pPr>
-      <w:r>
-        <w:rPr>
-          <w:noProof/>
-        </w:rPr>
-        <w:drawing>
-          <wp:inline distT="0" distB="0" distL="0" distR="0">
-            <wp:extent cx="5760720" cy="4338320"/>
-            <wp:effectExtent l="0" t="0" r="0" b="5080"/>
-            <wp:docPr id="40" name="Image 40"/>
-            <wp:cNvGraphicFramePr>
-              <a:graphicFrameLocks xmlns:a="http://schemas.openxmlformats.org/drawingml/2006/main" noChangeAspect="1"/>
-            </wp:cNvGraphicFramePr>
-            <a:graphic xmlns:a="http://schemas.openxmlformats.org/drawingml/2006/main">
-              <a:graphicData uri="http://schemas.openxmlformats.org/drawingml/2006/picture">
-                <pic:pic xmlns:pic="http://schemas.openxmlformats.org/drawingml/2006/picture">
-                  <pic:nvPicPr>
-                    <pic:cNvPr id="40" name="GUI_reg_VPulseSwitch.PNG"/>
-                    <pic:cNvPicPr/>
-                  </pic:nvPicPr>
-                  <pic:blipFill>
-                    <a:blip r:embed="rId29">
-                      <a:extLst>
-                        <a:ext uri="{28A0092B-C50C-407E-A947-70E740481C1C}">
-                          <a14:useLocalDpi xmlns:a14="http://schemas.microsoft.com/office/drawing/2010/main" val="0"/>
-                        </a:ext>
-                      </a:extLst>
-                    </a:blip>
-                    <a:stretch>
-                      <a:fillRect/>
-                    </a:stretch>
-                  </pic:blipFill>
-                  <pic:spPr>
-                    <a:xfrm>
-                      <a:off x="0" y="0"/>
-                      <a:ext cx="5760720" cy="4338320"/>
-                    </a:xfrm>
-                    <a:prstGeom prst="rect">
-                      <a:avLst/>
-                    </a:prstGeom>
-                  </pic:spPr>
-                </pic:pic>
-              </a:graphicData>
-            </a:graphic>
-          </wp:inline>
-        </w:drawing>
-      </w:r>
-    </w:p>
-    <w:p>
-      <w:pPr>
-        <w:rPr>
-          <w:lang w:val="en-US"/>
-        </w:rPr>
-      </w:pPr>
-      <w:r>
-        <w:rPr>
-          <w:lang w:val="en-US"/>
-        </w:rPr>
-        <w:t>For the column selection (</w:t>
-      </w:r>
-      <w:r>
-        <w:rPr>
-          <w:lang w:val="en-US"/>
-        </w:rPr>
-        <w:t>top of the tab):</w:t>
-      </w:r>
-    </w:p>
-    <w:p>
-      <w:pPr>
-        <w:rPr>
-          <w:lang w:val="en-US"/>
-        </w:rPr>
-      </w:pPr>
-      <w:r>
-        <w:rPr>
-          <w:lang w:val="en-US"/>
-        </w:rPr>
-        <w:tab/>
-        <w:t>You can select the first column, and the number of column targeted and either set or reset them.</w:t>
-      </w:r>
-    </w:p>
-    <w:p>
-      <w:pPr>
-        <w:rPr>
-          <w:lang w:val="en-US"/>
-        </w:rPr>
-      </w:pPr>
-      <w:r>
-        <w:rPr>
-          <w:lang w:val="en-US"/>
-        </w:rPr>
-        <w:tab/>
-        <w:t xml:space="preserve">Then the choice you make </w:t>
-      </w:r>
-      <w:proofErr w:type="gramStart"/>
-      <w:r>
-        <w:rPr>
-          <w:lang w:val="en-US"/>
-        </w:rPr>
-        <w:t xml:space="preserve">will </w:t>
-      </w:r>
-      <w:r>
-        <w:rPr>
-          <w:lang w:val="en-US"/>
-        </w:rPr>
-        <w:t>be displayed</w:t>
-      </w:r>
-      <w:proofErr w:type="gramEnd"/>
-      <w:r>
-        <w:rPr>
-          <w:lang w:val="en-US"/>
-        </w:rPr>
-        <w:t xml:space="preserve"> in the byte state field.</w:t>
-      </w:r>
-    </w:p>
-    <w:p>
-      <w:pPr>
-        <w:rPr>
-          <w:lang w:val="en-US"/>
-        </w:rPr>
-      </w:pPr>
-      <w:r>
-        <w:rPr>
-          <w:lang w:val="en-US"/>
-        </w:rPr>
-        <w:t xml:space="preserve">The send button (1) will send the values displayed in the field to the </w:t>
-      </w:r>
-      <w:proofErr w:type="spellStart"/>
-      <w:r>
-        <w:rPr>
-          <w:lang w:val="en-US"/>
-        </w:rPr>
-        <w:t>picmic</w:t>
-      </w:r>
-      <w:proofErr w:type="spellEnd"/>
-      <w:r>
-        <w:rPr>
-          <w:lang w:val="en-US"/>
-        </w:rPr>
-        <w:t xml:space="preserve"> chip</w:t>
-      </w:r>
-    </w:p>
-    <w:p>
-      <w:pPr>
-        <w:rPr>
-          <w:lang w:val="en-US"/>
-        </w:rPr>
-      </w:pPr>
-      <w:r>
-        <w:rPr>
-          <w:lang w:val="en-US"/>
-        </w:rPr>
-        <w:t xml:space="preserve">The get button will read the </w:t>
-      </w:r>
-      <w:proofErr w:type="spellStart"/>
-      <w:r>
-        <w:rPr>
-          <w:lang w:val="en-US"/>
-        </w:rPr>
-        <w:t>picmic</w:t>
-      </w:r>
-      <w:proofErr w:type="spellEnd"/>
-      <w:r>
-        <w:rPr>
-          <w:lang w:val="en-US"/>
-        </w:rPr>
-        <w:t xml:space="preserve"> values and display them in the field</w:t>
-      </w:r>
-    </w:p>
-    <w:p>
-      <w:pPr>
-        <w:rPr>
-          <w:rFonts w:asciiTheme="majorHAnsi" w:eastAsiaTheme="majorEastAsia" w:hAnsiTheme="majorHAnsi" w:cstheme="majorBidi"/>
-          <w:b/>
-          <w:bCs/>
-          <w:color w:val="365F91" w:themeColor="accent1" w:themeShade="BF"/>
-          <w:sz w:val="28"/>
-          <w:szCs w:val="28"/>
-          <w:lang w:val="en-US"/>
-        </w:rPr>
-      </w:pPr>
-      <w:r>
-        <w:rPr>
-          <w:lang w:val="en-US"/>
-        </w:rPr>
-        <w:br w:type="page"/>
-      </w:r>
-    </w:p>
-    <w:p>
-      <w:pPr>
-        <w:pStyle w:val="Titre1"/>
-        <w:rPr>
-          <w:lang w:val="en-US"/>
-        </w:rPr>
-      </w:pPr>
-      <w:r>
-        <w:rPr>
-          <w:lang w:val="en-US"/>
-        </w:rPr>
-        <w:lastRenderedPageBreak/>
-        <w:t>Pulsing Tab:</w:t>
-      </w:r>
-    </w:p>
-    <w:p>
-      <w:pPr>
-        <w:rPr>
-          <w:lang w:val="en-US"/>
-        </w:rPr>
-      </w:pPr>
-    </w:p>
-    <w:p>
-      <w:pPr>
-        <w:rPr>
-          <w:lang w:val="en-US"/>
-        </w:rPr>
-      </w:pPr>
-      <w:r>
-        <w:rPr>
-          <w:noProof/>
-        </w:rPr>
-        <w:drawing>
-          <wp:inline distT="0" distB="0" distL="0" distR="0">
-            <wp:extent cx="5760448" cy="4338320"/>
-            <wp:effectExtent l="0" t="0" r="0" b="5080"/>
-            <wp:docPr id="42" name="Image 42"/>
-            <wp:cNvGraphicFramePr>
-              <a:graphicFrameLocks xmlns:a="http://schemas.openxmlformats.org/drawingml/2006/main" noChangeAspect="1"/>
-            </wp:cNvGraphicFramePr>
-            <a:graphic xmlns:a="http://schemas.openxmlformats.org/drawingml/2006/main">
-              <a:graphicData uri="http://schemas.openxmlformats.org/drawingml/2006/picture">
-                <pic:pic xmlns:pic="http://schemas.openxmlformats.org/drawingml/2006/picture">
-                  <pic:nvPicPr>
-                    <pic:cNvPr id="42" name="GUI_Pulsing.PNG"/>
-                    <pic:cNvPicPr/>
-                  </pic:nvPicPr>
-                  <pic:blipFill>
-                    <a:blip r:embed="rId30">
-                      <a:extLst>
-                        <a:ext uri="{28A0092B-C50C-407E-A947-70E740481C1C}">
-                          <a14:useLocalDpi xmlns:a14="http://schemas.microsoft.com/office/drawing/2010/main" val="0"/>
-                        </a:ext>
-                      </a:extLst>
-                    </a:blip>
-                    <a:stretch>
-                      <a:fillRect/>
-                    </a:stretch>
-                  </pic:blipFill>
-                  <pic:spPr>
-                    <a:xfrm>
-                      <a:off x="0" y="0"/>
-                      <a:ext cx="5760448" cy="4338320"/>
-                    </a:xfrm>
-                    <a:prstGeom prst="rect">
-                      <a:avLst/>
-                    </a:prstGeom>
-                  </pic:spPr>
-                </pic:pic>
-              </a:graphicData>
-            </a:graphic>
-          </wp:inline>
-        </w:drawing>
-      </w:r>
-    </w:p>
-    <w:p>
-      <w:pPr>
-        <w:pStyle w:val="Paragraphedeliste"/>
-        <w:numPr>
-          <w:ilvl w:val="0"/>
-          <w:numId w:val="1"/>
-        </w:numPr>
-        <w:rPr>
-          <w:lang w:val="en-US"/>
-        </w:rPr>
-      </w:pPr>
-      <w:r>
-        <w:rPr>
-          <w:lang w:val="en-US"/>
-        </w:rPr>
-        <w:t>1</w:t>
-      </w:r>
-      <w:r>
-        <w:rPr>
-          <w:lang w:val="en-US"/>
-        </w:rPr>
-        <w:t xml:space="preserve"> : File selection : when you select a file for the pulsing, the </w:t>
-      </w:r>
-      <w:proofErr w:type="spellStart"/>
-      <w:r>
-        <w:rPr>
-          <w:lang w:val="en-US"/>
-        </w:rPr>
-        <w:t>params</w:t>
-      </w:r>
-      <w:proofErr w:type="spellEnd"/>
-      <w:r>
-        <w:rPr>
-          <w:lang w:val="en-US"/>
-        </w:rPr>
-        <w:t xml:space="preserve"> of the file will be displayed in the text field</w:t>
-      </w:r>
-    </w:p>
-    <w:p>
-      <w:pPr>
-        <w:pStyle w:val="Paragraphedeliste"/>
-        <w:numPr>
-          <w:ilvl w:val="0"/>
-          <w:numId w:val="1"/>
-        </w:numPr>
-        <w:rPr>
-          <w:lang w:val="en-US"/>
-        </w:rPr>
-      </w:pPr>
-      <w:r>
-        <w:rPr>
-          <w:lang w:val="en-US"/>
-        </w:rPr>
-        <w:t>2 : Select pixel to configure: either you can :</w:t>
-      </w:r>
-    </w:p>
-    <w:p>
-      <w:pPr>
-        <w:pStyle w:val="Paragraphedeliste"/>
-        <w:numPr>
-          <w:ilvl w:val="1"/>
-          <w:numId w:val="1"/>
-        </w:numPr>
-        <w:rPr>
-          <w:lang w:val="en-US"/>
-        </w:rPr>
-      </w:pPr>
-      <w:r>
-        <w:rPr>
-          <w:lang w:val="en-US"/>
-        </w:rPr>
-        <w:t>Send all the pixels even the pixels not set. This will take more time to complete</w:t>
-      </w:r>
-    </w:p>
-    <w:p>
-      <w:pPr>
-        <w:pStyle w:val="Paragraphedeliste"/>
-        <w:numPr>
-          <w:ilvl w:val="1"/>
-          <w:numId w:val="1"/>
-        </w:numPr>
-        <w:rPr>
-          <w:lang w:val="en-US"/>
-        </w:rPr>
-      </w:pPr>
-      <w:r>
-        <w:rPr>
-          <w:lang w:val="en-US"/>
-        </w:rPr>
-        <w:t>Send only the pixels to be set</w:t>
-      </w:r>
-    </w:p>
-    <w:p>
-      <w:pPr>
-        <w:pStyle w:val="Paragraphedeliste"/>
-        <w:numPr>
-          <w:ilvl w:val="0"/>
-          <w:numId w:val="1"/>
-        </w:numPr>
-        <w:rPr>
-          <w:lang w:val="en-US"/>
-        </w:rPr>
-      </w:pPr>
-      <w:r>
-        <w:rPr>
-          <w:lang w:val="en-US"/>
-        </w:rPr>
-        <w:t>3 : Send pulsing to chip:</w:t>
-      </w:r>
-    </w:p>
-    <w:p>
-      <w:pPr>
-        <w:pStyle w:val="Paragraphedeliste"/>
-        <w:numPr>
-          <w:ilvl w:val="1"/>
-          <w:numId w:val="1"/>
-        </w:numPr>
-        <w:rPr>
-          <w:lang w:val="en-US"/>
-        </w:rPr>
-      </w:pPr>
-      <w:r>
-        <w:rPr>
-          <w:lang w:val="en-US"/>
-        </w:rPr>
-        <w:t>The selected pixels will be sent to the chip, it can take several seconds to complete</w:t>
-      </w:r>
-    </w:p>
-    <w:p>
-      <w:pPr>
-        <w:pStyle w:val="Paragraphedeliste"/>
-        <w:numPr>
-          <w:ilvl w:val="1"/>
-          <w:numId w:val="1"/>
-        </w:numPr>
-        <w:rPr>
-          <w:lang w:val="en-US"/>
-        </w:rPr>
-      </w:pPr>
-      <w:r>
-        <w:rPr>
-          <w:lang w:val="en-US"/>
-        </w:rPr>
-        <w:t>The resulting pulsed matrix will be shown on the right side of the tab</w:t>
-      </w:r>
-    </w:p>
-    <w:p>
-      <w:pPr>
-        <w:rPr>
-          <w:rFonts w:asciiTheme="majorHAnsi" w:eastAsiaTheme="majorEastAsia" w:hAnsiTheme="majorHAnsi" w:cstheme="majorBidi"/>
-          <w:b/>
-          <w:bCs/>
-          <w:color w:val="365F91" w:themeColor="accent1" w:themeShade="BF"/>
-          <w:sz w:val="28"/>
-          <w:szCs w:val="28"/>
-          <w:lang w:val="en-US"/>
-        </w:rPr>
-      </w:pPr>
-      <w:r>
-        <w:rPr>
-          <w:lang w:val="en-US"/>
-        </w:rPr>
-        <w:br w:type="page"/>
-      </w:r>
-    </w:p>
-    <w:p>
-      <w:pPr>
-        <w:pStyle w:val="Titre1"/>
-        <w:rPr>
-          <w:lang w:val="en-US"/>
-        </w:rPr>
-      </w:pPr>
-      <w:proofErr w:type="spellStart"/>
-      <w:r>
-        <w:rPr>
-          <w:lang w:val="en-US"/>
-        </w:rPr>
-        <w:lastRenderedPageBreak/>
-        <w:t>Dac</w:t>
-      </w:r>
-      <w:proofErr w:type="spellEnd"/>
-      <w:r>
-        <w:rPr>
-          <w:lang w:val="en-US"/>
-        </w:rPr>
-        <w:t xml:space="preserve"> </w:t>
-      </w:r>
-      <w:proofErr w:type="spellStart"/>
-      <w:r>
-        <w:rPr>
-          <w:lang w:val="en-US"/>
-        </w:rPr>
-        <w:t>caracterisation</w:t>
-      </w:r>
-      <w:proofErr w:type="spellEnd"/>
-      <w:r>
-        <w:rPr>
-          <w:lang w:val="en-US"/>
-        </w:rPr>
-        <w:t xml:space="preserve"> Tab:</w:t>
-      </w:r>
-    </w:p>
-    <w:p>
-      <w:pPr>
-        <w:rPr>
-          <w:lang w:val="en-US"/>
-        </w:rPr>
-      </w:pPr>
-    </w:p>
-    <w:p>
-      <w:pPr>
-        <w:rPr>
-          <w:lang w:val="en-US"/>
-        </w:rPr>
-      </w:pPr>
-      <w:r>
-        <w:rPr>
-          <w:noProof/>
-        </w:rPr>
-        <w:drawing>
-          <wp:inline distT="0" distB="0" distL="0" distR="0">
-            <wp:extent cx="5760720" cy="4338320"/>
-            <wp:effectExtent l="0" t="0" r="0" b="5080"/>
-            <wp:docPr id="44" name="Image 44"/>
-            <wp:cNvGraphicFramePr>
-              <a:graphicFrameLocks xmlns:a="http://schemas.openxmlformats.org/drawingml/2006/main" noChangeAspect="1"/>
-            </wp:cNvGraphicFramePr>
-            <a:graphic xmlns:a="http://schemas.openxmlformats.org/drawingml/2006/main">
-              <a:graphicData uri="http://schemas.openxmlformats.org/drawingml/2006/picture">
-                <pic:pic xmlns:pic="http://schemas.openxmlformats.org/drawingml/2006/picture">
-                  <pic:nvPicPr>
-                    <pic:cNvPr id="44" name="GUI_CaracDac.PNG"/>
-                    <pic:cNvPicPr/>
-                  </pic:nvPicPr>
-                  <pic:blipFill>
-                    <a:blip r:embed="rId31">
-                      <a:extLst>
-                        <a:ext uri="{28A0092B-C50C-407E-A947-70E740481C1C}">
-                          <a14:useLocalDpi xmlns:a14="http://schemas.microsoft.com/office/drawing/2010/main" val="0"/>
-                        </a:ext>
-                      </a:extLst>
-                    </a:blip>
-                    <a:stretch>
-                      <a:fillRect/>
-                    </a:stretch>
-                  </pic:blipFill>
-                  <pic:spPr>
-                    <a:xfrm>
-                      <a:off x="0" y="0"/>
-                      <a:ext cx="5760720" cy="4338320"/>
-                    </a:xfrm>
-                    <a:prstGeom prst="rect">
-                      <a:avLst/>
-                    </a:prstGeom>
-                  </pic:spPr>
-                </pic:pic>
-              </a:graphicData>
-            </a:graphic>
-          </wp:inline>
-        </w:drawing>
-      </w:r>
-    </w:p>
-    <w:p>
-      <w:pPr>
-        <w:ind w:firstLine="708"/>
-        <w:rPr>
-          <w:lang w:val="en-US"/>
-        </w:rPr>
-      </w:pPr>
-      <w:r>
-        <w:rPr>
-          <w:lang w:val="en-US"/>
-        </w:rPr>
-        <w:t xml:space="preserve">Analog discovery </w:t>
-      </w:r>
-      <w:proofErr w:type="spellStart"/>
-      <w:r>
-        <w:rPr>
-          <w:lang w:val="en-US"/>
-        </w:rPr>
-        <w:t>params</w:t>
-      </w:r>
-      <w:proofErr w:type="spellEnd"/>
-      <w:r>
-        <w:rPr>
-          <w:lang w:val="en-US"/>
-        </w:rPr>
-        <w:t>:</w:t>
-      </w:r>
-    </w:p>
-    <w:p>
-      <w:pPr>
-        <w:pStyle w:val="Paragraphedeliste"/>
-        <w:numPr>
-          <w:ilvl w:val="1"/>
-          <w:numId w:val="1"/>
-        </w:numPr>
-        <w:rPr>
-          <w:lang w:val="en-US"/>
-        </w:rPr>
-      </w:pPr>
-      <w:r>
-        <w:rPr>
-          <w:lang w:val="en-US"/>
-        </w:rPr>
-        <w:t xml:space="preserve">Res1 : external resistor value put on the </w:t>
-      </w:r>
-      <w:proofErr w:type="spellStart"/>
-      <w:r>
-        <w:rPr>
-          <w:lang w:val="en-US"/>
-        </w:rPr>
-        <w:t>dac</w:t>
-      </w:r>
-      <w:proofErr w:type="spellEnd"/>
-      <w:r>
-        <w:rPr>
-          <w:lang w:val="en-US"/>
-        </w:rPr>
-        <w:t xml:space="preserve"> :0,1,3,4</w:t>
-      </w:r>
-    </w:p>
-    <w:p>
-      <w:pPr>
-        <w:pStyle w:val="Paragraphedeliste"/>
-        <w:numPr>
-          <w:ilvl w:val="1"/>
-          <w:numId w:val="1"/>
-        </w:numPr>
-        <w:rPr>
-          <w:lang w:val="en-US"/>
-        </w:rPr>
-      </w:pPr>
-      <w:r>
-        <w:rPr>
-          <w:lang w:val="en-US"/>
-        </w:rPr>
-        <w:t xml:space="preserve">Res2 : external resistor value put on </w:t>
-      </w:r>
-      <w:r>
-        <w:rPr>
-          <w:lang w:val="en-US"/>
-        </w:rPr>
-        <w:t>.</w:t>
-      </w:r>
-      <w:r>
-        <w:rPr>
-          <w:lang w:val="en-US"/>
-        </w:rPr>
-        <w:t xml:space="preserve">the </w:t>
-      </w:r>
-      <w:proofErr w:type="spellStart"/>
-      <w:r>
-        <w:rPr>
-          <w:lang w:val="en-US"/>
-        </w:rPr>
-        <w:t>dac</w:t>
-      </w:r>
-      <w:proofErr w:type="spellEnd"/>
-      <w:r>
-        <w:rPr>
-          <w:lang w:val="en-US"/>
-        </w:rPr>
-        <w:t xml:space="preserve"> 2</w:t>
-      </w:r>
-    </w:p>
-    <w:p>
-      <w:pPr>
-        <w:pStyle w:val="Paragraphedeliste"/>
-        <w:numPr>
-          <w:ilvl w:val="1"/>
-          <w:numId w:val="1"/>
-        </w:numPr>
-        <w:rPr>
-          <w:lang w:val="en-US"/>
-        </w:rPr>
-      </w:pPr>
-      <w:proofErr w:type="spellStart"/>
-      <w:r>
-        <w:rPr>
-          <w:lang w:val="en-US"/>
-        </w:rPr>
-        <w:t>Nbr</w:t>
-      </w:r>
-      <w:proofErr w:type="spellEnd"/>
-      <w:r>
-        <w:rPr>
-          <w:lang w:val="en-US"/>
-        </w:rPr>
-        <w:t xml:space="preserve"> Pts </w:t>
-      </w:r>
-      <w:proofErr w:type="spellStart"/>
-      <w:r>
-        <w:rPr>
-          <w:lang w:val="en-US"/>
-        </w:rPr>
-        <w:t>Ech</w:t>
-      </w:r>
-      <w:proofErr w:type="spellEnd"/>
-      <w:r>
-        <w:rPr>
-          <w:lang w:val="en-US"/>
-        </w:rPr>
-        <w:t xml:space="preserve"> : number of values taken for one </w:t>
-      </w:r>
-      <w:proofErr w:type="spellStart"/>
-      <w:r>
-        <w:rPr>
-          <w:lang w:val="en-US"/>
-        </w:rPr>
-        <w:t>dac</w:t>
-      </w:r>
-      <w:proofErr w:type="spellEnd"/>
-      <w:r>
-        <w:rPr>
-          <w:lang w:val="en-US"/>
-        </w:rPr>
-        <w:t xml:space="preserve"> value</w:t>
-      </w:r>
-    </w:p>
-    <w:p>
-      <w:pPr>
-        <w:pStyle w:val="Paragraphedeliste"/>
-        <w:numPr>
-          <w:ilvl w:val="1"/>
-          <w:numId w:val="1"/>
-        </w:numPr>
-        <w:rPr>
-          <w:lang w:val="en-US"/>
-        </w:rPr>
-      </w:pPr>
-      <w:proofErr w:type="spellStart"/>
-      <w:r>
-        <w:rPr>
-          <w:lang w:val="en-US"/>
-        </w:rPr>
-        <w:t>Frequ</w:t>
-      </w:r>
-      <w:proofErr w:type="spellEnd"/>
-      <w:r>
-        <w:rPr>
-          <w:lang w:val="en-US"/>
-        </w:rPr>
-        <w:t xml:space="preserve"> </w:t>
-      </w:r>
-      <w:proofErr w:type="spellStart"/>
-      <w:r>
-        <w:rPr>
-          <w:lang w:val="en-US"/>
-        </w:rPr>
-        <w:t>ech</w:t>
-      </w:r>
-      <w:proofErr w:type="spellEnd"/>
-      <w:r>
-        <w:rPr>
-          <w:lang w:val="en-US"/>
-        </w:rPr>
-        <w:t xml:space="preserve"> : sampling frequency for the ADC of the analog discovery board</w:t>
-      </w:r>
-    </w:p>
-    <w:p>
-      <w:pPr>
-        <w:pStyle w:val="Paragraphedeliste"/>
-        <w:numPr>
-          <w:ilvl w:val="1"/>
-          <w:numId w:val="1"/>
-        </w:numPr>
-        <w:rPr>
-          <w:lang w:val="en-US"/>
-        </w:rPr>
-      </w:pPr>
-      <w:r>
-        <w:rPr>
-          <w:lang w:val="en-US"/>
-        </w:rPr>
-        <w:t>Range : Range of the analog data ( in volts)</w:t>
-      </w:r>
-    </w:p>
-    <w:p>
-      <w:pPr>
-        <w:pStyle w:val="Paragraphedeliste"/>
-        <w:rPr>
-          <w:lang w:val="en-US"/>
-        </w:rPr>
-      </w:pPr>
-      <w:r>
-        <w:rPr>
-          <w:lang w:val="en-US"/>
-        </w:rPr>
-        <w:t xml:space="preserve">Once the </w:t>
-      </w:r>
-      <w:proofErr w:type="spellStart"/>
-      <w:r>
-        <w:rPr>
-          <w:lang w:val="en-US"/>
-        </w:rPr>
-        <w:t>params</w:t>
-      </w:r>
-      <w:proofErr w:type="spellEnd"/>
-      <w:r>
-        <w:rPr>
-          <w:lang w:val="en-US"/>
-        </w:rPr>
-        <w:t xml:space="preserve"> </w:t>
-      </w:r>
-      <w:proofErr w:type="gramStart"/>
-      <w:r>
-        <w:rPr>
-          <w:lang w:val="en-US"/>
-        </w:rPr>
-        <w:t>have been changed</w:t>
-      </w:r>
-      <w:proofErr w:type="gramEnd"/>
-      <w:r>
-        <w:rPr>
-          <w:lang w:val="en-US"/>
-        </w:rPr>
-        <w:t xml:space="preserve">, do not forget to push the set </w:t>
-      </w:r>
-      <w:proofErr w:type="spellStart"/>
-      <w:r>
-        <w:rPr>
-          <w:lang w:val="en-US"/>
-        </w:rPr>
-        <w:t>params</w:t>
-      </w:r>
-      <w:proofErr w:type="spellEnd"/>
-      <w:r>
-        <w:rPr>
-          <w:lang w:val="en-US"/>
-        </w:rPr>
-        <w:t xml:space="preserve"> button.</w:t>
-      </w:r>
-    </w:p>
-    <w:p>
-      <w:pPr>
-        <w:ind w:left="708"/>
-        <w:rPr>
-          <w:lang w:val="en-US"/>
-        </w:rPr>
-      </w:pPr>
-      <w:r>
-        <w:rPr>
-          <w:lang w:val="en-US"/>
-        </w:rPr>
-        <w:t xml:space="preserve">Waiting time: time between the setting of the </w:t>
-      </w:r>
-      <w:proofErr w:type="spellStart"/>
-      <w:r>
-        <w:rPr>
-          <w:lang w:val="en-US"/>
-        </w:rPr>
-        <w:t>dac</w:t>
-      </w:r>
-      <w:proofErr w:type="spellEnd"/>
-      <w:r>
-        <w:rPr>
-          <w:lang w:val="en-US"/>
-        </w:rPr>
-        <w:t xml:space="preserve"> and the starting of the sampling</w:t>
-      </w:r>
-    </w:p>
-    <w:p>
-      <w:pPr>
-        <w:ind w:left="708"/>
-        <w:rPr>
-          <w:lang w:val="en-US"/>
-        </w:rPr>
-      </w:pPr>
-    </w:p>
-    <w:p>
-      <w:pPr>
-        <w:ind w:left="708"/>
-        <w:rPr>
-          <w:lang w:val="en-US"/>
-        </w:rPr>
-      </w:pPr>
-      <w:r>
-        <w:rPr>
-          <w:lang w:val="en-US"/>
-        </w:rPr>
-        <w:t xml:space="preserve">Once the </w:t>
-      </w:r>
-      <w:proofErr w:type="spellStart"/>
-      <w:r>
-        <w:rPr>
-          <w:lang w:val="en-US"/>
-        </w:rPr>
-        <w:t>caracterisation</w:t>
-      </w:r>
-      <w:proofErr w:type="spellEnd"/>
-      <w:r>
-        <w:rPr>
-          <w:lang w:val="en-US"/>
-        </w:rPr>
-        <w:t xml:space="preserve"> is completed, the </w:t>
-      </w:r>
-      <w:proofErr w:type="spellStart"/>
-      <w:r>
-        <w:rPr>
-          <w:lang w:val="en-US"/>
-        </w:rPr>
-        <w:t>DAc</w:t>
-      </w:r>
-      <w:proofErr w:type="spellEnd"/>
-      <w:r>
-        <w:rPr>
-          <w:lang w:val="en-US"/>
-        </w:rPr>
-        <w:t xml:space="preserve"> value </w:t>
-      </w:r>
-      <w:proofErr w:type="gramStart"/>
-      <w:r>
-        <w:rPr>
-          <w:lang w:val="en-US"/>
-        </w:rPr>
-        <w:t>will be shown</w:t>
-      </w:r>
-      <w:proofErr w:type="gramEnd"/>
-      <w:r>
-        <w:rPr>
-          <w:lang w:val="en-US"/>
-        </w:rPr>
-        <w:t xml:space="preserve"> in the right field.</w:t>
-      </w:r>
-    </w:p>
-    <w:p>
-      <w:pPr>
-        <w:ind w:left="708"/>
-        <w:rPr>
-          <w:lang w:val="en-US"/>
-        </w:rPr>
-      </w:pPr>
-      <w:r>
-        <w:rPr>
-          <w:lang w:val="en-US"/>
-        </w:rPr>
-        <w:t xml:space="preserve">Note that on windows XP system, the Result </w:t>
-      </w:r>
-      <w:proofErr w:type="gramStart"/>
-      <w:r>
-        <w:rPr>
-          <w:lang w:val="en-US"/>
-        </w:rPr>
-        <w:t>will be shown</w:t>
-      </w:r>
-      <w:proofErr w:type="gramEnd"/>
-      <w:r>
-        <w:rPr>
-          <w:lang w:val="en-US"/>
-        </w:rPr>
-        <w:t xml:space="preserve"> in an external window.</w:t>
-      </w:r>
-    </w:p>
-    <w:p>
-      <w:pPr>
-        <w:rPr>
-          <w:rFonts w:asciiTheme="majorHAnsi" w:eastAsiaTheme="majorEastAsia" w:hAnsiTheme="majorHAnsi" w:cstheme="majorBidi"/>
-          <w:b/>
-          <w:bCs/>
-          <w:color w:val="365F91" w:themeColor="accent1" w:themeShade="BF"/>
-          <w:sz w:val="28"/>
-          <w:szCs w:val="28"/>
-          <w:lang w:val="en-US"/>
-        </w:rPr>
-      </w:pPr>
-      <w:r>
-        <w:rPr>
-          <w:lang w:val="en-US"/>
-        </w:rPr>
-        <w:br w:type="page"/>
-      </w:r>
-    </w:p>
-    <w:p>
-      <w:pPr>
-        <w:pStyle w:val="Titre1"/>
-        <w:rPr>
-          <w:lang w:val="en-US"/>
-        </w:rPr>
-      </w:pPr>
       <w:proofErr w:type="spellStart"/>
       <w:r>
         <w:rPr>
@@ -10184,7 +10473,7 @@
         <mc:AlternateContent>
           <mc:Choice Requires="wps">
             <w:drawing>
-              <wp:anchor distT="0" distB="0" distL="114300" distR="114300" simplePos="0" relativeHeight="251655168" behindDoc="0" locked="0" layoutInCell="1" allowOverlap="1" wp14:anchorId="37C323DD" wp14:editId="5443986C">
+              <wp:anchor distT="0" distB="0" distL="114300" distR="114300" simplePos="0" relativeHeight="251652096" behindDoc="0" locked="0" layoutInCell="1" allowOverlap="1" wp14:anchorId="37C323DD" wp14:editId="5443986C">
                 <wp:simplePos x="0" y="0"/>
                 <wp:positionH relativeFrom="column">
                   <wp:posOffset>2025015</wp:posOffset>
@@ -10262,7 +10551,7 @@
           </mc:Choice>
           <mc:Fallback>
             <w:pict>
-              <v:shape w14:anchorId="37C323DD" id="Zone de texte 11" o:spid="_x0000_s1041" type="#_x0000_t202" style="position:absolute;margin-left:159.45pt;margin-top:346.85pt;width:26.95pt;height:24pt;flip:x;z-index:251655168;visibility:visible;mso-wrap-style:square;mso-width-percent:0;mso-height-percent:0;mso-wrap-distance-left:9pt;mso-wrap-distance-top:0;mso-wrap-distance-right:9pt;mso-wrap-distance-bottom:0;mso-position-horizontal:absolute;mso-position-horizontal-relative:text;mso-position-vertical:absolute;mso-position-vertical-relative:text;mso-width-percent:0;mso-height-percent:0;mso-width-relative:margin;mso-height-relative:margin;v-text-anchor:top" o:gfxdata="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" fillcolor="white [3201]" strokecolor="red" strokeweight="1pt">
+              <v:shape w14:anchorId="37C323DD" id="Zone de texte 11" o:spid="_x0000_s1041" type="#_x0000_t202" style="position:absolute;margin-left:159.45pt;margin-top:346.85pt;width:26.95pt;height:24pt;flip:x;z-index:251652096;visibility:visible;mso-wrap-style:square;mso-width-percent:0;mso-height-percent:0;mso-wrap-distance-left:9pt;mso-wrap-distance-top:0;mso-wrap-distance-right:9pt;mso-wrap-distance-bottom:0;mso-position-horizontal:absolute;mso-position-horizontal-relative:text;mso-position-vertical:absolute;mso-position-vertical-relative:text;mso-width-percent:0;mso-height-percent:0;mso-width-relative:margin;mso-height-relative:margin;v-text-anchor:top" o:gfxdata="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" fillcolor="white [3201]" strokecolor="red" strokeweight="1pt">
                 <v:textbox>
                   <w:txbxContent>
                     <w:p>
@@ -10284,7 +10573,7 @@
         <mc:AlternateContent>
           <mc:Choice Requires="wps">
             <w:drawing>
-              <wp:anchor distT="0" distB="0" distL="114300" distR="114300" simplePos="0" relativeHeight="251651072" behindDoc="0" locked="0" layoutInCell="1" allowOverlap="1" wp14:anchorId="37C323DD" wp14:editId="5443986C">
+              <wp:anchor distT="0" distB="0" distL="114300" distR="114300" simplePos="0" relativeHeight="251646976" behindDoc="0" locked="0" layoutInCell="1" allowOverlap="1" wp14:anchorId="37C323DD" wp14:editId="5443986C">
                 <wp:simplePos x="0" y="0"/>
                 <wp:positionH relativeFrom="column">
                   <wp:posOffset>2276475</wp:posOffset>
@@ -10359,7 +10648,7 @@
           </mc:Choice>
           <mc:Fallback>
             <w:pict>
-              <v:shape w14:anchorId="37C323DD" id="Zone de texte 9" o:spid="_x0000_s1042" type="#_x0000_t202" style="position:absolute;margin-left:179.25pt;margin-top:235.5pt;width:19.55pt;height:23.1pt;z-index:251651072;visibility:visible;mso-wrap-style:square;mso-width-percent:0;mso-wrap-distance-left:9pt;mso-wrap-distance-top:0;mso-wrap-distance-right:9pt;mso-wrap-distance-bottom:0;mso-position-horizontal:absolute;mso-position-horizontal-relative:text;mso-position-vertical:absolute;mso-position-vertical-relative:text;mso-width-percent:0;mso-width-relative:margin;v-text-anchor:top" o:gfxdata="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" fillcolor="white [3201]" strokecolor="red" strokeweight="1pt">
+              <v:shape w14:anchorId="37C323DD" id="Zone de texte 9" o:spid="_x0000_s1042" type="#_x0000_t202" style="position:absolute;margin-left:179.25pt;margin-top:235.5pt;width:19.55pt;height:23.1pt;z-index:251646976;visibility:visible;mso-wrap-style:square;mso-width-percent:0;mso-wrap-distance-left:9pt;mso-wrap-distance-top:0;mso-wrap-distance-right:9pt;mso-wrap-distance-bottom:0;mso-position-horizontal:absolute;mso-position-horizontal-relative:text;mso-position-vertical:absolute;mso-position-vertical-relative:text;mso-width-percent:0;mso-width-relative:margin;v-text-anchor:top" o:gfxdata="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" fillcolor="white [3201]" strokecolor="red" strokeweight="1pt">
                 <v:textbox>
                   <w:txbxContent>
                     <w:p>
@@ -10394,7 +10683,7 @@
                     <pic:cNvPicPr/>
                   </pic:nvPicPr>
                   <pic:blipFill rotWithShape="1">
-                    <a:blip r:embed="rId32" cstate="print">
+                    <a:blip r:embed="rId31" cstate="print">
                       <a:extLst>
                         <a:ext uri="{28A0092B-C50C-407E-A947-70E740481C1C}">
                           <a14:useLocalDpi xmlns:a14="http://schemas.microsoft.com/office/drawing/2010/main" val="0"/>
@@ -10781,7 +11070,7 @@
         </w:rPr>
         <w:drawing>
           <wp:inline distT="0" distB="0" distL="0" distR="0" wp14:anchorId="2401DD89" wp14:editId="769C93D4">
-            <wp:extent cx="5760448" cy="4338320"/>
+            <wp:extent cx="5754914" cy="4338320"/>
             <wp:effectExtent l="0" t="0" r="0" b="5080"/>
             <wp:docPr id="49" name="Image 49"/>
             <wp:cNvGraphicFramePr>
@@ -10795,7 +11084,7 @@
                     <pic:cNvPicPr/>
                   </pic:nvPicPr>
                   <pic:blipFill>
-                    <a:blip r:embed="rId33">
+                    <a:blip r:embed="rId32">
                       <a:extLst>
                         <a:ext uri="{28A0092B-C50C-407E-A947-70E740481C1C}">
                           <a14:useLocalDpi xmlns:a14="http://schemas.microsoft.com/office/drawing/2010/main" val="0"/>
@@ -10809,7 +11098,7 @@
                   <pic:spPr>
                     <a:xfrm>
                       <a:off x="0" y="0"/>
-                      <a:ext cx="5760448" cy="4338320"/>
+                      <a:ext cx="5754914" cy="4338320"/>
                     </a:xfrm>
                     <a:prstGeom prst="rect">
                       <a:avLst/>
@@ -12262,7 +12551,7 @@
         <v:path o:extrusionok="f" gradientshapeok="t" o:connecttype="rect"/>
         <o:lock v:ext="edit" aspectratio="t"/>
       </v:shapetype>
-      <v:shape id="_x0000_i1038" type="#_x0000_t75" style="width:205.4pt;height:109.55pt;visibility:visible;mso-wrap-style:square" o:bullet="t">
+      <v:shape id="_x0000_i1066" type="#_x0000_t75" style="width:205.25pt;height:109.6pt;visibility:visible;mso-wrap-style:square" o:bullet="t">
         <v:imagedata r:id="rId1" o:title=""/>
       </v:shape>
     </w:pict>
@@ -12664,6 +12953,92 @@
     </w:lvl>
   </w:abstractNum>
   <w:abstractNum w:abstractNumId="4" w15:restartNumberingAfterBreak="0">
+    <w:nsid w:val="422431EA"/>
+    <w:multiLevelType w:val="hybridMultilevel"/>
+    <w:tmpl w:val="342873C6"/>
+    <w:lvl w:ilvl="0" w:tplc="040C000F">
+      <w:start w:val="1"/>
+      <w:numFmt w:val="decimal"/>
+      <w:lvlText w:val="%1."/>
+      <w:lvlJc w:val="left"/>
+      <w:pPr>
+        <w:ind w:left="1430" w:hanging="360"/>
+      </w:pPr>
+    </w:lvl>
+    <w:lvl w:ilvl="1" w:tplc="040C0019">
+      <w:start w:val="1"/>
+      <w:numFmt w:val="lowerLetter"/>
+      <w:lvlText w:val="%2."/>
+      <w:lvlJc w:val="left"/>
+      <w:pPr>
+        <w:ind w:left="2150" w:hanging="360"/>
+      </w:pPr>
+    </w:lvl>
+    <w:lvl w:ilvl="2" w:tplc="040C001B" w:tentative="1">
+      <w:start w:val="1"/>
+      <w:numFmt w:val="lowerRoman"/>
+      <w:lvlText w:val="%3."/>
+      <w:lvlJc w:val="right"/>
+      <w:pPr>
+        <w:ind w:left="2870" w:hanging="180"/>
+      </w:pPr>
+    </w:lvl>
+    <w:lvl w:ilvl="3" w:tplc="040C000F" w:tentative="1">
+      <w:start w:val="1"/>
+      <w:numFmt w:val="decimal"/>
+      <w:lvlText w:val="%4."/>
+      <w:lvlJc w:val="left"/>
+      <w:pPr>
+        <w:ind w:left="3590" w:hanging="360"/>
+      </w:pPr>
+    </w:lvl>
+    <w:lvl w:ilvl="4" w:tplc="040C0019" w:tentative="1">
+      <w:start w:val="1"/>
+      <w:numFmt w:val="lowerLetter"/>
+      <w:lvlText w:val="%5."/>
+      <w:lvlJc w:val="left"/>
+      <w:pPr>
+        <w:ind w:left="4310" w:hanging="360"/>
+      </w:pPr>
+    </w:lvl>
+    <w:lvl w:ilvl="5" w:tplc="040C001B" w:tentative="1">
+      <w:start w:val="1"/>
+      <w:numFmt w:val="lowerRoman"/>
+      <w:lvlText w:val="%6."/>
+      <w:lvlJc w:val="right"/>
+      <w:pPr>
+        <w:ind w:left="5030" w:hanging="180"/>
+      </w:pPr>
+    </w:lvl>
+    <w:lvl w:ilvl="6" w:tplc="040C000F" w:tentative="1">
+      <w:start w:val="1"/>
+      <w:numFmt w:val="decimal"/>
+      <w:lvlText w:val="%7."/>
+      <w:lvlJc w:val="left"/>
+      <w:pPr>
+        <w:ind w:left="5750" w:hanging="360"/>
+      </w:pPr>
+    </w:lvl>
+    <w:lvl w:ilvl="7" w:tplc="040C0019" w:tentative="1">
+      <w:start w:val="1"/>
+      <w:numFmt w:val="lowerLetter"/>
+      <w:lvlText w:val="%8."/>
+      <w:lvlJc w:val="left"/>
+      <w:pPr>
+        <w:ind w:left="6470" w:hanging="360"/>
+      </w:pPr>
+    </w:lvl>
+    <w:lvl w:ilvl="8" w:tplc="040C001B" w:tentative="1">
+      <w:start w:val="1"/>
+      <w:numFmt w:val="lowerRoman"/>
+      <w:lvlText w:val="%9."/>
+      <w:lvlJc w:val="right"/>
+      <w:pPr>
+        <w:ind w:left="7190" w:hanging="180"/>
+      </w:pPr>
+    </w:lvl>
+  </w:abstractNum>
+  <w:abstractNum w:abstractNumId="5" w15:restartNumberingAfterBreak="0">
     <w:nsid w:val="4F7760D4"/>
     <w:multiLevelType w:val="hybridMultilevel"/>
     <w:tmpl w:val="04CC7F42"/>
@@ -12775,7 +13150,7 @@
       </w:rPr>
     </w:lvl>
   </w:abstractNum>
-  <w:abstractNum w:abstractNumId="5" w15:restartNumberingAfterBreak="0">
+  <w:abstractNum w:abstractNumId="6" w15:restartNumberingAfterBreak="0">
     <w:nsid w:val="621E5990"/>
     <w:multiLevelType w:val="hybridMultilevel"/>
     <w:tmpl w:val="D26E4A6A"/>
@@ -12887,7 +13262,7 @@
       </w:rPr>
     </w:lvl>
   </w:abstractNum>
-  <w:abstractNum w:abstractNumId="6" w15:restartNumberingAfterBreak="0">
+  <w:abstractNum w:abstractNumId="7" w15:restartNumberingAfterBreak="0">
     <w:nsid w:val="7DA335BB"/>
     <w:multiLevelType w:val="hybridMultilevel"/>
     <w:tmpl w:val="BCFC93C6"/>
@@ -12977,13 +13352,13 @@
     </w:lvl>
   </w:abstractNum>
   <w:num w:numId="1">
-    <w:abstractNumId w:val="5"/>
+    <w:abstractNumId w:val="6"/>
   </w:num>
   <w:num w:numId="2">
     <w:abstractNumId w:val="2"/>
   </w:num>
   <w:num w:numId="3">
-    <w:abstractNumId w:val="6"/>
+    <w:abstractNumId w:val="7"/>
   </w:num>
   <w:num w:numId="4">
     <w:abstractNumId w:val="1"/>
@@ -12992,10 +13367,13 @@
     <w:abstractNumId w:val="0"/>
   </w:num>
   <w:num w:numId="6">
-    <w:abstractNumId w:val="4"/>
+    <w:abstractNumId w:val="5"/>
   </w:num>
   <w:num w:numId="7">
     <w:abstractNumId w:val="3"/>
+  </w:num>
+  <w:num w:numId="8">
+    <w:abstractNumId w:val="4"/>
   </w:num>
 </w:numbering>
 </file>

</xml_diff>